<commit_message>
Theme Wordpress dung chuan
</commit_message>
<xml_diff>
--- a/Viet theme wordpress.docx
+++ b/Viet theme wordpress.docx
@@ -1067,6 +1067,71 @@
         <w:t xml:space="preserve">--------------------------------------- </w:t>
       </w:r>
     </w:p>
+    <w:p>
+      <w:pPr>
+        <w:rPr>
+          <w:b/>
+          <w:color w:val="C00000"/>
+          <w:sz w:val="32"/>
+        </w:rPr>
+      </w:pPr>
+      <w:proofErr w:type="spellStart"/>
+      <w:r>
+        <w:rPr>
+          <w:b/>
+          <w:color w:val="C00000"/>
+          <w:sz w:val="32"/>
+        </w:rPr>
+        <w:t>Viết</w:t>
+      </w:r>
+      <w:proofErr w:type="spellEnd"/>
+      <w:r>
+        <w:rPr>
+          <w:b/>
+          <w:color w:val="C00000"/>
+          <w:sz w:val="32"/>
+        </w:rPr>
+        <w:t xml:space="preserve"> theme </w:t>
+      </w:r>
+      <w:proofErr w:type="spellStart"/>
+      <w:r>
+        <w:rPr>
+          <w:b/>
+          <w:color w:val="C00000"/>
+          <w:sz w:val="32"/>
+        </w:rPr>
+        <w:t>chuẩn</w:t>
+      </w:r>
+      <w:proofErr w:type="spellEnd"/>
+      <w:r>
+        <w:rPr>
+          <w:b/>
+          <w:color w:val="C00000"/>
+          <w:sz w:val="32"/>
+        </w:rPr>
+        <w:t>:</w:t>
+      </w:r>
+      <w:bookmarkStart w:id="0" w:name="_GoBack"/>
+      <w:bookmarkEnd w:id="0"/>
+    </w:p>
+    <w:p>
+      <w:pPr>
+        <w:rPr>
+          <w:sz w:val="28"/>
+        </w:rPr>
+      </w:pPr>
+      <w:hyperlink r:id="rId6" w:history="1">
+        <w:r>
+          <w:rPr>
+            <w:rStyle w:val="Hyperlink"/>
+            <w:b/>
+            <w:sz w:val="32"/>
+          </w:rPr>
+          <w:t>https://techtalk.vn/huong-dan-tuyen-dung-lap-trinh-vien-wordpress.html</w:t>
+        </w:r>
+      </w:hyperlink>
+    </w:p>
+    <w:p/>
     <w:p>
       <w:pPr>
         <w:pStyle w:val="Heading1"/>
@@ -1095,7 +1160,7 @@
       <w:r>
         <w:br/>
       </w:r>
-      <w:hyperlink r:id="rId6" w:history="1">
+      <w:hyperlink r:id="rId7" w:history="1">
         <w:r>
           <w:rPr>
             <w:rStyle w:val="Hyperlink"/>
@@ -1353,7 +1418,7 @@
           <w:shd w:val="clear" w:color="auto" w:fill="FEFEFE"/>
         </w:rPr>
       </w:pPr>
-      <w:hyperlink r:id="rId7" w:history="1">
+      <w:hyperlink r:id="rId8" w:history="1">
         <w:r>
           <w:rPr>
             <w:rStyle w:val="Hyperlink"/>
@@ -1386,6 +1451,7 @@
           <w:szCs w:val="74"/>
           <w:shd w:val="clear" w:color="auto" w:fill="FEFEFE"/>
         </w:rPr>
+        <w:lastRenderedPageBreak/>
         <w:t xml:space="preserve">8 </w:t>
       </w:r>
       <w:proofErr w:type="spellStart"/>
@@ -1534,7 +1600,7 @@
       <w:proofErr w:type="spellEnd"/>
     </w:p>
     <w:p>
-      <w:hyperlink r:id="rId8" w:history="1">
+      <w:hyperlink r:id="rId9" w:history="1">
         <w:r>
           <w:rPr>
             <w:rStyle w:val="Hyperlink"/>
@@ -1571,7 +1637,6 @@
           <w:color w:val="EF5223"/>
           <w:sz w:val="32"/>
         </w:rPr>
-        <w:lastRenderedPageBreak/>
         <w:t xml:space="preserve">How to Make a WordPress Admin Options Page (Without Using the Settings </w:t>
       </w:r>
       <w:proofErr w:type="gramStart"/>
@@ -1591,7 +1656,7 @@
           <w:sz w:val="28"/>
         </w:rPr>
       </w:pPr>
-      <w:hyperlink r:id="rId9" w:history="1">
+      <w:hyperlink r:id="rId10" w:history="1">
         <w:r>
           <w:rPr>
             <w:rStyle w:val="Hyperlink"/>
@@ -1647,7 +1712,7 @@
       <w:proofErr w:type="gramEnd"/>
     </w:p>
     <w:p>
-      <w:hyperlink r:id="rId10" w:history="1">
+      <w:hyperlink r:id="rId11" w:history="1">
         <w:r>
           <w:rPr>
             <w:rStyle w:val="Hyperlink"/>
@@ -1692,7 +1757,7 @@
       <w:proofErr w:type="gramEnd"/>
     </w:p>
     <w:p>
-      <w:hyperlink r:id="rId11" w:history="1">
+      <w:hyperlink r:id="rId12" w:history="1">
         <w:r>
           <w:rPr>
             <w:rStyle w:val="Hyperlink"/>
@@ -1722,7 +1787,7 @@
           <w:rStyle w:val="Hyperlink"/>
         </w:rPr>
       </w:pPr>
-      <w:hyperlink r:id="rId12" w:history="1">
+      <w:hyperlink r:id="rId13" w:history="1">
         <w:r>
           <w:rPr>
             <w:rStyle w:val="Hyperlink"/>
@@ -1864,7 +1929,7 @@
       </w:r>
     </w:p>
     <w:p>
-      <w:hyperlink r:id="rId13" w:history="1">
+      <w:hyperlink r:id="rId14" w:history="1">
         <w:r>
           <w:rPr>
             <w:rStyle w:val="Hyperlink"/>
@@ -1875,7 +1940,7 @@
     </w:p>
     <w:p/>
     <w:p>
-      <w:hyperlink r:id="rId14" w:history="1">
+      <w:hyperlink r:id="rId15" w:history="1">
         <w:r>
           <w:rPr>
             <w:rStyle w:val="Hyperlink"/>
@@ -1885,7 +1950,7 @@
       </w:hyperlink>
     </w:p>
     <w:p>
-      <w:hyperlink r:id="rId15" w:history="1">
+      <w:hyperlink r:id="rId16" w:history="1">
         <w:r>
           <w:rPr>
             <w:rStyle w:val="Hyperlink"/>
@@ -1895,7 +1960,7 @@
       </w:hyperlink>
     </w:p>
     <w:p>
-      <w:hyperlink r:id="rId16" w:history="1">
+      <w:hyperlink r:id="rId17" w:history="1">
         <w:r>
           <w:rPr>
             <w:rStyle w:val="Hyperlink"/>
@@ -1915,7 +1980,7 @@
           <w:rStyle w:val="Hyperlink"/>
         </w:rPr>
       </w:pPr>
-      <w:hyperlink r:id="rId17" w:history="1">
+      <w:hyperlink r:id="rId18" w:history="1">
         <w:r>
           <w:rPr>
             <w:rStyle w:val="Hyperlink"/>
@@ -1941,6 +2006,7 @@
         <w:rPr>
           <w:rStyle w:val="Hyperlink"/>
         </w:rPr>
+        <w:lastRenderedPageBreak/>
         <w:t xml:space="preserve">------------------------------------- </w:t>
       </w:r>
     </w:p>
@@ -2035,7 +2101,7 @@
       </w:r>
     </w:p>
     <w:p>
-      <w:hyperlink r:id="rId18" w:history="1">
+      <w:hyperlink r:id="rId19" w:history="1">
         <w:r>
           <w:rPr>
             <w:rStyle w:val="Hyperlink"/>
@@ -2055,7 +2121,7 @@
           <w:rStyle w:val="Hyperlink"/>
         </w:rPr>
       </w:pPr>
-      <w:hyperlink r:id="rId19" w:history="1">
+      <w:hyperlink r:id="rId20" w:history="1">
         <w:r>
           <w:rPr>
             <w:rStyle w:val="Hyperlink"/>
@@ -2080,7 +2146,6 @@
           <w:color w:val="C00000"/>
           <w:u w:val="none"/>
         </w:rPr>
-        <w:lastRenderedPageBreak/>
         <w:t>download gif icon:</w:t>
       </w:r>
     </w:p>
@@ -2090,7 +2155,7 @@
           <w:rStyle w:val="Hyperlink"/>
         </w:rPr>
       </w:pPr>
-      <w:hyperlink r:id="rId20" w:history="1">
+      <w:hyperlink r:id="rId21" w:history="1">
         <w:r>
           <w:rPr>
             <w:rStyle w:val="Hyperlink"/>
@@ -2129,7 +2194,7 @@
           <w:rStyle w:val="Hyperlink"/>
         </w:rPr>
       </w:pPr>
-      <w:hyperlink r:id="rId21" w:history="1">
+      <w:hyperlink r:id="rId22" w:history="1">
         <w:r>
           <w:rPr>
             <w:rStyle w:val="Hyperlink"/>
@@ -2251,7 +2316,7 @@
       </w:r>
     </w:p>
     <w:p>
-      <w:hyperlink r:id="rId22" w:history="1">
+      <w:hyperlink r:id="rId23" w:history="1">
         <w:r>
           <w:rPr>
             <w:rStyle w:val="Hyperlink"/>
@@ -2273,7 +2338,7 @@
           <w:lang w:eastAsia="ja-JP"/>
         </w:rPr>
       </w:pPr>
-      <w:hyperlink r:id="rId23" w:history="1">
+      <w:hyperlink r:id="rId24" w:history="1">
         <w:r>
           <w:rPr>
             <w:rFonts w:ascii="Arial" w:eastAsia="Times New Roman" w:hAnsi="Arial" w:cs="Arial"/>
@@ -2297,7 +2362,7 @@
       </w:r>
     </w:p>
     <w:p>
-      <w:hyperlink r:id="rId24" w:history="1">
+      <w:hyperlink r:id="rId25" w:history="1">
         <w:r>
           <w:rPr>
             <w:rStyle w:val="Hyperlink"/>
@@ -2334,7 +2399,7 @@
       </w:r>
     </w:p>
     <w:p>
-      <w:hyperlink r:id="rId25" w:history="1">
+      <w:hyperlink r:id="rId26" w:history="1">
         <w:r>
           <w:rPr>
             <w:rStyle w:val="Hyperlink"/>
@@ -2350,7 +2415,7 @@
       </w:r>
     </w:p>
     <w:p>
-      <w:hyperlink r:id="rId26" w:history="1">
+      <w:hyperlink r:id="rId27" w:history="1">
         <w:r>
           <w:rPr>
             <w:rStyle w:val="Hyperlink"/>
@@ -2371,7 +2436,7 @@
       </w:r>
     </w:p>
     <w:p>
-      <w:hyperlink r:id="rId27" w:history="1">
+      <w:hyperlink r:id="rId28" w:history="1">
         <w:r>
           <w:rPr>
             <w:rStyle w:val="Hyperlink"/>
@@ -2384,7 +2449,7 @@
       </w:r>
     </w:p>
     <w:p>
-      <w:hyperlink r:id="rId28" w:history="1">
+      <w:hyperlink r:id="rId29" w:history="1">
         <w:r>
           <w:rPr>
             <w:rStyle w:val="Hyperlink"/>
@@ -2419,7 +2484,7 @@
       </w:r>
     </w:p>
     <w:p>
-      <w:hyperlink r:id="rId29" w:history="1">
+      <w:hyperlink r:id="rId30" w:history="1">
         <w:r>
           <w:rPr>
             <w:rStyle w:val="Hyperlink"/>
@@ -2560,7 +2625,7 @@
       </w:r>
     </w:p>
     <w:p>
-      <w:hyperlink r:id="rId30" w:history="1">
+      <w:hyperlink r:id="rId31" w:history="1">
         <w:r>
           <w:rPr>
             <w:rStyle w:val="Hyperlink"/>
@@ -2588,7 +2653,7 @@
       </w:r>
     </w:p>
     <w:p>
-      <w:hyperlink r:id="rId31" w:history="1">
+      <w:hyperlink r:id="rId32" w:history="1">
         <w:r>
           <w:rPr>
             <w:rStyle w:val="Hyperlink"/>
@@ -2598,7 +2663,7 @@
       </w:hyperlink>
     </w:p>
     <w:p>
-      <w:hyperlink r:id="rId32" w:history="1">
+      <w:hyperlink r:id="rId33" w:history="1">
         <w:r>
           <w:rPr>
             <w:rStyle w:val="Hyperlink"/>
@@ -2608,7 +2673,7 @@
       </w:hyperlink>
     </w:p>
     <w:p>
-      <w:hyperlink r:id="rId33" w:history="1">
+      <w:hyperlink r:id="rId34" w:history="1">
         <w:r>
           <w:rPr>
             <w:rStyle w:val="Hyperlink"/>
@@ -2636,7 +2701,7 @@
           <w:szCs w:val="33"/>
         </w:rPr>
       </w:pPr>
-      <w:hyperlink r:id="rId34" w:history="1">
+      <w:hyperlink r:id="rId35" w:history="1">
         <w:r>
           <w:rPr>
             <w:rStyle w:val="Hyperlink"/>
@@ -2669,7 +2734,7 @@
       </w:r>
     </w:p>
     <w:p>
-      <w:hyperlink r:id="rId35" w:history="1">
+      <w:hyperlink r:id="rId36" w:history="1">
         <w:r>
           <w:rPr>
             <w:rStyle w:val="Hyperlink"/>
@@ -2679,7 +2744,7 @@
       </w:hyperlink>
     </w:p>
     <w:p>
-      <w:hyperlink r:id="rId36" w:history="1">
+      <w:hyperlink r:id="rId37" w:history="1">
         <w:r>
           <w:rPr>
             <w:rStyle w:val="Hyperlink"/>
@@ -2695,7 +2760,7 @@
       </w:r>
     </w:p>
     <w:p>
-      <w:hyperlink r:id="rId37" w:history="1">
+      <w:hyperlink r:id="rId38" w:history="1">
         <w:r>
           <w:rPr>
             <w:rStyle w:val="Hyperlink"/>
@@ -2726,12 +2791,11 @@
           <w:color w:val="C00000"/>
           <w:sz w:val="28"/>
         </w:rPr>
-        <w:lastRenderedPageBreak/>
         <w:t>Contact Form:</w:t>
       </w:r>
     </w:p>
     <w:p>
-      <w:hyperlink r:id="rId38" w:history="1">
+      <w:hyperlink r:id="rId39" w:history="1">
         <w:r>
           <w:rPr>
             <w:rStyle w:val="Hyperlink"/>
@@ -2741,7 +2805,7 @@
       </w:hyperlink>
     </w:p>
     <w:p>
-      <w:hyperlink r:id="rId39" w:history="1">
+      <w:hyperlink r:id="rId40" w:history="1">
         <w:r>
           <w:rPr>
             <w:rStyle w:val="Hyperlink"/>
@@ -2751,7 +2815,7 @@
       </w:hyperlink>
     </w:p>
     <w:p>
-      <w:hyperlink r:id="rId40" w:history="1">
+      <w:hyperlink r:id="rId41" w:history="1">
         <w:r>
           <w:rPr>
             <w:rStyle w:val="Hyperlink"/>
@@ -2761,7 +2825,7 @@
       </w:hyperlink>
     </w:p>
     <w:p>
-      <w:hyperlink r:id="rId41" w:history="1">
+      <w:hyperlink r:id="rId42" w:history="1">
         <w:r>
           <w:rPr>
             <w:rStyle w:val="Hyperlink"/>
@@ -2771,7 +2835,7 @@
       </w:hyperlink>
     </w:p>
     <w:p>
-      <w:hyperlink r:id="rId42" w:history="1">
+      <w:hyperlink r:id="rId43" w:history="1">
         <w:r>
           <w:rPr>
             <w:rStyle w:val="Hyperlink"/>
@@ -2781,7 +2845,7 @@
       </w:hyperlink>
     </w:p>
     <w:p>
-      <w:hyperlink r:id="rId43" w:history="1">
+      <w:hyperlink r:id="rId44" w:history="1">
         <w:r>
           <w:rPr>
             <w:rStyle w:val="Hyperlink"/>
@@ -2791,7 +2855,7 @@
       </w:hyperlink>
     </w:p>
     <w:p>
-      <w:hyperlink r:id="rId44" w:history="1">
+      <w:hyperlink r:id="rId45" w:history="1">
         <w:r>
           <w:rPr>
             <w:rStyle w:val="Hyperlink"/>
@@ -2802,7 +2866,7 @@
     </w:p>
     <w:p/>
     <w:p>
-      <w:hyperlink r:id="rId45" w:history="1">
+      <w:hyperlink r:id="rId46" w:history="1">
         <w:r>
           <w:rPr>
             <w:rStyle w:val="Hyperlink"/>
@@ -2852,7 +2916,7 @@
       </w:r>
     </w:p>
     <w:p>
-      <w:hyperlink r:id="rId46" w:history="1">
+      <w:hyperlink r:id="rId47" w:history="1">
         <w:r>
           <w:rPr>
             <w:rStyle w:val="Hyperlink"/>
@@ -2869,7 +2933,7 @@
       </w:r>
     </w:p>
     <w:p>
-      <w:hyperlink r:id="rId47" w:history="1">
+      <w:hyperlink r:id="rId48" w:history="1">
         <w:r>
           <w:rPr>
             <w:rStyle w:val="Hyperlink"/>
@@ -2904,10 +2968,12 @@
     <w:p>
       <w:pPr>
         <w:rPr>
+          <w:rFonts w:eastAsiaTheme="minorEastAsia" w:hint="eastAsia"/>
           <w:sz w:val="24"/>
-        </w:rPr>
-      </w:pPr>
-      <w:hyperlink r:id="rId48" w:history="1">
+          <w:lang w:eastAsia="ja-JP"/>
+        </w:rPr>
+      </w:pPr>
+      <w:hyperlink r:id="rId49" w:history="1">
         <w:r>
           <w:rPr>
             <w:rStyle w:val="Hyperlink"/>
@@ -2916,8 +2982,6 @@
           <w:t>https://www.trevor-davis.com/blog/wordpress-jquery-contact-form-without-a-plugin/</w:t>
         </w:r>
       </w:hyperlink>
-      <w:bookmarkStart w:id="0" w:name="_GoBack"/>
-      <w:bookmarkEnd w:id="0"/>
     </w:p>
     <w:p>
       <w:pPr>

</xml_diff>

<commit_message>
cach import csv vao woocommerce
</commit_message>
<xml_diff>
--- a/Viet theme wordpress.docx
+++ b/Viet theme wordpress.docx
@@ -4,668 +4,37 @@
   <w:body>
     <w:p>
       <w:pPr>
-        <w:rPr>
-          <w:b/>
-          <w:color w:val="FF0000"/>
-        </w:rPr>
-      </w:pPr>
-      <w:r>
-        <w:rPr>
-          <w:b/>
-          <w:color w:val="FF0000"/>
-        </w:rPr>
-        <w:t>Viet Short</w:t>
-      </w:r>
-      <w:r>
-        <w:rPr>
-          <w:b/>
-          <w:color w:val="FF0000"/>
-        </w:rPr>
-        <w:t xml:space="preserve"> code:</w:t>
-      </w:r>
-    </w:p>
-    <w:p>
-      <w:pPr>
-        <w:shd w:val="clear" w:color="auto" w:fill="1E1E1E"/>
-        <w:spacing w:after="0" w:line="285" w:lineRule="atLeast"/>
-        <w:rPr>
-          <w:rFonts w:ascii="Consolas" w:eastAsia="Times New Roman" w:hAnsi="Consolas" w:cs="Times New Roman"/>
-          <w:color w:val="D4D4D4"/>
-          <w:sz w:val="21"/>
-          <w:szCs w:val="21"/>
-          <w:lang w:eastAsia="ja-JP"/>
-        </w:rPr>
-      </w:pPr>
-      <w:r>
-        <w:rPr>
-          <w:rFonts w:ascii="Consolas" w:eastAsia="Times New Roman" w:hAnsi="Consolas" w:cs="Times New Roman"/>
-          <w:color w:val="569CD6"/>
-          <w:sz w:val="21"/>
-          <w:szCs w:val="21"/>
-          <w:lang w:eastAsia="ja-JP"/>
-        </w:rPr>
-        <w:t>function</w:t>
-      </w:r>
-      <w:r>
-        <w:rPr>
-          <w:rFonts w:ascii="Consolas" w:eastAsia="Times New Roman" w:hAnsi="Consolas" w:cs="Times New Roman"/>
-          <w:color w:val="D4D4D4"/>
-          <w:sz w:val="21"/>
-          <w:szCs w:val="21"/>
-          <w:lang w:eastAsia="ja-JP"/>
-        </w:rPr>
-        <w:t xml:space="preserve"> </w:t>
-      </w:r>
-      <w:proofErr w:type="spellStart"/>
-      <w:r>
-        <w:rPr>
-          <w:rFonts w:ascii="Consolas" w:eastAsia="Times New Roman" w:hAnsi="Consolas" w:cs="Times New Roman"/>
-          <w:color w:val="DCDCAA"/>
-          <w:sz w:val="21"/>
-          <w:szCs w:val="21"/>
-          <w:lang w:eastAsia="ja-JP"/>
-        </w:rPr>
-        <w:t>sms_our_</w:t>
-      </w:r>
-      <w:proofErr w:type="gramStart"/>
-      <w:r>
-        <w:rPr>
-          <w:rFonts w:ascii="Consolas" w:eastAsia="Times New Roman" w:hAnsi="Consolas" w:cs="Times New Roman"/>
-          <w:color w:val="DCDCAA"/>
-          <w:sz w:val="21"/>
-          <w:szCs w:val="21"/>
-          <w:lang w:eastAsia="ja-JP"/>
-        </w:rPr>
-        <w:t>product</w:t>
-      </w:r>
-      <w:proofErr w:type="spellEnd"/>
-      <w:r>
-        <w:rPr>
-          <w:rFonts w:ascii="Consolas" w:eastAsia="Times New Roman" w:hAnsi="Consolas" w:cs="Times New Roman"/>
-          <w:color w:val="D4D4D4"/>
-          <w:sz w:val="21"/>
-          <w:szCs w:val="21"/>
-          <w:lang w:eastAsia="ja-JP"/>
-        </w:rPr>
-        <w:t>(</w:t>
-      </w:r>
-      <w:r>
-        <w:rPr>
-          <w:rFonts w:ascii="Consolas" w:eastAsia="Times New Roman" w:hAnsi="Consolas" w:cs="Times New Roman"/>
-          <w:color w:val="9CDCFE"/>
-          <w:sz w:val="21"/>
-          <w:szCs w:val="21"/>
-          <w:lang w:eastAsia="ja-JP"/>
-        </w:rPr>
-        <w:t xml:space="preserve"> $</w:t>
-      </w:r>
-      <w:proofErr w:type="spellStart"/>
-      <w:proofErr w:type="gramEnd"/>
-      <w:r>
-        <w:rPr>
-          <w:rFonts w:ascii="Consolas" w:eastAsia="Times New Roman" w:hAnsi="Consolas" w:cs="Times New Roman"/>
-          <w:color w:val="9CDCFE"/>
-          <w:sz w:val="21"/>
-          <w:szCs w:val="21"/>
-          <w:lang w:eastAsia="ja-JP"/>
-        </w:rPr>
-        <w:t>atts</w:t>
-      </w:r>
-      <w:proofErr w:type="spellEnd"/>
-      <w:r>
-        <w:rPr>
-          <w:rFonts w:ascii="Consolas" w:eastAsia="Times New Roman" w:hAnsi="Consolas" w:cs="Times New Roman"/>
-          <w:color w:val="D4D4D4"/>
-          <w:sz w:val="21"/>
-          <w:szCs w:val="21"/>
-          <w:lang w:eastAsia="ja-JP"/>
-        </w:rPr>
-        <w:t xml:space="preserve"> ) {</w:t>
-      </w:r>
-    </w:p>
-    <w:p>
-      <w:pPr>
-        <w:shd w:val="clear" w:color="auto" w:fill="1E1E1E"/>
-        <w:spacing w:after="0" w:line="285" w:lineRule="atLeast"/>
-        <w:rPr>
-          <w:rFonts w:ascii="Consolas" w:eastAsia="Times New Roman" w:hAnsi="Consolas" w:cs="Times New Roman"/>
-          <w:color w:val="D4D4D4"/>
-          <w:sz w:val="21"/>
-          <w:szCs w:val="21"/>
-          <w:lang w:eastAsia="ja-JP"/>
-        </w:rPr>
-      </w:pPr>
-      <w:r>
-        <w:rPr>
-          <w:rFonts w:ascii="Consolas" w:eastAsia="Times New Roman" w:hAnsi="Consolas" w:cs="Times New Roman"/>
-          <w:color w:val="D4D4D4"/>
-          <w:sz w:val="21"/>
-          <w:szCs w:val="21"/>
-          <w:lang w:eastAsia="ja-JP"/>
-        </w:rPr>
-        <w:t xml:space="preserve">    </w:t>
-      </w:r>
-      <w:proofErr w:type="spellStart"/>
-      <w:r>
-        <w:rPr>
-          <w:rFonts w:ascii="Consolas" w:eastAsia="Times New Roman" w:hAnsi="Consolas" w:cs="Times New Roman"/>
-          <w:color w:val="DCDCAA"/>
-          <w:sz w:val="21"/>
-          <w:szCs w:val="21"/>
-          <w:lang w:eastAsia="ja-JP"/>
-        </w:rPr>
-        <w:t>ob_</w:t>
-      </w:r>
-      <w:proofErr w:type="gramStart"/>
-      <w:r>
-        <w:rPr>
-          <w:rFonts w:ascii="Consolas" w:eastAsia="Times New Roman" w:hAnsi="Consolas" w:cs="Times New Roman"/>
-          <w:color w:val="DCDCAA"/>
-          <w:sz w:val="21"/>
-          <w:szCs w:val="21"/>
-          <w:lang w:eastAsia="ja-JP"/>
-        </w:rPr>
-        <w:t>start</w:t>
-      </w:r>
-      <w:proofErr w:type="spellEnd"/>
-      <w:r>
-        <w:rPr>
-          <w:rFonts w:ascii="Consolas" w:eastAsia="Times New Roman" w:hAnsi="Consolas" w:cs="Times New Roman"/>
-          <w:color w:val="D4D4D4"/>
-          <w:sz w:val="21"/>
-          <w:szCs w:val="21"/>
-          <w:lang w:eastAsia="ja-JP"/>
-        </w:rPr>
-        <w:t>(</w:t>
-      </w:r>
-      <w:proofErr w:type="gramEnd"/>
-      <w:r>
-        <w:rPr>
-          <w:rFonts w:ascii="Consolas" w:eastAsia="Times New Roman" w:hAnsi="Consolas" w:cs="Times New Roman"/>
-          <w:color w:val="D4D4D4"/>
-          <w:sz w:val="21"/>
-          <w:szCs w:val="21"/>
-          <w:lang w:eastAsia="ja-JP"/>
-        </w:rPr>
-        <w:t>);</w:t>
-      </w:r>
-    </w:p>
-    <w:p>
-      <w:pPr>
-        <w:ind w:firstLine="720"/>
-      </w:pPr>
-      <w:r>
-        <w:t xml:space="preserve">html, </w:t>
-      </w:r>
-      <w:proofErr w:type="spellStart"/>
-      <w:proofErr w:type="gramStart"/>
-      <w:r>
-        <w:t>php</w:t>
-      </w:r>
-      <w:proofErr w:type="spellEnd"/>
-      <w:r>
-        <w:t>,…</w:t>
-      </w:r>
-      <w:proofErr w:type="gramEnd"/>
-    </w:p>
-    <w:p>
-      <w:pPr>
-        <w:ind w:firstLine="720"/>
-      </w:pPr>
-      <w:r>
-        <w:t>….</w:t>
-      </w:r>
-    </w:p>
-    <w:p>
-      <w:pPr>
-        <w:shd w:val="clear" w:color="auto" w:fill="1E1E1E"/>
-        <w:spacing w:after="0" w:line="285" w:lineRule="atLeast"/>
-        <w:rPr>
-          <w:rFonts w:ascii="Consolas" w:eastAsia="Times New Roman" w:hAnsi="Consolas" w:cs="Times New Roman"/>
-          <w:color w:val="D4D4D4"/>
-          <w:sz w:val="21"/>
-          <w:szCs w:val="21"/>
-          <w:lang w:eastAsia="ja-JP"/>
-        </w:rPr>
-      </w:pPr>
-      <w:r>
-        <w:rPr>
-          <w:rFonts w:ascii="Consolas" w:eastAsia="Times New Roman" w:hAnsi="Consolas" w:cs="Times New Roman"/>
-          <w:color w:val="D4D4D4"/>
-          <w:sz w:val="21"/>
-          <w:szCs w:val="21"/>
-          <w:lang w:eastAsia="ja-JP"/>
-        </w:rPr>
-        <w:t>    </w:t>
-      </w:r>
-      <w:r>
-        <w:rPr>
-          <w:rFonts w:ascii="Consolas" w:eastAsia="Times New Roman" w:hAnsi="Consolas" w:cs="Times New Roman"/>
-          <w:color w:val="C586C0"/>
-          <w:sz w:val="21"/>
-          <w:szCs w:val="21"/>
-          <w:lang w:eastAsia="ja-JP"/>
-        </w:rPr>
-        <w:t>return</w:t>
-      </w:r>
-      <w:r>
-        <w:rPr>
-          <w:rFonts w:ascii="Consolas" w:eastAsia="Times New Roman" w:hAnsi="Consolas" w:cs="Times New Roman"/>
-          <w:color w:val="D4D4D4"/>
-          <w:sz w:val="21"/>
-          <w:szCs w:val="21"/>
-          <w:lang w:eastAsia="ja-JP"/>
-        </w:rPr>
-        <w:t xml:space="preserve"> </w:t>
-      </w:r>
-      <w:proofErr w:type="spellStart"/>
-      <w:r>
-        <w:rPr>
-          <w:rFonts w:ascii="Consolas" w:eastAsia="Times New Roman" w:hAnsi="Consolas" w:cs="Times New Roman"/>
-          <w:color w:val="DCDCAA"/>
-          <w:sz w:val="21"/>
-          <w:szCs w:val="21"/>
-          <w:lang w:eastAsia="ja-JP"/>
-        </w:rPr>
-        <w:t>ob_get_</w:t>
-      </w:r>
-      <w:proofErr w:type="gramStart"/>
-      <w:r>
-        <w:rPr>
-          <w:rFonts w:ascii="Consolas" w:eastAsia="Times New Roman" w:hAnsi="Consolas" w:cs="Times New Roman"/>
-          <w:color w:val="DCDCAA"/>
-          <w:sz w:val="21"/>
-          <w:szCs w:val="21"/>
-          <w:lang w:eastAsia="ja-JP"/>
-        </w:rPr>
-        <w:t>clean</w:t>
-      </w:r>
-      <w:proofErr w:type="spellEnd"/>
-      <w:r>
-        <w:rPr>
-          <w:rFonts w:ascii="Consolas" w:eastAsia="Times New Roman" w:hAnsi="Consolas" w:cs="Times New Roman"/>
-          <w:color w:val="D4D4D4"/>
-          <w:sz w:val="21"/>
-          <w:szCs w:val="21"/>
-          <w:lang w:eastAsia="ja-JP"/>
-        </w:rPr>
-        <w:t>(</w:t>
-      </w:r>
-      <w:proofErr w:type="gramEnd"/>
-      <w:r>
-        <w:rPr>
-          <w:rFonts w:ascii="Consolas" w:eastAsia="Times New Roman" w:hAnsi="Consolas" w:cs="Times New Roman"/>
-          <w:color w:val="D4D4D4"/>
-          <w:sz w:val="21"/>
-          <w:szCs w:val="21"/>
-          <w:lang w:eastAsia="ja-JP"/>
-        </w:rPr>
-        <w:t>);</w:t>
-      </w:r>
-    </w:p>
-    <w:p>
-      <w:pPr>
-        <w:shd w:val="clear" w:color="auto" w:fill="1E1E1E"/>
-        <w:spacing w:after="0" w:line="285" w:lineRule="atLeast"/>
-        <w:rPr>
-          <w:rFonts w:ascii="Consolas" w:eastAsia="Times New Roman" w:hAnsi="Consolas" w:cs="Times New Roman"/>
-          <w:color w:val="D4D4D4"/>
-          <w:sz w:val="21"/>
-          <w:szCs w:val="21"/>
-          <w:lang w:eastAsia="ja-JP"/>
-        </w:rPr>
-      </w:pPr>
-      <w:r>
-        <w:rPr>
-          <w:rFonts w:ascii="Consolas" w:eastAsia="Times New Roman" w:hAnsi="Consolas" w:cs="Times New Roman"/>
-          <w:color w:val="D4D4D4"/>
-          <w:sz w:val="21"/>
-          <w:szCs w:val="21"/>
-          <w:lang w:eastAsia="ja-JP"/>
-        </w:rPr>
-        <w:t>}</w:t>
-      </w:r>
-    </w:p>
-    <w:p>
-      <w:pPr>
-        <w:shd w:val="clear" w:color="auto" w:fill="1E1E1E"/>
-        <w:spacing w:after="0" w:line="285" w:lineRule="atLeast"/>
-        <w:rPr>
-          <w:rFonts w:ascii="Consolas" w:eastAsia="Times New Roman" w:hAnsi="Consolas" w:cs="Times New Roman"/>
-          <w:color w:val="D4D4D4"/>
-          <w:sz w:val="21"/>
-          <w:szCs w:val="21"/>
-          <w:lang w:eastAsia="ja-JP"/>
-        </w:rPr>
-      </w:pPr>
-      <w:proofErr w:type="spellStart"/>
-      <w:r>
-        <w:rPr>
-          <w:rFonts w:ascii="Consolas" w:eastAsia="Times New Roman" w:hAnsi="Consolas" w:cs="Times New Roman"/>
-          <w:color w:val="DCDCAA"/>
-          <w:sz w:val="21"/>
-          <w:szCs w:val="21"/>
-          <w:lang w:eastAsia="ja-JP"/>
-        </w:rPr>
-        <w:t>add_</w:t>
-      </w:r>
-      <w:proofErr w:type="gramStart"/>
-      <w:r>
-        <w:rPr>
-          <w:rFonts w:ascii="Consolas" w:eastAsia="Times New Roman" w:hAnsi="Consolas" w:cs="Times New Roman"/>
-          <w:color w:val="DCDCAA"/>
-          <w:sz w:val="21"/>
-          <w:szCs w:val="21"/>
-          <w:lang w:eastAsia="ja-JP"/>
-        </w:rPr>
-        <w:t>shortcode</w:t>
-      </w:r>
-      <w:proofErr w:type="spellEnd"/>
-      <w:r>
-        <w:rPr>
-          <w:rFonts w:ascii="Consolas" w:eastAsia="Times New Roman" w:hAnsi="Consolas" w:cs="Times New Roman"/>
-          <w:color w:val="D4D4D4"/>
-          <w:sz w:val="21"/>
-          <w:szCs w:val="21"/>
-          <w:lang w:eastAsia="ja-JP"/>
-        </w:rPr>
-        <w:t xml:space="preserve">( </w:t>
-      </w:r>
-      <w:r>
-        <w:rPr>
-          <w:rFonts w:ascii="Consolas" w:eastAsia="Times New Roman" w:hAnsi="Consolas" w:cs="Times New Roman"/>
-          <w:color w:val="CE9178"/>
-          <w:sz w:val="21"/>
-          <w:szCs w:val="21"/>
-          <w:lang w:eastAsia="ja-JP"/>
-        </w:rPr>
-        <w:t>'</w:t>
-      </w:r>
-      <w:proofErr w:type="spellStart"/>
-      <w:proofErr w:type="gramEnd"/>
-      <w:r>
-        <w:rPr>
-          <w:rFonts w:ascii="Consolas" w:eastAsia="Times New Roman" w:hAnsi="Consolas" w:cs="Times New Roman"/>
-          <w:color w:val="CE9178"/>
-          <w:sz w:val="21"/>
-          <w:szCs w:val="21"/>
-          <w:lang w:eastAsia="ja-JP"/>
-        </w:rPr>
-        <w:t>sm_product</w:t>
-      </w:r>
-      <w:proofErr w:type="spellEnd"/>
-      <w:r>
-        <w:rPr>
-          <w:rFonts w:ascii="Consolas" w:eastAsia="Times New Roman" w:hAnsi="Consolas" w:cs="Times New Roman"/>
-          <w:color w:val="CE9178"/>
-          <w:sz w:val="21"/>
-          <w:szCs w:val="21"/>
-          <w:lang w:eastAsia="ja-JP"/>
-        </w:rPr>
-        <w:t>'</w:t>
-      </w:r>
-      <w:r>
-        <w:rPr>
-          <w:rFonts w:ascii="Consolas" w:eastAsia="Times New Roman" w:hAnsi="Consolas" w:cs="Times New Roman"/>
-          <w:color w:val="D4D4D4"/>
-          <w:sz w:val="21"/>
-          <w:szCs w:val="21"/>
-          <w:lang w:eastAsia="ja-JP"/>
-        </w:rPr>
-        <w:t xml:space="preserve">, </w:t>
-      </w:r>
-      <w:r>
-        <w:rPr>
-          <w:rFonts w:ascii="Consolas" w:eastAsia="Times New Roman" w:hAnsi="Consolas" w:cs="Times New Roman"/>
-          <w:color w:val="CE9178"/>
-          <w:sz w:val="21"/>
-          <w:szCs w:val="21"/>
-          <w:lang w:eastAsia="ja-JP"/>
-        </w:rPr>
-        <w:t>'</w:t>
-      </w:r>
-      <w:proofErr w:type="spellStart"/>
-      <w:r>
-        <w:rPr>
-          <w:rFonts w:ascii="Consolas" w:eastAsia="Times New Roman" w:hAnsi="Consolas" w:cs="Times New Roman"/>
-          <w:color w:val="CE9178"/>
-          <w:sz w:val="21"/>
-          <w:szCs w:val="21"/>
-          <w:lang w:eastAsia="ja-JP"/>
-        </w:rPr>
-        <w:t>sms_our_product</w:t>
-      </w:r>
-      <w:proofErr w:type="spellEnd"/>
-      <w:r>
-        <w:rPr>
-          <w:rFonts w:ascii="Consolas" w:eastAsia="Times New Roman" w:hAnsi="Consolas" w:cs="Times New Roman"/>
-          <w:color w:val="CE9178"/>
-          <w:sz w:val="21"/>
-          <w:szCs w:val="21"/>
-          <w:lang w:eastAsia="ja-JP"/>
-        </w:rPr>
-        <w:t>'</w:t>
-      </w:r>
-      <w:r>
-        <w:rPr>
-          <w:rFonts w:ascii="Consolas" w:eastAsia="Times New Roman" w:hAnsi="Consolas" w:cs="Times New Roman"/>
-          <w:color w:val="D4D4D4"/>
-          <w:sz w:val="21"/>
-          <w:szCs w:val="21"/>
-          <w:lang w:eastAsia="ja-JP"/>
-        </w:rPr>
-        <w:t xml:space="preserve"> );</w:t>
-      </w:r>
-    </w:p>
-    <w:p/>
-    <w:p>
-      <w:r>
-        <w:t>-----------------------</w:t>
-      </w:r>
-    </w:p>
-    <w:p>
-      <w:pPr>
-        <w:rPr>
-          <w:b/>
-          <w:color w:val="FF0000"/>
-        </w:rPr>
-      </w:pPr>
-      <w:r>
-        <w:rPr>
-          <w:b/>
-          <w:color w:val="FF0000"/>
-        </w:rPr>
-        <w:t>Su dung Short code</w:t>
-      </w:r>
-      <w:r>
-        <w:rPr>
-          <w:b/>
-          <w:color w:val="FF0000"/>
-        </w:rPr>
-        <w:t>:</w:t>
-      </w:r>
-    </w:p>
-    <w:p>
-      <w:pPr>
-        <w:shd w:val="clear" w:color="auto" w:fill="1E1E1E"/>
-        <w:spacing w:line="285" w:lineRule="atLeast"/>
-        <w:rPr>
-          <w:rFonts w:ascii="Consolas" w:eastAsia="Times New Roman" w:hAnsi="Consolas" w:cs="Times New Roman"/>
-          <w:color w:val="D4D4D4"/>
-          <w:sz w:val="21"/>
-          <w:szCs w:val="21"/>
-          <w:lang w:eastAsia="ja-JP"/>
-        </w:rPr>
-      </w:pPr>
-      <w:proofErr w:type="gramStart"/>
-      <w:r>
-        <w:rPr>
-          <w:rFonts w:ascii="Consolas" w:eastAsia="Times New Roman" w:hAnsi="Consolas" w:cs="Times New Roman"/>
-          <w:color w:val="569CD6"/>
-          <w:sz w:val="21"/>
-          <w:szCs w:val="21"/>
-          <w:lang w:eastAsia="ja-JP"/>
-        </w:rPr>
-        <w:t>&lt;?</w:t>
-      </w:r>
-      <w:proofErr w:type="spellStart"/>
-      <w:r>
-        <w:rPr>
-          <w:rFonts w:ascii="Consolas" w:eastAsia="Times New Roman" w:hAnsi="Consolas" w:cs="Times New Roman"/>
-          <w:color w:val="569CD6"/>
-          <w:sz w:val="21"/>
-          <w:szCs w:val="21"/>
-          <w:lang w:eastAsia="ja-JP"/>
-        </w:rPr>
-        <w:t>php</w:t>
-      </w:r>
-      <w:proofErr w:type="spellEnd"/>
-      <w:proofErr w:type="gramEnd"/>
-      <w:r>
-        <w:rPr>
-          <w:rFonts w:ascii="Consolas" w:eastAsia="Times New Roman" w:hAnsi="Consolas" w:cs="Times New Roman"/>
-          <w:color w:val="D4D4D4"/>
-          <w:sz w:val="21"/>
-          <w:szCs w:val="21"/>
-          <w:lang w:eastAsia="ja-JP"/>
-        </w:rPr>
-        <w:t xml:space="preserve"> </w:t>
-      </w:r>
-      <w:r>
-        <w:rPr>
-          <w:rFonts w:ascii="Consolas" w:eastAsia="Times New Roman" w:hAnsi="Consolas" w:cs="Times New Roman"/>
-          <w:color w:val="DCDCAA"/>
-          <w:sz w:val="21"/>
-          <w:szCs w:val="21"/>
-          <w:lang w:eastAsia="ja-JP"/>
-        </w:rPr>
-        <w:t>echo</w:t>
-      </w:r>
-      <w:r>
-        <w:rPr>
-          <w:rFonts w:ascii="Consolas" w:eastAsia="Times New Roman" w:hAnsi="Consolas" w:cs="Times New Roman"/>
-          <w:color w:val="D4D4D4"/>
-          <w:sz w:val="21"/>
-          <w:szCs w:val="21"/>
-          <w:lang w:eastAsia="ja-JP"/>
-        </w:rPr>
-        <w:t xml:space="preserve"> </w:t>
-      </w:r>
-      <w:proofErr w:type="spellStart"/>
-      <w:r>
-        <w:rPr>
-          <w:rFonts w:ascii="Consolas" w:eastAsia="Times New Roman" w:hAnsi="Consolas" w:cs="Times New Roman"/>
-          <w:color w:val="DCDCAA"/>
-          <w:sz w:val="21"/>
-          <w:szCs w:val="21"/>
-          <w:lang w:eastAsia="ja-JP"/>
-        </w:rPr>
-        <w:t>do_shortcode</w:t>
-      </w:r>
-      <w:proofErr w:type="spellEnd"/>
-      <w:r>
-        <w:rPr>
-          <w:rFonts w:ascii="Consolas" w:eastAsia="Times New Roman" w:hAnsi="Consolas" w:cs="Times New Roman"/>
-          <w:color w:val="D4D4D4"/>
-          <w:sz w:val="21"/>
-          <w:szCs w:val="21"/>
-          <w:lang w:eastAsia="ja-JP"/>
-        </w:rPr>
-        <w:t xml:space="preserve">( </w:t>
-      </w:r>
-      <w:r>
-        <w:rPr>
-          <w:rFonts w:ascii="Consolas" w:eastAsia="Times New Roman" w:hAnsi="Consolas" w:cs="Times New Roman"/>
-          <w:color w:val="CE9178"/>
-          <w:sz w:val="21"/>
-          <w:szCs w:val="21"/>
-          <w:lang w:eastAsia="ja-JP"/>
-        </w:rPr>
-        <w:t>'[</w:t>
-      </w:r>
-      <w:proofErr w:type="spellStart"/>
-      <w:r>
-        <w:rPr>
-          <w:rFonts w:ascii="Consolas" w:eastAsia="Times New Roman" w:hAnsi="Consolas" w:cs="Times New Roman"/>
-          <w:color w:val="CE9178"/>
-          <w:sz w:val="21"/>
-          <w:szCs w:val="21"/>
-          <w:lang w:eastAsia="ja-JP"/>
-        </w:rPr>
-        <w:t>sm</w:t>
-      </w:r>
-      <w:proofErr w:type="spellEnd"/>
-      <w:r>
-        <w:rPr>
-          <w:rFonts w:ascii="Consolas" w:eastAsia="Times New Roman" w:hAnsi="Consolas" w:cs="Times New Roman"/>
-          <w:color w:val="CE9178"/>
-          <w:sz w:val="21"/>
-          <w:szCs w:val="21"/>
-          <w:lang w:eastAsia="ja-JP"/>
-        </w:rPr>
-        <w:t>_</w:t>
-      </w:r>
-      <w:r>
-        <w:rPr>
-          <w:rFonts w:ascii="Consolas" w:eastAsia="Times New Roman" w:hAnsi="Consolas" w:cs="Times New Roman"/>
-          <w:color w:val="CE9178"/>
-          <w:sz w:val="21"/>
-          <w:szCs w:val="21"/>
-          <w:lang w:eastAsia="ja-JP"/>
-        </w:rPr>
-        <w:t xml:space="preserve"> </w:t>
-      </w:r>
-      <w:r>
-        <w:rPr>
-          <w:rFonts w:ascii="Consolas" w:eastAsia="Times New Roman" w:hAnsi="Consolas" w:cs="Times New Roman"/>
-          <w:color w:val="CE9178"/>
-          <w:sz w:val="21"/>
-          <w:szCs w:val="21"/>
-          <w:lang w:eastAsia="ja-JP"/>
-        </w:rPr>
-        <w:t>product'</w:t>
-      </w:r>
-      <w:r>
-        <w:rPr>
-          <w:rFonts w:ascii="Consolas" w:eastAsia="Times New Roman" w:hAnsi="Consolas" w:cs="Times New Roman"/>
-          <w:color w:val="CE9178"/>
-          <w:sz w:val="21"/>
-          <w:szCs w:val="21"/>
-          <w:lang w:eastAsia="ja-JP"/>
-        </w:rPr>
-        <w:t>]'</w:t>
-      </w:r>
-      <w:r>
-        <w:rPr>
-          <w:rFonts w:ascii="Consolas" w:eastAsia="Times New Roman" w:hAnsi="Consolas" w:cs="Times New Roman"/>
-          <w:color w:val="D4D4D4"/>
-          <w:sz w:val="21"/>
-          <w:szCs w:val="21"/>
-          <w:lang w:eastAsia="ja-JP"/>
-        </w:rPr>
-        <w:t xml:space="preserve"> ) </w:t>
-      </w:r>
-      <w:r>
-        <w:rPr>
-          <w:rFonts w:ascii="Consolas" w:eastAsia="Times New Roman" w:hAnsi="Consolas" w:cs="Times New Roman"/>
-          <w:color w:val="569CD6"/>
-          <w:sz w:val="21"/>
-          <w:szCs w:val="21"/>
-          <w:lang w:eastAsia="ja-JP"/>
-        </w:rPr>
-        <w:t>?&gt;</w:t>
-      </w:r>
-    </w:p>
-    <w:p>
-      <w:pPr>
         <w:pStyle w:val="Heading1"/>
         <w:shd w:val="clear" w:color="auto" w:fill="FFFFFF"/>
         <w:spacing w:before="0" w:beforeAutospacing="0" w:after="120" w:afterAutospacing="0"/>
         <w:rPr>
-          <w:color w:val="555555"/>
-          <w:szCs w:val="41"/>
-        </w:rPr>
-      </w:pPr>
+          <w:sz w:val="24"/>
+          <w:szCs w:val="22"/>
+        </w:rPr>
+      </w:pPr>
+      <w:r>
+        <w:rPr>
+          <w:sz w:val="24"/>
+          <w:szCs w:val="22"/>
+        </w:rPr>
+        <w:t xml:space="preserve">+ </w:t>
+      </w:r>
+      <w:r>
+        <w:rPr>
+          <w:b w:val="0"/>
+          <w:sz w:val="24"/>
+          <w:szCs w:val="22"/>
+        </w:rPr>
+        <w:t>Widget</w:t>
+      </w:r>
+      <w:r>
+        <w:rPr>
+          <w:b w:val="0"/>
+          <w:sz w:val="24"/>
+          <w:szCs w:val="22"/>
+        </w:rPr>
+        <w:t xml:space="preserve"> (use in footer)</w:t>
+      </w:r>
     </w:p>
     <w:p>
       <w:pPr>
@@ -673,26 +42,17 @@
         <w:shd w:val="clear" w:color="auto" w:fill="FFFFFF"/>
         <w:spacing w:before="0" w:beforeAutospacing="0" w:after="120" w:afterAutospacing="0"/>
         <w:rPr>
+          <w:b w:val="0"/>
           <w:sz w:val="24"/>
           <w:szCs w:val="22"/>
         </w:rPr>
       </w:pPr>
       <w:r>
         <w:rPr>
-          <w:color w:val="555555"/>
-          <w:szCs w:val="41"/>
-        </w:rPr>
-        <w:t xml:space="preserve">------------------------------------------------- </w:t>
-      </w:r>
-      <w:r>
-        <w:br/>
-      </w:r>
-      <w:r>
-        <w:rPr>
           <w:sz w:val="24"/>
           <w:szCs w:val="22"/>
         </w:rPr>
-        <w:t xml:space="preserve">+ </w:t>
+        <w:t>+ Multilingual website</w:t>
       </w:r>
       <w:r>
         <w:rPr>
@@ -700,7 +60,7 @@
           <w:sz w:val="24"/>
           <w:szCs w:val="22"/>
         </w:rPr>
-        <w:t>Widget</w:t>
+        <w:t xml:space="preserve"> (Multi language)</w:t>
       </w:r>
       <w:r>
         <w:rPr>
@@ -708,7 +68,7 @@
           <w:sz w:val="24"/>
           <w:szCs w:val="22"/>
         </w:rPr>
-        <w:t xml:space="preserve"> (use in footer)</w:t>
+        <w:t>.</w:t>
       </w:r>
     </w:p>
     <w:p>
@@ -717,7 +77,6 @@
         <w:shd w:val="clear" w:color="auto" w:fill="FFFFFF"/>
         <w:spacing w:before="0" w:beforeAutospacing="0" w:after="120" w:afterAutospacing="0"/>
         <w:rPr>
-          <w:b w:val="0"/>
           <w:sz w:val="24"/>
           <w:szCs w:val="22"/>
         </w:rPr>
@@ -727,23 +86,1666 @@
           <w:sz w:val="24"/>
           <w:szCs w:val="22"/>
         </w:rPr>
-        <w:t>+ Multilingual website</w:t>
-      </w:r>
-      <w:r>
-        <w:rPr>
-          <w:b w:val="0"/>
+        <w:t>+ Breadcrumb</w:t>
+      </w:r>
+      <w:r>
+        <w:rPr>
           <w:sz w:val="24"/>
           <w:szCs w:val="22"/>
         </w:rPr>
-        <w:t xml:space="preserve"> (Multi language)</w:t>
-      </w:r>
-      <w:r>
-        <w:rPr>
-          <w:b w:val="0"/>
-          <w:sz w:val="24"/>
-          <w:szCs w:val="22"/>
-        </w:rPr>
         <w:t>.</w:t>
+      </w:r>
+    </w:p>
+    <w:p>
+      <w:pPr>
+        <w:rPr>
+          <w:sz w:val="24"/>
+        </w:rPr>
+      </w:pPr>
+      <w:r>
+        <w:rPr>
+          <w:sz w:val="24"/>
+        </w:rPr>
+        <w:t>+ Custom Meta Box.</w:t>
+      </w:r>
+    </w:p>
+    <w:p>
+      <w:pPr>
+        <w:rPr>
+          <w:sz w:val="24"/>
+        </w:rPr>
+      </w:pPr>
+      <w:r>
+        <w:rPr>
+          <w:sz w:val="24"/>
+        </w:rPr>
+        <w:t>+ Custom Post Type</w:t>
+      </w:r>
+      <w:r>
+        <w:rPr>
+          <w:sz w:val="24"/>
+        </w:rPr>
+        <w:t>.</w:t>
+      </w:r>
+    </w:p>
+    <w:p>
+      <w:pPr>
+        <w:rPr>
+          <w:sz w:val="24"/>
+        </w:rPr>
+      </w:pPr>
+      <w:r>
+        <w:rPr>
+          <w:sz w:val="24"/>
+        </w:rPr>
+        <w:t>+ Custom field (select box, checkbox, …)</w:t>
+      </w:r>
+      <w:r>
+        <w:rPr>
+          <w:sz w:val="24"/>
+        </w:rPr>
+        <w:t>.</w:t>
+      </w:r>
+    </w:p>
+    <w:p>
+      <w:pPr>
+        <w:rPr>
+          <w:sz w:val="24"/>
+        </w:rPr>
+      </w:pPr>
+      <w:r>
+        <w:rPr>
+          <w:sz w:val="24"/>
+        </w:rPr>
+        <w:t>+ Ajax Load more content of html</w:t>
+      </w:r>
+      <w:r>
+        <w:rPr>
+          <w:sz w:val="24"/>
+        </w:rPr>
+        <w:t>.</w:t>
+      </w:r>
+    </w:p>
+    <w:p>
+      <w:pPr>
+        <w:rPr>
+          <w:sz w:val="24"/>
+        </w:rPr>
+      </w:pPr>
+      <w:r>
+        <w:rPr>
+          <w:sz w:val="24"/>
+        </w:rPr>
+        <w:t xml:space="preserve">+ Ajax Load </w:t>
+      </w:r>
+      <w:proofErr w:type="gramStart"/>
+      <w:r>
+        <w:rPr>
+          <w:sz w:val="24"/>
+        </w:rPr>
+        <w:t>more</w:t>
+      </w:r>
+      <w:proofErr w:type="gramEnd"/>
+      <w:r>
+        <w:rPr>
+          <w:sz w:val="24"/>
+        </w:rPr>
+        <w:t xml:space="preserve"> Posts</w:t>
+      </w:r>
+      <w:r>
+        <w:rPr>
+          <w:sz w:val="24"/>
+        </w:rPr>
+        <w:t>.</w:t>
+      </w:r>
+    </w:p>
+    <w:p>
+      <w:pPr>
+        <w:rPr>
+          <w:sz w:val="24"/>
+        </w:rPr>
+      </w:pPr>
+      <w:r>
+        <w:rPr>
+          <w:sz w:val="24"/>
+        </w:rPr>
+        <w:t xml:space="preserve">+ Load by </w:t>
+      </w:r>
+      <w:proofErr w:type="spellStart"/>
+      <w:r>
+        <w:rPr>
+          <w:sz w:val="24"/>
+        </w:rPr>
+        <w:t>Taxanomy</w:t>
+      </w:r>
+      <w:proofErr w:type="spellEnd"/>
+      <w:r>
+        <w:rPr>
+          <w:sz w:val="24"/>
+        </w:rPr>
+        <w:t xml:space="preserve"> and term with Ajax</w:t>
+      </w:r>
+      <w:r>
+        <w:rPr>
+          <w:sz w:val="24"/>
+        </w:rPr>
+        <w:t>.</w:t>
+      </w:r>
+    </w:p>
+    <w:p>
+      <w:pPr>
+        <w:rPr>
+          <w:sz w:val="24"/>
+        </w:rPr>
+      </w:pPr>
+      <w:r>
+        <w:rPr>
+          <w:sz w:val="24"/>
+        </w:rPr>
+        <w:t>+ Slider (</w:t>
+      </w:r>
+      <w:proofErr w:type="spellStart"/>
+      <w:r>
+        <w:rPr>
+          <w:sz w:val="24"/>
+        </w:rPr>
+        <w:t>jQuey</w:t>
+      </w:r>
+      <w:proofErr w:type="spellEnd"/>
+      <w:r>
+        <w:rPr>
+          <w:sz w:val="24"/>
+        </w:rPr>
+        <w:t>) with Button previous, next.</w:t>
+      </w:r>
+    </w:p>
+    <w:p>
+      <w:pPr>
+        <w:rPr>
+          <w:sz w:val="24"/>
+        </w:rPr>
+      </w:pPr>
+      <w:r>
+        <w:rPr>
+          <w:sz w:val="24"/>
+        </w:rPr>
+        <w:t>+ WP Pagination with Ajax</w:t>
+      </w:r>
+      <w:r>
+        <w:rPr>
+          <w:sz w:val="24"/>
+        </w:rPr>
+        <w:t>.</w:t>
+      </w:r>
+    </w:p>
+    <w:p>
+      <w:pPr>
+        <w:rPr>
+          <w:sz w:val="24"/>
+        </w:rPr>
+      </w:pPr>
+      <w:r>
+        <w:rPr>
+          <w:sz w:val="24"/>
+        </w:rPr>
+        <w:t>+ Scroll to Top, scroll to id from any page</w:t>
+      </w:r>
+      <w:r>
+        <w:rPr>
+          <w:sz w:val="24"/>
+        </w:rPr>
+        <w:t>.</w:t>
+      </w:r>
+    </w:p>
+    <w:p>
+      <w:pPr>
+        <w:rPr>
+          <w:sz w:val="24"/>
+        </w:rPr>
+      </w:pPr>
+      <w:r>
+        <w:rPr>
+          <w:sz w:val="24"/>
+        </w:rPr>
+        <w:t>+ Multilevel menu</w:t>
+      </w:r>
+      <w:r>
+        <w:rPr>
+          <w:sz w:val="24"/>
+        </w:rPr>
+        <w:t xml:space="preserve"> – desktop.</w:t>
+      </w:r>
+    </w:p>
+    <w:p>
+      <w:pPr>
+        <w:rPr>
+          <w:b/>
+          <w:sz w:val="24"/>
+        </w:rPr>
+      </w:pPr>
+      <w:r>
+        <w:rPr>
+          <w:b/>
+          <w:sz w:val="24"/>
+        </w:rPr>
+        <w:t xml:space="preserve">+ Multilevel menu </w:t>
+      </w:r>
+      <w:r>
+        <w:rPr>
+          <w:b/>
+          <w:sz w:val="24"/>
+        </w:rPr>
+        <w:t>–</w:t>
+      </w:r>
+      <w:r>
+        <w:rPr>
+          <w:b/>
+          <w:sz w:val="24"/>
+        </w:rPr>
+        <w:t xml:space="preserve"> mobile</w:t>
+      </w:r>
+      <w:r>
+        <w:rPr>
+          <w:b/>
+          <w:sz w:val="24"/>
+        </w:rPr>
+        <w:t>.</w:t>
+      </w:r>
+    </w:p>
+    <w:p>
+      <w:pPr>
+        <w:rPr>
+          <w:b/>
+          <w:color w:val="00B050"/>
+          <w:sz w:val="24"/>
+        </w:rPr>
+      </w:pPr>
+      <w:r>
+        <w:rPr>
+          <w:b/>
+          <w:color w:val="00B050"/>
+          <w:sz w:val="24"/>
+        </w:rPr>
+        <w:t>Other:</w:t>
+      </w:r>
+    </w:p>
+    <w:p>
+      <w:pPr>
+        <w:rPr>
+          <w:b/>
+          <w:sz w:val="24"/>
+        </w:rPr>
+      </w:pPr>
+      <w:r>
+        <w:rPr>
+          <w:b/>
+          <w:sz w:val="24"/>
+        </w:rPr>
+        <w:t>+ Create Plugin</w:t>
+      </w:r>
+      <w:r>
+        <w:rPr>
+          <w:b/>
+          <w:sz w:val="24"/>
+        </w:rPr>
+        <w:t>.</w:t>
+      </w:r>
+    </w:p>
+    <w:p>
+      <w:pPr>
+        <w:rPr>
+          <w:sz w:val="24"/>
+        </w:rPr>
+      </w:pPr>
+      <w:r>
+        <w:rPr>
+          <w:sz w:val="24"/>
+        </w:rPr>
+        <w:t>+ Lazy load JS</w:t>
+      </w:r>
+      <w:r>
+        <w:rPr>
+          <w:sz w:val="24"/>
+        </w:rPr>
+        <w:t>.</w:t>
+      </w:r>
+    </w:p>
+    <w:p>
+      <w:pPr>
+        <w:rPr>
+          <w:b/>
+          <w:sz w:val="24"/>
+        </w:rPr>
+      </w:pPr>
+      <w:r>
+        <w:rPr>
+          <w:b/>
+          <w:sz w:val="24"/>
+        </w:rPr>
+        <w:t>+ Contact Form</w:t>
+      </w:r>
+      <w:r>
+        <w:rPr>
+          <w:b/>
+          <w:sz w:val="24"/>
+        </w:rPr>
+        <w:t>.</w:t>
+      </w:r>
+    </w:p>
+    <w:p>
+      <w:pPr>
+        <w:rPr>
+          <w:b/>
+          <w:color w:val="FF0000"/>
+          <w:sz w:val="36"/>
+        </w:rPr>
+      </w:pPr>
+      <w:r>
+        <w:rPr>
+          <w:b/>
+          <w:color w:val="555555"/>
+          <w:sz w:val="36"/>
+          <w:szCs w:val="41"/>
+        </w:rPr>
+        <w:t>-------------------------------------------------</w:t>
+      </w:r>
+    </w:p>
+    <w:p>
+      <w:pPr>
+        <w:rPr>
+          <w:b/>
+          <w:color w:val="FF0000"/>
+        </w:rPr>
+      </w:pPr>
+      <w:r>
+        <w:rPr>
+          <w:b/>
+          <w:color w:val="FF0000"/>
+        </w:rPr>
+        <w:t>Viet Short</w:t>
+      </w:r>
+      <w:r>
+        <w:rPr>
+          <w:b/>
+          <w:color w:val="FF0000"/>
+        </w:rPr>
+        <w:t xml:space="preserve"> code:</w:t>
+      </w:r>
+    </w:p>
+    <w:p>
+      <w:pPr>
+        <w:shd w:val="clear" w:color="auto" w:fill="1E1E1E"/>
+        <w:spacing w:after="0" w:line="285" w:lineRule="atLeast"/>
+        <w:rPr>
+          <w:rFonts w:ascii="Consolas" w:eastAsia="Times New Roman" w:hAnsi="Consolas" w:cs="Times New Roman"/>
+          <w:color w:val="D4D4D4"/>
+          <w:sz w:val="21"/>
+          <w:szCs w:val="21"/>
+          <w:lang w:eastAsia="ja-JP"/>
+        </w:rPr>
+      </w:pPr>
+      <w:r>
+        <w:rPr>
+          <w:rFonts w:ascii="Consolas" w:eastAsia="Times New Roman" w:hAnsi="Consolas" w:cs="Times New Roman"/>
+          <w:color w:val="569CD6"/>
+          <w:sz w:val="21"/>
+          <w:szCs w:val="21"/>
+          <w:lang w:eastAsia="ja-JP"/>
+        </w:rPr>
+        <w:t>function</w:t>
+      </w:r>
+      <w:r>
+        <w:rPr>
+          <w:rFonts w:ascii="Consolas" w:eastAsia="Times New Roman" w:hAnsi="Consolas" w:cs="Times New Roman"/>
+          <w:color w:val="D4D4D4"/>
+          <w:sz w:val="21"/>
+          <w:szCs w:val="21"/>
+          <w:lang w:eastAsia="ja-JP"/>
+        </w:rPr>
+        <w:t xml:space="preserve"> </w:t>
+      </w:r>
+      <w:proofErr w:type="spellStart"/>
+      <w:r>
+        <w:rPr>
+          <w:rFonts w:ascii="Consolas" w:eastAsia="Times New Roman" w:hAnsi="Consolas" w:cs="Times New Roman"/>
+          <w:color w:val="DCDCAA"/>
+          <w:sz w:val="21"/>
+          <w:szCs w:val="21"/>
+          <w:lang w:eastAsia="ja-JP"/>
+        </w:rPr>
+        <w:t>sms_our_</w:t>
+      </w:r>
+      <w:proofErr w:type="gramStart"/>
+      <w:r>
+        <w:rPr>
+          <w:rFonts w:ascii="Consolas" w:eastAsia="Times New Roman" w:hAnsi="Consolas" w:cs="Times New Roman"/>
+          <w:color w:val="DCDCAA"/>
+          <w:sz w:val="21"/>
+          <w:szCs w:val="21"/>
+          <w:lang w:eastAsia="ja-JP"/>
+        </w:rPr>
+        <w:t>product</w:t>
+      </w:r>
+      <w:proofErr w:type="spellEnd"/>
+      <w:r>
+        <w:rPr>
+          <w:rFonts w:ascii="Consolas" w:eastAsia="Times New Roman" w:hAnsi="Consolas" w:cs="Times New Roman"/>
+          <w:color w:val="D4D4D4"/>
+          <w:sz w:val="21"/>
+          <w:szCs w:val="21"/>
+          <w:lang w:eastAsia="ja-JP"/>
+        </w:rPr>
+        <w:t>(</w:t>
+      </w:r>
+      <w:r>
+        <w:rPr>
+          <w:rFonts w:ascii="Consolas" w:eastAsia="Times New Roman" w:hAnsi="Consolas" w:cs="Times New Roman"/>
+          <w:color w:val="9CDCFE"/>
+          <w:sz w:val="21"/>
+          <w:szCs w:val="21"/>
+          <w:lang w:eastAsia="ja-JP"/>
+        </w:rPr>
+        <w:t xml:space="preserve"> $</w:t>
+      </w:r>
+      <w:proofErr w:type="spellStart"/>
+      <w:proofErr w:type="gramEnd"/>
+      <w:r>
+        <w:rPr>
+          <w:rFonts w:ascii="Consolas" w:eastAsia="Times New Roman" w:hAnsi="Consolas" w:cs="Times New Roman"/>
+          <w:color w:val="9CDCFE"/>
+          <w:sz w:val="21"/>
+          <w:szCs w:val="21"/>
+          <w:lang w:eastAsia="ja-JP"/>
+        </w:rPr>
+        <w:t>atts</w:t>
+      </w:r>
+      <w:proofErr w:type="spellEnd"/>
+      <w:r>
+        <w:rPr>
+          <w:rFonts w:ascii="Consolas" w:eastAsia="Times New Roman" w:hAnsi="Consolas" w:cs="Times New Roman"/>
+          <w:color w:val="D4D4D4"/>
+          <w:sz w:val="21"/>
+          <w:szCs w:val="21"/>
+          <w:lang w:eastAsia="ja-JP"/>
+        </w:rPr>
+        <w:t xml:space="preserve"> ) {</w:t>
+      </w:r>
+    </w:p>
+    <w:p>
+      <w:pPr>
+        <w:shd w:val="clear" w:color="auto" w:fill="1E1E1E"/>
+        <w:spacing w:after="0" w:line="285" w:lineRule="atLeast"/>
+        <w:rPr>
+          <w:rFonts w:ascii="Consolas" w:eastAsia="Times New Roman" w:hAnsi="Consolas" w:cs="Times New Roman"/>
+          <w:color w:val="D4D4D4"/>
+          <w:sz w:val="21"/>
+          <w:szCs w:val="21"/>
+          <w:lang w:eastAsia="ja-JP"/>
+        </w:rPr>
+      </w:pPr>
+      <w:r>
+        <w:rPr>
+          <w:rFonts w:ascii="Consolas" w:eastAsia="Times New Roman" w:hAnsi="Consolas" w:cs="Times New Roman"/>
+          <w:color w:val="D4D4D4"/>
+          <w:sz w:val="21"/>
+          <w:szCs w:val="21"/>
+          <w:lang w:eastAsia="ja-JP"/>
+        </w:rPr>
+        <w:t xml:space="preserve">    </w:t>
+      </w:r>
+      <w:proofErr w:type="spellStart"/>
+      <w:r>
+        <w:rPr>
+          <w:rFonts w:ascii="Consolas" w:eastAsia="Times New Roman" w:hAnsi="Consolas" w:cs="Times New Roman"/>
+          <w:color w:val="DCDCAA"/>
+          <w:sz w:val="21"/>
+          <w:szCs w:val="21"/>
+          <w:lang w:eastAsia="ja-JP"/>
+        </w:rPr>
+        <w:t>ob_</w:t>
+      </w:r>
+      <w:proofErr w:type="gramStart"/>
+      <w:r>
+        <w:rPr>
+          <w:rFonts w:ascii="Consolas" w:eastAsia="Times New Roman" w:hAnsi="Consolas" w:cs="Times New Roman"/>
+          <w:color w:val="DCDCAA"/>
+          <w:sz w:val="21"/>
+          <w:szCs w:val="21"/>
+          <w:lang w:eastAsia="ja-JP"/>
+        </w:rPr>
+        <w:t>start</w:t>
+      </w:r>
+      <w:proofErr w:type="spellEnd"/>
+      <w:r>
+        <w:rPr>
+          <w:rFonts w:ascii="Consolas" w:eastAsia="Times New Roman" w:hAnsi="Consolas" w:cs="Times New Roman"/>
+          <w:color w:val="D4D4D4"/>
+          <w:sz w:val="21"/>
+          <w:szCs w:val="21"/>
+          <w:lang w:eastAsia="ja-JP"/>
+        </w:rPr>
+        <w:t>(</w:t>
+      </w:r>
+      <w:proofErr w:type="gramEnd"/>
+      <w:r>
+        <w:rPr>
+          <w:rFonts w:ascii="Consolas" w:eastAsia="Times New Roman" w:hAnsi="Consolas" w:cs="Times New Roman"/>
+          <w:color w:val="D4D4D4"/>
+          <w:sz w:val="21"/>
+          <w:szCs w:val="21"/>
+          <w:lang w:eastAsia="ja-JP"/>
+        </w:rPr>
+        <w:t>);</w:t>
+      </w:r>
+    </w:p>
+    <w:p>
+      <w:pPr>
+        <w:ind w:firstLine="720"/>
+      </w:pPr>
+      <w:r>
+        <w:t xml:space="preserve">html, </w:t>
+      </w:r>
+      <w:proofErr w:type="spellStart"/>
+      <w:proofErr w:type="gramStart"/>
+      <w:r>
+        <w:t>php</w:t>
+      </w:r>
+      <w:proofErr w:type="spellEnd"/>
+      <w:r>
+        <w:t>,…</w:t>
+      </w:r>
+      <w:proofErr w:type="gramEnd"/>
+    </w:p>
+    <w:p>
+      <w:pPr>
+        <w:ind w:firstLine="720"/>
+      </w:pPr>
+      <w:r>
+        <w:t>….</w:t>
+      </w:r>
+    </w:p>
+    <w:p>
+      <w:pPr>
+        <w:shd w:val="clear" w:color="auto" w:fill="1E1E1E"/>
+        <w:spacing w:after="0" w:line="285" w:lineRule="atLeast"/>
+        <w:rPr>
+          <w:rFonts w:ascii="Consolas" w:eastAsia="Times New Roman" w:hAnsi="Consolas" w:cs="Times New Roman"/>
+          <w:color w:val="D4D4D4"/>
+          <w:sz w:val="21"/>
+          <w:szCs w:val="21"/>
+          <w:lang w:eastAsia="ja-JP"/>
+        </w:rPr>
+      </w:pPr>
+      <w:r>
+        <w:rPr>
+          <w:rFonts w:ascii="Consolas" w:eastAsia="Times New Roman" w:hAnsi="Consolas" w:cs="Times New Roman"/>
+          <w:color w:val="D4D4D4"/>
+          <w:sz w:val="21"/>
+          <w:szCs w:val="21"/>
+          <w:lang w:eastAsia="ja-JP"/>
+        </w:rPr>
+        <w:t>    </w:t>
+      </w:r>
+      <w:r>
+        <w:rPr>
+          <w:rFonts w:ascii="Consolas" w:eastAsia="Times New Roman" w:hAnsi="Consolas" w:cs="Times New Roman"/>
+          <w:color w:val="C586C0"/>
+          <w:sz w:val="21"/>
+          <w:szCs w:val="21"/>
+          <w:lang w:eastAsia="ja-JP"/>
+        </w:rPr>
+        <w:t>return</w:t>
+      </w:r>
+      <w:r>
+        <w:rPr>
+          <w:rFonts w:ascii="Consolas" w:eastAsia="Times New Roman" w:hAnsi="Consolas" w:cs="Times New Roman"/>
+          <w:color w:val="D4D4D4"/>
+          <w:sz w:val="21"/>
+          <w:szCs w:val="21"/>
+          <w:lang w:eastAsia="ja-JP"/>
+        </w:rPr>
+        <w:t xml:space="preserve"> </w:t>
+      </w:r>
+      <w:proofErr w:type="spellStart"/>
+      <w:r>
+        <w:rPr>
+          <w:rFonts w:ascii="Consolas" w:eastAsia="Times New Roman" w:hAnsi="Consolas" w:cs="Times New Roman"/>
+          <w:color w:val="DCDCAA"/>
+          <w:sz w:val="21"/>
+          <w:szCs w:val="21"/>
+          <w:lang w:eastAsia="ja-JP"/>
+        </w:rPr>
+        <w:t>ob_get_</w:t>
+      </w:r>
+      <w:proofErr w:type="gramStart"/>
+      <w:r>
+        <w:rPr>
+          <w:rFonts w:ascii="Consolas" w:eastAsia="Times New Roman" w:hAnsi="Consolas" w:cs="Times New Roman"/>
+          <w:color w:val="DCDCAA"/>
+          <w:sz w:val="21"/>
+          <w:szCs w:val="21"/>
+          <w:lang w:eastAsia="ja-JP"/>
+        </w:rPr>
+        <w:t>clean</w:t>
+      </w:r>
+      <w:proofErr w:type="spellEnd"/>
+      <w:r>
+        <w:rPr>
+          <w:rFonts w:ascii="Consolas" w:eastAsia="Times New Roman" w:hAnsi="Consolas" w:cs="Times New Roman"/>
+          <w:color w:val="D4D4D4"/>
+          <w:sz w:val="21"/>
+          <w:szCs w:val="21"/>
+          <w:lang w:eastAsia="ja-JP"/>
+        </w:rPr>
+        <w:t>(</w:t>
+      </w:r>
+      <w:proofErr w:type="gramEnd"/>
+      <w:r>
+        <w:rPr>
+          <w:rFonts w:ascii="Consolas" w:eastAsia="Times New Roman" w:hAnsi="Consolas" w:cs="Times New Roman"/>
+          <w:color w:val="D4D4D4"/>
+          <w:sz w:val="21"/>
+          <w:szCs w:val="21"/>
+          <w:lang w:eastAsia="ja-JP"/>
+        </w:rPr>
+        <w:t>);</w:t>
+      </w:r>
+    </w:p>
+    <w:p>
+      <w:pPr>
+        <w:shd w:val="clear" w:color="auto" w:fill="1E1E1E"/>
+        <w:spacing w:after="0" w:line="285" w:lineRule="atLeast"/>
+        <w:rPr>
+          <w:rFonts w:ascii="Consolas" w:eastAsia="Times New Roman" w:hAnsi="Consolas" w:cs="Times New Roman"/>
+          <w:color w:val="D4D4D4"/>
+          <w:sz w:val="21"/>
+          <w:szCs w:val="21"/>
+          <w:lang w:eastAsia="ja-JP"/>
+        </w:rPr>
+      </w:pPr>
+      <w:r>
+        <w:rPr>
+          <w:rFonts w:ascii="Consolas" w:eastAsia="Times New Roman" w:hAnsi="Consolas" w:cs="Times New Roman"/>
+          <w:color w:val="D4D4D4"/>
+          <w:sz w:val="21"/>
+          <w:szCs w:val="21"/>
+          <w:lang w:eastAsia="ja-JP"/>
+        </w:rPr>
+        <w:t>}</w:t>
+      </w:r>
+    </w:p>
+    <w:p>
+      <w:pPr>
+        <w:shd w:val="clear" w:color="auto" w:fill="1E1E1E"/>
+        <w:spacing w:after="0" w:line="285" w:lineRule="atLeast"/>
+        <w:rPr>
+          <w:rFonts w:ascii="Consolas" w:eastAsia="Times New Roman" w:hAnsi="Consolas" w:cs="Times New Roman"/>
+          <w:color w:val="D4D4D4"/>
+          <w:sz w:val="21"/>
+          <w:szCs w:val="21"/>
+          <w:lang w:eastAsia="ja-JP"/>
+        </w:rPr>
+      </w:pPr>
+      <w:proofErr w:type="spellStart"/>
+      <w:r>
+        <w:rPr>
+          <w:rFonts w:ascii="Consolas" w:eastAsia="Times New Roman" w:hAnsi="Consolas" w:cs="Times New Roman"/>
+          <w:color w:val="DCDCAA"/>
+          <w:sz w:val="21"/>
+          <w:szCs w:val="21"/>
+          <w:lang w:eastAsia="ja-JP"/>
+        </w:rPr>
+        <w:t>add_</w:t>
+      </w:r>
+      <w:proofErr w:type="gramStart"/>
+      <w:r>
+        <w:rPr>
+          <w:rFonts w:ascii="Consolas" w:eastAsia="Times New Roman" w:hAnsi="Consolas" w:cs="Times New Roman"/>
+          <w:color w:val="DCDCAA"/>
+          <w:sz w:val="21"/>
+          <w:szCs w:val="21"/>
+          <w:lang w:eastAsia="ja-JP"/>
+        </w:rPr>
+        <w:t>shortcode</w:t>
+      </w:r>
+      <w:proofErr w:type="spellEnd"/>
+      <w:r>
+        <w:rPr>
+          <w:rFonts w:ascii="Consolas" w:eastAsia="Times New Roman" w:hAnsi="Consolas" w:cs="Times New Roman"/>
+          <w:color w:val="D4D4D4"/>
+          <w:sz w:val="21"/>
+          <w:szCs w:val="21"/>
+          <w:lang w:eastAsia="ja-JP"/>
+        </w:rPr>
+        <w:t xml:space="preserve">( </w:t>
+      </w:r>
+      <w:r>
+        <w:rPr>
+          <w:rFonts w:ascii="Consolas" w:eastAsia="Times New Roman" w:hAnsi="Consolas" w:cs="Times New Roman"/>
+          <w:color w:val="CE9178"/>
+          <w:sz w:val="21"/>
+          <w:szCs w:val="21"/>
+          <w:lang w:eastAsia="ja-JP"/>
+        </w:rPr>
+        <w:t>'</w:t>
+      </w:r>
+      <w:proofErr w:type="spellStart"/>
+      <w:proofErr w:type="gramEnd"/>
+      <w:r>
+        <w:rPr>
+          <w:rFonts w:ascii="Consolas" w:eastAsia="Times New Roman" w:hAnsi="Consolas" w:cs="Times New Roman"/>
+          <w:color w:val="CE9178"/>
+          <w:sz w:val="21"/>
+          <w:szCs w:val="21"/>
+          <w:lang w:eastAsia="ja-JP"/>
+        </w:rPr>
+        <w:t>sm_product</w:t>
+      </w:r>
+      <w:proofErr w:type="spellEnd"/>
+      <w:r>
+        <w:rPr>
+          <w:rFonts w:ascii="Consolas" w:eastAsia="Times New Roman" w:hAnsi="Consolas" w:cs="Times New Roman"/>
+          <w:color w:val="CE9178"/>
+          <w:sz w:val="21"/>
+          <w:szCs w:val="21"/>
+          <w:lang w:eastAsia="ja-JP"/>
+        </w:rPr>
+        <w:t>'</w:t>
+      </w:r>
+      <w:r>
+        <w:rPr>
+          <w:rFonts w:ascii="Consolas" w:eastAsia="Times New Roman" w:hAnsi="Consolas" w:cs="Times New Roman"/>
+          <w:color w:val="D4D4D4"/>
+          <w:sz w:val="21"/>
+          <w:szCs w:val="21"/>
+          <w:lang w:eastAsia="ja-JP"/>
+        </w:rPr>
+        <w:t xml:space="preserve">, </w:t>
+      </w:r>
+      <w:r>
+        <w:rPr>
+          <w:rFonts w:ascii="Consolas" w:eastAsia="Times New Roman" w:hAnsi="Consolas" w:cs="Times New Roman"/>
+          <w:color w:val="CE9178"/>
+          <w:sz w:val="21"/>
+          <w:szCs w:val="21"/>
+          <w:lang w:eastAsia="ja-JP"/>
+        </w:rPr>
+        <w:t>'</w:t>
+      </w:r>
+      <w:proofErr w:type="spellStart"/>
+      <w:r>
+        <w:rPr>
+          <w:rFonts w:ascii="Consolas" w:eastAsia="Times New Roman" w:hAnsi="Consolas" w:cs="Times New Roman"/>
+          <w:color w:val="CE9178"/>
+          <w:sz w:val="21"/>
+          <w:szCs w:val="21"/>
+          <w:lang w:eastAsia="ja-JP"/>
+        </w:rPr>
+        <w:t>sms_our_product</w:t>
+      </w:r>
+      <w:proofErr w:type="spellEnd"/>
+      <w:r>
+        <w:rPr>
+          <w:rFonts w:ascii="Consolas" w:eastAsia="Times New Roman" w:hAnsi="Consolas" w:cs="Times New Roman"/>
+          <w:color w:val="CE9178"/>
+          <w:sz w:val="21"/>
+          <w:szCs w:val="21"/>
+          <w:lang w:eastAsia="ja-JP"/>
+        </w:rPr>
+        <w:t>'</w:t>
+      </w:r>
+      <w:r>
+        <w:rPr>
+          <w:rFonts w:ascii="Consolas" w:eastAsia="Times New Roman" w:hAnsi="Consolas" w:cs="Times New Roman"/>
+          <w:color w:val="D4D4D4"/>
+          <w:sz w:val="21"/>
+          <w:szCs w:val="21"/>
+          <w:lang w:eastAsia="ja-JP"/>
+        </w:rPr>
+        <w:t xml:space="preserve"> );</w:t>
+      </w:r>
+    </w:p>
+    <w:p>
+      <w:pPr>
+        <w:rPr>
+          <w:b/>
+          <w:color w:val="FF0000"/>
+        </w:rPr>
+      </w:pPr>
+    </w:p>
+    <w:p>
+      <w:pPr>
+        <w:rPr>
+          <w:b/>
+          <w:color w:val="FF0000"/>
+        </w:rPr>
+      </w:pPr>
+      <w:r>
+        <w:rPr>
+          <w:b/>
+          <w:color w:val="FF0000"/>
+        </w:rPr>
+        <w:t>Su dung Short code</w:t>
+      </w:r>
+      <w:r>
+        <w:rPr>
+          <w:b/>
+          <w:color w:val="FF0000"/>
+        </w:rPr>
+        <w:t>:</w:t>
+      </w:r>
+    </w:p>
+    <w:p>
+      <w:pPr>
+        <w:shd w:val="clear" w:color="auto" w:fill="1E1E1E"/>
+        <w:spacing w:line="285" w:lineRule="atLeast"/>
+        <w:rPr>
+          <w:rFonts w:ascii="Consolas" w:eastAsia="Times New Roman" w:hAnsi="Consolas" w:cs="Times New Roman"/>
+          <w:color w:val="D4D4D4"/>
+          <w:sz w:val="21"/>
+          <w:szCs w:val="21"/>
+          <w:lang w:eastAsia="ja-JP"/>
+        </w:rPr>
+      </w:pPr>
+      <w:proofErr w:type="gramStart"/>
+      <w:r>
+        <w:rPr>
+          <w:rFonts w:ascii="Consolas" w:eastAsia="Times New Roman" w:hAnsi="Consolas" w:cs="Times New Roman"/>
+          <w:color w:val="569CD6"/>
+          <w:sz w:val="21"/>
+          <w:szCs w:val="21"/>
+          <w:lang w:eastAsia="ja-JP"/>
+        </w:rPr>
+        <w:t>&lt;?</w:t>
+      </w:r>
+      <w:proofErr w:type="spellStart"/>
+      <w:r>
+        <w:rPr>
+          <w:rFonts w:ascii="Consolas" w:eastAsia="Times New Roman" w:hAnsi="Consolas" w:cs="Times New Roman"/>
+          <w:color w:val="569CD6"/>
+          <w:sz w:val="21"/>
+          <w:szCs w:val="21"/>
+          <w:lang w:eastAsia="ja-JP"/>
+        </w:rPr>
+        <w:t>php</w:t>
+      </w:r>
+      <w:proofErr w:type="spellEnd"/>
+      <w:proofErr w:type="gramEnd"/>
+      <w:r>
+        <w:rPr>
+          <w:rFonts w:ascii="Consolas" w:eastAsia="Times New Roman" w:hAnsi="Consolas" w:cs="Times New Roman"/>
+          <w:color w:val="D4D4D4"/>
+          <w:sz w:val="21"/>
+          <w:szCs w:val="21"/>
+          <w:lang w:eastAsia="ja-JP"/>
+        </w:rPr>
+        <w:t xml:space="preserve"> </w:t>
+      </w:r>
+      <w:r>
+        <w:rPr>
+          <w:rFonts w:ascii="Consolas" w:eastAsia="Times New Roman" w:hAnsi="Consolas" w:cs="Times New Roman"/>
+          <w:color w:val="DCDCAA"/>
+          <w:sz w:val="21"/>
+          <w:szCs w:val="21"/>
+          <w:lang w:eastAsia="ja-JP"/>
+        </w:rPr>
+        <w:t>echo</w:t>
+      </w:r>
+      <w:r>
+        <w:rPr>
+          <w:rFonts w:ascii="Consolas" w:eastAsia="Times New Roman" w:hAnsi="Consolas" w:cs="Times New Roman"/>
+          <w:color w:val="D4D4D4"/>
+          <w:sz w:val="21"/>
+          <w:szCs w:val="21"/>
+          <w:lang w:eastAsia="ja-JP"/>
+        </w:rPr>
+        <w:t xml:space="preserve"> </w:t>
+      </w:r>
+      <w:proofErr w:type="spellStart"/>
+      <w:r>
+        <w:rPr>
+          <w:rFonts w:ascii="Consolas" w:eastAsia="Times New Roman" w:hAnsi="Consolas" w:cs="Times New Roman"/>
+          <w:color w:val="DCDCAA"/>
+          <w:sz w:val="21"/>
+          <w:szCs w:val="21"/>
+          <w:lang w:eastAsia="ja-JP"/>
+        </w:rPr>
+        <w:t>do_shortcode</w:t>
+      </w:r>
+      <w:proofErr w:type="spellEnd"/>
+      <w:r>
+        <w:rPr>
+          <w:rFonts w:ascii="Consolas" w:eastAsia="Times New Roman" w:hAnsi="Consolas" w:cs="Times New Roman"/>
+          <w:color w:val="D4D4D4"/>
+          <w:sz w:val="21"/>
+          <w:szCs w:val="21"/>
+          <w:lang w:eastAsia="ja-JP"/>
+        </w:rPr>
+        <w:t xml:space="preserve">( </w:t>
+      </w:r>
+      <w:r>
+        <w:rPr>
+          <w:rFonts w:ascii="Consolas" w:eastAsia="Times New Roman" w:hAnsi="Consolas" w:cs="Times New Roman"/>
+          <w:color w:val="CE9178"/>
+          <w:sz w:val="21"/>
+          <w:szCs w:val="21"/>
+          <w:lang w:eastAsia="ja-JP"/>
+        </w:rPr>
+        <w:t>'[</w:t>
+      </w:r>
+      <w:proofErr w:type="spellStart"/>
+      <w:r>
+        <w:rPr>
+          <w:rFonts w:ascii="Consolas" w:eastAsia="Times New Roman" w:hAnsi="Consolas" w:cs="Times New Roman"/>
+          <w:color w:val="CE9178"/>
+          <w:sz w:val="21"/>
+          <w:szCs w:val="21"/>
+          <w:lang w:eastAsia="ja-JP"/>
+        </w:rPr>
+        <w:t>sm</w:t>
+      </w:r>
+      <w:proofErr w:type="spellEnd"/>
+      <w:r>
+        <w:rPr>
+          <w:rFonts w:ascii="Consolas" w:eastAsia="Times New Roman" w:hAnsi="Consolas" w:cs="Times New Roman"/>
+          <w:color w:val="CE9178"/>
+          <w:sz w:val="21"/>
+          <w:szCs w:val="21"/>
+          <w:lang w:eastAsia="ja-JP"/>
+        </w:rPr>
+        <w:t>_</w:t>
+      </w:r>
+      <w:r>
+        <w:rPr>
+          <w:rFonts w:ascii="Consolas" w:eastAsia="Times New Roman" w:hAnsi="Consolas" w:cs="Times New Roman"/>
+          <w:color w:val="CE9178"/>
+          <w:sz w:val="21"/>
+          <w:szCs w:val="21"/>
+          <w:lang w:eastAsia="ja-JP"/>
+        </w:rPr>
+        <w:t xml:space="preserve"> </w:t>
+      </w:r>
+      <w:r>
+        <w:rPr>
+          <w:rFonts w:ascii="Consolas" w:eastAsia="Times New Roman" w:hAnsi="Consolas" w:cs="Times New Roman"/>
+          <w:color w:val="CE9178"/>
+          <w:sz w:val="21"/>
+          <w:szCs w:val="21"/>
+          <w:lang w:eastAsia="ja-JP"/>
+        </w:rPr>
+        <w:t>product'</w:t>
+      </w:r>
+      <w:r>
+        <w:rPr>
+          <w:rFonts w:ascii="Consolas" w:eastAsia="Times New Roman" w:hAnsi="Consolas" w:cs="Times New Roman"/>
+          <w:color w:val="CE9178"/>
+          <w:sz w:val="21"/>
+          <w:szCs w:val="21"/>
+          <w:lang w:eastAsia="ja-JP"/>
+        </w:rPr>
+        <w:t>]'</w:t>
+      </w:r>
+      <w:r>
+        <w:rPr>
+          <w:rFonts w:ascii="Consolas" w:eastAsia="Times New Roman" w:hAnsi="Consolas" w:cs="Times New Roman"/>
+          <w:color w:val="D4D4D4"/>
+          <w:sz w:val="21"/>
+          <w:szCs w:val="21"/>
+          <w:lang w:eastAsia="ja-JP"/>
+        </w:rPr>
+        <w:t xml:space="preserve"> ) </w:t>
+      </w:r>
+      <w:r>
+        <w:rPr>
+          <w:rFonts w:ascii="Consolas" w:eastAsia="Times New Roman" w:hAnsi="Consolas" w:cs="Times New Roman"/>
+          <w:color w:val="569CD6"/>
+          <w:sz w:val="21"/>
+          <w:szCs w:val="21"/>
+          <w:lang w:eastAsia="ja-JP"/>
+        </w:rPr>
+        <w:t>?&gt;</w:t>
+      </w:r>
+    </w:p>
+    <w:p>
+      <w:pPr>
+        <w:spacing w:after="0"/>
+      </w:pPr>
+      <w:r>
+        <w:lastRenderedPageBreak/>
+        <w:t xml:space="preserve">function </w:t>
+      </w:r>
+      <w:proofErr w:type="spellStart"/>
+      <w:r>
+        <w:rPr>
+          <w:color w:val="538135" w:themeColor="accent6" w:themeShade="BF"/>
+        </w:rPr>
+        <w:t>shortcode_</w:t>
+      </w:r>
+      <w:proofErr w:type="gramStart"/>
+      <w:r>
+        <w:rPr>
+          <w:color w:val="538135" w:themeColor="accent6" w:themeShade="BF"/>
+        </w:rPr>
+        <w:t>GenerateSitemap</w:t>
+      </w:r>
+      <w:proofErr w:type="spellEnd"/>
+      <w:r>
+        <w:t>(</w:t>
+      </w:r>
+      <w:proofErr w:type="gramEnd"/>
+      <w:r>
+        <w:t>$</w:t>
+      </w:r>
+      <w:proofErr w:type="spellStart"/>
+      <w:r>
+        <w:t>params</w:t>
+      </w:r>
+      <w:proofErr w:type="spellEnd"/>
+      <w:r>
+        <w:t xml:space="preserve"> = array()) {</w:t>
+      </w:r>
+    </w:p>
+    <w:p>
+      <w:pPr>
+        <w:spacing w:after="0"/>
+      </w:pPr>
+    </w:p>
+    <w:p>
+      <w:pPr>
+        <w:spacing w:after="0"/>
+      </w:pPr>
+      <w:r>
+        <w:t xml:space="preserve">  // default parameters</w:t>
+      </w:r>
+    </w:p>
+    <w:p>
+      <w:pPr>
+        <w:spacing w:after="0"/>
+      </w:pPr>
+      <w:r>
+        <w:t xml:space="preserve">  </w:t>
+      </w:r>
+      <w:proofErr w:type="gramStart"/>
+      <w:r>
+        <w:t>extract(</w:t>
+      </w:r>
+      <w:proofErr w:type="spellStart"/>
+      <w:proofErr w:type="gramEnd"/>
+      <w:r>
+        <w:t>shortcode_atts</w:t>
+      </w:r>
+      <w:proofErr w:type="spellEnd"/>
+      <w:r>
+        <w:t>(array(</w:t>
+      </w:r>
+    </w:p>
+    <w:p>
+      <w:pPr>
+        <w:spacing w:after="0"/>
+      </w:pPr>
+      <w:r>
+        <w:t xml:space="preserve">    'title' =&gt; 'Site map',</w:t>
+      </w:r>
+    </w:p>
+    <w:p>
+      <w:pPr>
+        <w:spacing w:after="0"/>
+      </w:pPr>
+      <w:r>
+        <w:t xml:space="preserve">    'id'    =&gt; 'sitemap',</w:t>
+      </w:r>
+    </w:p>
+    <w:p>
+      <w:pPr>
+        <w:spacing w:after="0"/>
+      </w:pPr>
+      <w:r>
+        <w:t xml:space="preserve">    'depth' =&gt; 2</w:t>
+      </w:r>
+    </w:p>
+    <w:p>
+      <w:pPr>
+        <w:spacing w:after="0"/>
+      </w:pPr>
+      <w:r>
+        <w:t xml:space="preserve">  ), $</w:t>
+      </w:r>
+      <w:proofErr w:type="spellStart"/>
+      <w:r>
+        <w:t>params</w:t>
+      </w:r>
+      <w:proofErr w:type="spellEnd"/>
+      <w:r>
+        <w:t>));</w:t>
+      </w:r>
+    </w:p>
+    <w:p>
+      <w:pPr>
+        <w:spacing w:after="0"/>
+      </w:pPr>
+    </w:p>
+    <w:p>
+      <w:pPr>
+        <w:spacing w:after="0"/>
+      </w:pPr>
+      <w:r>
+        <w:t xml:space="preserve">  // create sitemap</w:t>
+      </w:r>
+    </w:p>
+    <w:p>
+      <w:pPr>
+        <w:spacing w:after="0"/>
+      </w:pPr>
+      <w:r>
+        <w:t xml:space="preserve">  $sitemap = wp_list_pages("title_li=&amp;depth=$depth&amp;sort_column=menu_order&amp;echo=0");</w:t>
+      </w:r>
+    </w:p>
+    <w:p>
+      <w:pPr>
+        <w:spacing w:after="0"/>
+      </w:pPr>
+      <w:r>
+        <w:t xml:space="preserve">  if ($sitemap) {</w:t>
+      </w:r>
+    </w:p>
+    <w:p>
+      <w:pPr>
+        <w:spacing w:after="0"/>
+      </w:pPr>
+      <w:r>
+        <w:t xml:space="preserve">    $sitemap =</w:t>
+      </w:r>
+    </w:p>
+    <w:p>
+      <w:pPr>
+        <w:spacing w:after="0"/>
+      </w:pPr>
+      <w:r>
+        <w:t xml:space="preserve">      ($</w:t>
+      </w:r>
+      <w:proofErr w:type="gramStart"/>
+      <w:r>
+        <w:t>title ?</w:t>
+      </w:r>
+      <w:proofErr w:type="gramEnd"/>
+      <w:r>
+        <w:t xml:space="preserve"> "&lt;h2&gt;$title&lt;/h2&gt;</w:t>
+      </w:r>
+      <w:proofErr w:type="gramStart"/>
+      <w:r>
+        <w:t>" :</w:t>
+      </w:r>
+      <w:proofErr w:type="gramEnd"/>
+      <w:r>
+        <w:t xml:space="preserve"> '') .</w:t>
+      </w:r>
+    </w:p>
+    <w:p>
+      <w:pPr>
+        <w:spacing w:after="0"/>
+      </w:pPr>
+      <w:r>
+        <w:t xml:space="preserve">      '&lt;</w:t>
+      </w:r>
+      <w:proofErr w:type="spellStart"/>
+      <w:r>
+        <w:t>ul</w:t>
+      </w:r>
+      <w:proofErr w:type="spellEnd"/>
+      <w:proofErr w:type="gramStart"/>
+      <w:r>
+        <w:t>' .</w:t>
+      </w:r>
+      <w:proofErr w:type="gramEnd"/>
+      <w:r>
+        <w:t xml:space="preserve"> ($id? '</w:t>
+      </w:r>
+      <w:proofErr w:type="gramStart"/>
+      <w:r>
+        <w:t>' :</w:t>
+      </w:r>
+      <w:proofErr w:type="gramEnd"/>
+      <w:r>
+        <w:t xml:space="preserve"> " id="$id"") . "&gt;$sitemap&lt;/</w:t>
+      </w:r>
+      <w:proofErr w:type="spellStart"/>
+      <w:r>
+        <w:t>ul</w:t>
+      </w:r>
+      <w:proofErr w:type="spellEnd"/>
+      <w:r>
+        <w:t>&gt;";</w:t>
+      </w:r>
+    </w:p>
+    <w:p>
+      <w:pPr>
+        <w:spacing w:after="0"/>
+      </w:pPr>
+      <w:r>
+        <w:t xml:space="preserve">  }</w:t>
+      </w:r>
+    </w:p>
+    <w:p>
+      <w:pPr>
+        <w:spacing w:after="0"/>
+      </w:pPr>
+    </w:p>
+    <w:p>
+      <w:pPr>
+        <w:spacing w:after="0"/>
+      </w:pPr>
+      <w:r>
+        <w:t xml:space="preserve">  return $sitemap;</w:t>
+      </w:r>
+    </w:p>
+    <w:p>
+      <w:pPr>
+        <w:spacing w:after="0"/>
+      </w:pPr>
+      <w:r>
+        <w:t>}</w:t>
+      </w:r>
+    </w:p>
+    <w:p>
+      <w:pPr>
+        <w:pStyle w:val="HTMLPreformatted"/>
+        <w:shd w:val="clear" w:color="auto" w:fill="F9F9FA"/>
+        <w:spacing w:before="120" w:after="480"/>
+        <w:rPr>
+          <w:rStyle w:val="token"/>
+          <w:rFonts w:ascii="Consolas" w:eastAsiaTheme="majorEastAsia" w:hAnsi="Consolas"/>
+          <w:color w:val="999999"/>
+          <w:sz w:val="21"/>
+        </w:rPr>
+      </w:pPr>
+      <w:proofErr w:type="spellStart"/>
+      <w:r>
+        <w:rPr>
+          <w:rStyle w:val="token"/>
+          <w:rFonts w:ascii="Consolas" w:eastAsiaTheme="majorEastAsia" w:hAnsi="Consolas"/>
+          <w:color w:val="DD4A68"/>
+          <w:sz w:val="21"/>
+        </w:rPr>
+        <w:t>add_</w:t>
+      </w:r>
+      <w:proofErr w:type="gramStart"/>
+      <w:r>
+        <w:rPr>
+          <w:rStyle w:val="token"/>
+          <w:rFonts w:ascii="Consolas" w:eastAsiaTheme="majorEastAsia" w:hAnsi="Consolas"/>
+          <w:color w:val="DD4A68"/>
+          <w:sz w:val="21"/>
+        </w:rPr>
+        <w:t>shortcode</w:t>
+      </w:r>
+      <w:proofErr w:type="spellEnd"/>
+      <w:r>
+        <w:rPr>
+          <w:rStyle w:val="token"/>
+          <w:rFonts w:ascii="Consolas" w:eastAsiaTheme="majorEastAsia" w:hAnsi="Consolas"/>
+          <w:color w:val="999999"/>
+          <w:sz w:val="21"/>
+        </w:rPr>
+        <w:t>(</w:t>
+      </w:r>
+      <w:proofErr w:type="gramEnd"/>
+      <w:r>
+        <w:rPr>
+          <w:rStyle w:val="token"/>
+          <w:rFonts w:ascii="Consolas" w:eastAsiaTheme="majorEastAsia" w:hAnsi="Consolas"/>
+          <w:color w:val="669900"/>
+          <w:sz w:val="21"/>
+        </w:rPr>
+        <w:t>'sitemap'</w:t>
+      </w:r>
+      <w:r>
+        <w:rPr>
+          <w:rStyle w:val="token"/>
+          <w:rFonts w:ascii="Consolas" w:eastAsiaTheme="majorEastAsia" w:hAnsi="Consolas"/>
+          <w:color w:val="999999"/>
+          <w:sz w:val="21"/>
+        </w:rPr>
+        <w:t>,</w:t>
+      </w:r>
+      <w:r>
+        <w:rPr>
+          <w:rStyle w:val="HTMLCode"/>
+          <w:rFonts w:ascii="Consolas" w:hAnsi="Consolas"/>
+          <w:color w:val="333333"/>
+          <w:sz w:val="21"/>
+        </w:rPr>
+        <w:t xml:space="preserve"> </w:t>
+      </w:r>
+      <w:r>
+        <w:rPr>
+          <w:rStyle w:val="token"/>
+          <w:rFonts w:ascii="Consolas" w:eastAsiaTheme="majorEastAsia" w:hAnsi="Consolas"/>
+          <w:color w:val="669900"/>
+          <w:sz w:val="21"/>
+        </w:rPr>
+        <w:t>'</w:t>
+      </w:r>
+      <w:proofErr w:type="spellStart"/>
+      <w:r>
+        <w:rPr>
+          <w:rStyle w:val="token"/>
+          <w:rFonts w:ascii="Consolas" w:eastAsiaTheme="majorEastAsia" w:hAnsi="Consolas"/>
+          <w:color w:val="669900"/>
+          <w:sz w:val="21"/>
+        </w:rPr>
+        <w:t>shortcode_GenerateSitemap</w:t>
+      </w:r>
+      <w:proofErr w:type="spellEnd"/>
+      <w:r>
+        <w:rPr>
+          <w:rStyle w:val="token"/>
+          <w:rFonts w:ascii="Consolas" w:eastAsiaTheme="majorEastAsia" w:hAnsi="Consolas"/>
+          <w:color w:val="669900"/>
+          <w:sz w:val="21"/>
+        </w:rPr>
+        <w:t>'</w:t>
+      </w:r>
+      <w:r>
+        <w:rPr>
+          <w:rStyle w:val="token"/>
+          <w:rFonts w:ascii="Consolas" w:eastAsiaTheme="majorEastAsia" w:hAnsi="Consolas"/>
+          <w:color w:val="999999"/>
+          <w:sz w:val="21"/>
+        </w:rPr>
+        <w:t>);</w:t>
+      </w:r>
+    </w:p>
+    <w:p>
+      <w:pPr>
+        <w:pStyle w:val="HTMLPreformatted"/>
+        <w:shd w:val="clear" w:color="auto" w:fill="F9F9FA"/>
+        <w:spacing w:before="120" w:after="480"/>
+        <w:rPr>
+          <w:rStyle w:val="token"/>
+          <w:rFonts w:ascii="Consolas" w:eastAsiaTheme="majorEastAsia" w:hAnsi="Consolas"/>
+          <w:color w:val="999999"/>
+        </w:rPr>
+      </w:pPr>
+      <w:r>
+        <w:rPr>
+          <w:rStyle w:val="token"/>
+          <w:rFonts w:ascii="Consolas" w:eastAsiaTheme="majorEastAsia" w:hAnsi="Consolas"/>
+          <w:color w:val="999999"/>
+        </w:rPr>
+        <w:t>---------</w:t>
+      </w:r>
+    </w:p>
+    <w:p>
+      <w:pPr>
+        <w:pStyle w:val="HTMLPreformatted"/>
+        <w:shd w:val="clear" w:color="auto" w:fill="F9F9FA"/>
+        <w:spacing w:before="120" w:after="480"/>
+        <w:rPr>
+          <w:color w:val="3A3A3A"/>
+        </w:rPr>
+      </w:pPr>
+      <w:r>
+        <w:rPr>
+          <w:rStyle w:val="token"/>
+          <w:rFonts w:ascii="Consolas" w:hAnsi="Consolas"/>
+          <w:color w:val="999999"/>
+          <w:sz w:val="30"/>
+          <w:szCs w:val="30"/>
+        </w:rPr>
+        <w:t>[</w:t>
+      </w:r>
+      <w:r>
+        <w:rPr>
+          <w:rFonts w:ascii="Consolas" w:hAnsi="Consolas"/>
+          <w:color w:val="333333"/>
+          <w:sz w:val="30"/>
+          <w:szCs w:val="30"/>
+          <w:shd w:val="clear" w:color="auto" w:fill="F5F2F0"/>
+        </w:rPr>
+        <w:t>sitemap depth</w:t>
+      </w:r>
+      <w:r>
+        <w:rPr>
+          <w:rStyle w:val="token"/>
+          <w:rFonts w:ascii="Consolas" w:hAnsi="Consolas"/>
+          <w:color w:val="A67F59"/>
+          <w:sz w:val="30"/>
+          <w:szCs w:val="30"/>
+        </w:rPr>
+        <w:t>=</w:t>
+      </w:r>
+      <w:r>
+        <w:rPr>
+          <w:rStyle w:val="token"/>
+          <w:rFonts w:ascii="Consolas" w:hAnsi="Consolas"/>
+          <w:color w:val="990055"/>
+          <w:sz w:val="30"/>
+          <w:szCs w:val="30"/>
+        </w:rPr>
+        <w:t>5</w:t>
+      </w:r>
+      <w:r>
+        <w:rPr>
+          <w:rStyle w:val="token"/>
+          <w:rFonts w:ascii="Consolas" w:hAnsi="Consolas"/>
+          <w:color w:val="999999"/>
+          <w:sz w:val="30"/>
+          <w:szCs w:val="30"/>
+        </w:rPr>
+        <w:t>]</w:t>
+      </w:r>
+    </w:p>
+    <w:p>
+      <w:pPr>
+        <w:pStyle w:val="HTMLPreformatted"/>
+        <w:shd w:val="clear" w:color="auto" w:fill="EFF0F1"/>
+        <w:textAlignment w:val="baseline"/>
+        <w:rPr>
+          <w:rFonts w:ascii="Consolas" w:hAnsi="Consolas"/>
+          <w:color w:val="393318"/>
+          <w:sz w:val="22"/>
+        </w:rPr>
+      </w:pPr>
+      <w:proofErr w:type="spellStart"/>
+      <w:r>
+        <w:rPr>
+          <w:rStyle w:val="pln"/>
+          <w:rFonts w:ascii="inherit" w:eastAsiaTheme="majorEastAsia" w:hAnsi="inherit"/>
+          <w:color w:val="303336"/>
+          <w:sz w:val="22"/>
+          <w:bdr w:val="none" w:sz="0" w:space="0" w:color="auto" w:frame="1"/>
+          <w:shd w:val="clear" w:color="auto" w:fill="EFF0F1"/>
+        </w:rPr>
+        <w:t>do_</w:t>
+      </w:r>
+      <w:proofErr w:type="gramStart"/>
+      <w:r>
+        <w:rPr>
+          <w:rStyle w:val="pln"/>
+          <w:rFonts w:ascii="inherit" w:eastAsiaTheme="majorEastAsia" w:hAnsi="inherit"/>
+          <w:color w:val="303336"/>
+          <w:sz w:val="22"/>
+          <w:bdr w:val="none" w:sz="0" w:space="0" w:color="auto" w:frame="1"/>
+          <w:shd w:val="clear" w:color="auto" w:fill="EFF0F1"/>
+        </w:rPr>
+        <w:t>shortcode</w:t>
+      </w:r>
+      <w:proofErr w:type="spellEnd"/>
+      <w:r>
+        <w:rPr>
+          <w:rStyle w:val="pun"/>
+          <w:rFonts w:ascii="inherit" w:hAnsi="inherit"/>
+          <w:color w:val="303336"/>
+          <w:sz w:val="22"/>
+          <w:bdr w:val="none" w:sz="0" w:space="0" w:color="auto" w:frame="1"/>
+          <w:shd w:val="clear" w:color="auto" w:fill="EFF0F1"/>
+        </w:rPr>
+        <w:t>(</w:t>
+      </w:r>
+      <w:proofErr w:type="gramEnd"/>
+      <w:r>
+        <w:rPr>
+          <w:color w:val="3A3A3A"/>
+          <w:sz w:val="21"/>
+          <w:szCs w:val="21"/>
+          <w:shd w:val="clear" w:color="auto" w:fill="F5F7F8"/>
+        </w:rPr>
+        <w:t xml:space="preserve">[list-posts type="clothes" category="smart" </w:t>
+      </w:r>
+      <w:proofErr w:type="spellStart"/>
+      <w:r>
+        <w:rPr>
+          <w:color w:val="3A3A3A"/>
+          <w:sz w:val="21"/>
+          <w:szCs w:val="21"/>
+          <w:shd w:val="clear" w:color="auto" w:fill="F5F7F8"/>
+        </w:rPr>
+        <w:t>orderby</w:t>
+      </w:r>
+      <w:proofErr w:type="spellEnd"/>
+      <w:r>
+        <w:rPr>
+          <w:color w:val="3A3A3A"/>
+          <w:sz w:val="21"/>
+          <w:szCs w:val="21"/>
+          <w:shd w:val="clear" w:color="auto" w:fill="F5F7F8"/>
+        </w:rPr>
+        <w:t>="name" order="ASC"]</w:t>
+      </w:r>
+      <w:r>
+        <w:rPr>
+          <w:rStyle w:val="pun"/>
+          <w:rFonts w:ascii="inherit" w:hAnsi="inherit"/>
+          <w:color w:val="303336"/>
+          <w:sz w:val="22"/>
+          <w:bdr w:val="none" w:sz="0" w:space="0" w:color="auto" w:frame="1"/>
+          <w:shd w:val="clear" w:color="auto" w:fill="EFF0F1"/>
+        </w:rPr>
+        <w:t>);</w:t>
+      </w:r>
+    </w:p>
+    <w:p>
+      <w:pPr>
+        <w:pStyle w:val="Heading2"/>
+        <w:shd w:val="clear" w:color="auto" w:fill="FFFFFF"/>
+        <w:spacing w:before="150" w:after="150"/>
+        <w:rPr>
+          <w:rFonts w:ascii="Arial" w:hAnsi="Arial" w:cs="Arial"/>
+          <w:b/>
+          <w:bCs/>
+          <w:color w:val="222222"/>
+          <w:spacing w:val="5"/>
+          <w:sz w:val="21"/>
+          <w:szCs w:val="45"/>
+        </w:rPr>
+      </w:pPr>
+    </w:p>
+    <w:p>
+      <w:r>
+        <w:t xml:space="preserve">Why use </w:t>
+      </w:r>
+      <w:proofErr w:type="spellStart"/>
+      <w:r>
+        <w:t>ob_</w:t>
+      </w:r>
+      <w:proofErr w:type="gramStart"/>
+      <w:r>
+        <w:t>start</w:t>
+      </w:r>
+      <w:proofErr w:type="spellEnd"/>
+      <w:r>
+        <w:t>(</w:t>
+      </w:r>
+      <w:proofErr w:type="gramEnd"/>
+      <w:r>
+        <w:t>);</w:t>
+      </w:r>
+    </w:p>
+    <w:p>
+      <w:pPr>
+        <w:pStyle w:val="Heading2"/>
+        <w:shd w:val="clear" w:color="auto" w:fill="FFFFFF"/>
+        <w:spacing w:before="150" w:after="150"/>
+        <w:rPr>
+          <w:rFonts w:ascii="Arial" w:hAnsi="Arial" w:cs="Arial"/>
+          <w:b/>
+          <w:bCs/>
+          <w:color w:val="222222"/>
+          <w:spacing w:val="5"/>
+          <w:sz w:val="21"/>
+          <w:szCs w:val="45"/>
+        </w:rPr>
+      </w:pPr>
+      <w:hyperlink r:id="rId4" w:history="1">
+        <w:r>
+          <w:rPr>
+            <w:rStyle w:val="Hyperlink"/>
+            <w:rFonts w:ascii="Arial" w:hAnsi="Arial" w:cs="Arial"/>
+            <w:b/>
+            <w:bCs/>
+            <w:spacing w:val="5"/>
+            <w:sz w:val="21"/>
+            <w:szCs w:val="45"/>
+          </w:rPr>
+          <w:t>https://code.tutsplus.com/tutorials/create-a-shortcode-to-list-posts-with-multiple-parameters--wp-32199</w:t>
+        </w:r>
+      </w:hyperlink>
+    </w:p>
+    <w:p/>
+    <w:p>
+      <w:pPr>
+        <w:pStyle w:val="Heading2"/>
+        <w:shd w:val="clear" w:color="auto" w:fill="FFFFFF"/>
+        <w:spacing w:before="150" w:after="150"/>
+        <w:rPr>
+          <w:rFonts w:ascii="Arial" w:hAnsi="Arial" w:cs="Arial"/>
+          <w:color w:val="222222"/>
+          <w:spacing w:val="5"/>
+          <w:sz w:val="36"/>
+          <w:szCs w:val="45"/>
+        </w:rPr>
+      </w:pPr>
+      <w:r>
+        <w:rPr>
+          <w:rFonts w:ascii="Arial" w:hAnsi="Arial" w:cs="Arial"/>
+          <w:b/>
+          <w:bCs/>
+          <w:color w:val="222222"/>
+          <w:spacing w:val="5"/>
+          <w:sz w:val="36"/>
+          <w:szCs w:val="45"/>
+        </w:rPr>
+        <w:t xml:space="preserve">Simple Facebook Follow </w:t>
+      </w:r>
+      <w:proofErr w:type="spellStart"/>
+      <w:r>
+        <w:rPr>
+          <w:rFonts w:ascii="Arial" w:hAnsi="Arial" w:cs="Arial"/>
+          <w:b/>
+          <w:bCs/>
+          <w:color w:val="222222"/>
+          <w:spacing w:val="5"/>
+          <w:sz w:val="36"/>
+          <w:szCs w:val="45"/>
+        </w:rPr>
+        <w:t>ShortCode</w:t>
+      </w:r>
+      <w:proofErr w:type="spellEnd"/>
+    </w:p>
+    <w:p>
+      <w:hyperlink r:id="rId5" w:history="1">
+        <w:r>
+          <w:rPr>
+            <w:rStyle w:val="Hyperlink"/>
+          </w:rPr>
+          <w:t>https://www.themexpert.com/blog/custom-shortcode-for-wordpress</w:t>
+        </w:r>
+      </w:hyperlink>
+    </w:p>
+    <w:p/>
+    <w:p>
+      <w:r>
+        <w:t>-----------------------</w:t>
       </w:r>
     </w:p>
     <w:p>
@@ -752,391 +1754,42 @@
         <w:shd w:val="clear" w:color="auto" w:fill="FFFFFF"/>
         <w:spacing w:before="0" w:beforeAutospacing="0" w:after="120" w:afterAutospacing="0"/>
         <w:rPr>
-          <w:sz w:val="24"/>
-          <w:szCs w:val="22"/>
-        </w:rPr>
-      </w:pPr>
-      <w:r>
-        <w:rPr>
-          <w:sz w:val="24"/>
-          <w:szCs w:val="22"/>
-        </w:rPr>
-        <w:t>+ Breadcrumb</w:t>
-      </w:r>
-      <w:r>
-        <w:rPr>
-          <w:sz w:val="24"/>
-          <w:szCs w:val="22"/>
-        </w:rPr>
-        <w:t>.</w:t>
-      </w:r>
-    </w:p>
-    <w:p>
-      <w:pPr>
-        <w:rPr>
-          <w:b/>
-          <w:sz w:val="24"/>
-        </w:rPr>
-      </w:pPr>
-      <w:r>
-        <w:rPr>
-          <w:b/>
-          <w:sz w:val="24"/>
-        </w:rPr>
-        <w:t>+ Custom Meta Box</w:t>
-      </w:r>
-      <w:r>
-        <w:rPr>
-          <w:b/>
-          <w:sz w:val="24"/>
-        </w:rPr>
-        <w:t>.</w:t>
-      </w:r>
-    </w:p>
-    <w:p>
-      <w:pPr>
-        <w:rPr>
-          <w:sz w:val="24"/>
-        </w:rPr>
-      </w:pPr>
-      <w:r>
-        <w:rPr>
-          <w:sz w:val="24"/>
-        </w:rPr>
-        <w:t>+ Custom Post Type</w:t>
-      </w:r>
-      <w:r>
-        <w:rPr>
-          <w:sz w:val="24"/>
-        </w:rPr>
-        <w:t>.</w:t>
-      </w:r>
-    </w:p>
-    <w:p>
-      <w:pPr>
-        <w:rPr>
-          <w:sz w:val="24"/>
-        </w:rPr>
-      </w:pPr>
-      <w:r>
-        <w:rPr>
-          <w:sz w:val="24"/>
-        </w:rPr>
-        <w:t>+ Custom field (select box, checkbox, …)</w:t>
-      </w:r>
-    </w:p>
-    <w:p>
-      <w:pPr>
-        <w:rPr>
-          <w:sz w:val="24"/>
-        </w:rPr>
-      </w:pPr>
-      <w:r>
-        <w:rPr>
-          <w:sz w:val="24"/>
-        </w:rPr>
-        <w:t>+ Ajax Load more content of html</w:t>
-      </w:r>
-      <w:r>
-        <w:rPr>
-          <w:sz w:val="24"/>
-        </w:rPr>
-        <w:t>.</w:t>
-      </w:r>
-    </w:p>
-    <w:p>
-      <w:pPr>
-        <w:rPr>
-          <w:sz w:val="24"/>
-        </w:rPr>
-      </w:pPr>
-      <w:r>
-        <w:rPr>
-          <w:sz w:val="24"/>
-        </w:rPr>
-        <w:t xml:space="preserve">+ Ajax Load </w:t>
-      </w:r>
-      <w:proofErr w:type="gramStart"/>
-      <w:r>
-        <w:rPr>
-          <w:sz w:val="24"/>
-        </w:rPr>
-        <w:t>more</w:t>
-      </w:r>
-      <w:proofErr w:type="gramEnd"/>
-      <w:r>
-        <w:rPr>
-          <w:sz w:val="24"/>
-        </w:rPr>
-        <w:t xml:space="preserve"> Posts</w:t>
-      </w:r>
-      <w:r>
-        <w:rPr>
-          <w:sz w:val="24"/>
-        </w:rPr>
-        <w:t>.</w:t>
-      </w:r>
-    </w:p>
-    <w:p>
-      <w:pPr>
-        <w:rPr>
-          <w:sz w:val="24"/>
-        </w:rPr>
-      </w:pPr>
-      <w:r>
-        <w:rPr>
-          <w:sz w:val="24"/>
-        </w:rPr>
-        <w:t xml:space="preserve">+ Load by </w:t>
-      </w:r>
-      <w:proofErr w:type="spellStart"/>
-      <w:r>
-        <w:rPr>
-          <w:sz w:val="24"/>
-        </w:rPr>
-        <w:t>Taxanomy</w:t>
-      </w:r>
-      <w:proofErr w:type="spellEnd"/>
-      <w:r>
-        <w:rPr>
-          <w:sz w:val="24"/>
-        </w:rPr>
-        <w:t xml:space="preserve"> and term with Ajax</w:t>
-      </w:r>
-      <w:r>
-        <w:rPr>
-          <w:sz w:val="24"/>
-        </w:rPr>
-        <w:t>.</w:t>
-      </w:r>
-    </w:p>
-    <w:p>
-      <w:pPr>
-        <w:rPr>
-          <w:sz w:val="24"/>
-        </w:rPr>
-      </w:pPr>
-      <w:r>
-        <w:rPr>
-          <w:sz w:val="24"/>
-        </w:rPr>
-        <w:t>+ Slider (</w:t>
-      </w:r>
-      <w:proofErr w:type="spellStart"/>
-      <w:r>
-        <w:rPr>
-          <w:sz w:val="24"/>
-        </w:rPr>
-        <w:t>jQuey</w:t>
-      </w:r>
-      <w:proofErr w:type="spellEnd"/>
-      <w:r>
-        <w:rPr>
-          <w:sz w:val="24"/>
-        </w:rPr>
-        <w:t>) with Button previous, next.</w:t>
-      </w:r>
-    </w:p>
-    <w:p>
-      <w:pPr>
-        <w:rPr>
-          <w:sz w:val="24"/>
-        </w:rPr>
-      </w:pPr>
-      <w:r>
-        <w:rPr>
-          <w:sz w:val="24"/>
-        </w:rPr>
-        <w:t>+ WP Pagination with Ajax</w:t>
-      </w:r>
-      <w:r>
-        <w:rPr>
-          <w:sz w:val="24"/>
-        </w:rPr>
-        <w:t>.</w:t>
-      </w:r>
-    </w:p>
-    <w:p>
-      <w:pPr>
-        <w:rPr>
-          <w:sz w:val="24"/>
-        </w:rPr>
-      </w:pPr>
-      <w:r>
-        <w:rPr>
-          <w:sz w:val="24"/>
-        </w:rPr>
-        <w:t>+ Scroll to Top, scroll to id from any page</w:t>
-      </w:r>
-      <w:r>
-        <w:rPr>
-          <w:sz w:val="24"/>
-        </w:rPr>
-        <w:t>.</w:t>
-      </w:r>
-    </w:p>
-    <w:p>
-      <w:pPr>
-        <w:rPr>
-          <w:sz w:val="24"/>
-        </w:rPr>
-      </w:pPr>
-      <w:r>
-        <w:rPr>
-          <w:sz w:val="24"/>
-        </w:rPr>
-        <w:t>+ Multilevel menu</w:t>
-      </w:r>
-      <w:r>
-        <w:rPr>
-          <w:sz w:val="24"/>
-        </w:rPr>
-        <w:t xml:space="preserve"> </w:t>
-      </w:r>
-      <w:r>
-        <w:rPr>
-          <w:sz w:val="24"/>
-        </w:rPr>
-        <w:t>–</w:t>
-      </w:r>
-      <w:r>
-        <w:rPr>
-          <w:sz w:val="24"/>
-        </w:rPr>
-        <w:t xml:space="preserve"> desktop</w:t>
-      </w:r>
-      <w:r>
-        <w:rPr>
-          <w:sz w:val="24"/>
-        </w:rPr>
-        <w:t>.</w:t>
-      </w:r>
-    </w:p>
-    <w:p>
-      <w:pPr>
-        <w:rPr>
-          <w:b/>
-          <w:sz w:val="24"/>
-        </w:rPr>
-      </w:pPr>
-      <w:r>
-        <w:rPr>
-          <w:b/>
-          <w:sz w:val="24"/>
-        </w:rPr>
-        <w:t>+ Multilevel menu</w:t>
-      </w:r>
-      <w:r>
-        <w:rPr>
-          <w:b/>
-          <w:sz w:val="24"/>
-        </w:rPr>
-        <w:t xml:space="preserve"> </w:t>
-      </w:r>
-      <w:r>
-        <w:rPr>
-          <w:b/>
-          <w:sz w:val="24"/>
-        </w:rPr>
-        <w:t>–</w:t>
-      </w:r>
-      <w:r>
-        <w:rPr>
-          <w:b/>
-          <w:sz w:val="24"/>
-        </w:rPr>
-        <w:t xml:space="preserve"> mobile</w:t>
-      </w:r>
-      <w:r>
-        <w:rPr>
-          <w:b/>
-          <w:sz w:val="24"/>
-        </w:rPr>
-        <w:t>.</w:t>
-      </w:r>
-    </w:p>
-    <w:p>
-      <w:pPr>
-        <w:rPr>
-          <w:b/>
-          <w:color w:val="00B050"/>
-          <w:sz w:val="24"/>
-        </w:rPr>
-      </w:pPr>
-      <w:r>
-        <w:rPr>
-          <w:b/>
-          <w:color w:val="00B050"/>
-          <w:sz w:val="24"/>
-        </w:rPr>
-        <w:t>Other:</w:t>
-      </w:r>
-    </w:p>
-    <w:p>
-      <w:pPr>
-        <w:rPr>
-          <w:b/>
-          <w:sz w:val="24"/>
-        </w:rPr>
-      </w:pPr>
-      <w:r>
-        <w:rPr>
-          <w:b/>
-          <w:sz w:val="24"/>
+          <w:sz w:val="28"/>
+        </w:rPr>
+      </w:pPr>
+      <w:bookmarkStart w:id="0" w:name="_GoBack"/>
+      <w:r>
+        <w:rPr>
+          <w:sz w:val="28"/>
+        </w:rPr>
+        <w:t>Backup WP:</w:t>
+      </w:r>
+    </w:p>
+    <w:p>
+      <w:pPr>
+        <w:pStyle w:val="Heading1"/>
+        <w:shd w:val="clear" w:color="auto" w:fill="FFFFFF"/>
+        <w:spacing w:before="0" w:beforeAutospacing="0" w:after="120" w:afterAutospacing="0"/>
+        <w:rPr>
+          <w:b w:val="0"/>
+          <w:sz w:val="16"/>
+        </w:rPr>
+      </w:pPr>
+      <w:r>
+        <w:rPr>
+          <w:sz w:val="28"/>
         </w:rPr>
         <w:lastRenderedPageBreak/>
-        <w:t>+ Create Plugin</w:t>
-      </w:r>
-      <w:r>
-        <w:rPr>
-          <w:b/>
-          <w:sz w:val="24"/>
-        </w:rPr>
-        <w:t>.</w:t>
-      </w:r>
-    </w:p>
-    <w:p>
-      <w:pPr>
-        <w:rPr>
-          <w:sz w:val="24"/>
-        </w:rPr>
-      </w:pPr>
-      <w:r>
-        <w:rPr>
-          <w:sz w:val="24"/>
-        </w:rPr>
-        <w:t>+ Lazy load JS</w:t>
-      </w:r>
-      <w:r>
-        <w:rPr>
-          <w:sz w:val="24"/>
-        </w:rPr>
-        <w:t>.</w:t>
-      </w:r>
-    </w:p>
-    <w:p>
-      <w:pPr>
-        <w:rPr>
-          <w:b/>
-          <w:sz w:val="24"/>
-        </w:rPr>
-      </w:pPr>
-      <w:r>
-        <w:rPr>
-          <w:b/>
-          <w:sz w:val="24"/>
-        </w:rPr>
-        <w:t>+ Contact Form</w:t>
-      </w:r>
-      <w:r>
-        <w:rPr>
-          <w:b/>
-          <w:sz w:val="24"/>
-        </w:rPr>
-        <w:t>.</w:t>
-      </w:r>
-    </w:p>
-    <w:p/>
+        <w:t>https://skillcrush.com/2015/04/23/backing-up-wordpress/</w:t>
+      </w:r>
+      <w:r>
+        <w:rPr>
+          <w:sz w:val="28"/>
+        </w:rPr>
+        <w:br/>
+      </w:r>
+    </w:p>
+    <w:bookmarkEnd w:id="0"/>
     <w:p>
       <w:pPr>
         <w:pStyle w:val="Heading1"/>
@@ -1413,7 +2066,7 @@
           <w:sz w:val="44"/>
         </w:rPr>
       </w:pPr>
-      <w:hyperlink r:id="rId4" w:history="1">
+      <w:hyperlink r:id="rId6" w:history="1">
         <w:r>
           <w:rPr>
             <w:rStyle w:val="Hyperlink"/>
@@ -1436,6 +2089,106 @@
     </w:p>
     <w:p>
       <w:pPr>
+        <w:pStyle w:val="Heading1"/>
+        <w:shd w:val="clear" w:color="auto" w:fill="FFFFFF"/>
+        <w:spacing w:before="0" w:beforeAutospacing="0" w:after="300" w:afterAutospacing="0"/>
+        <w:textAlignment w:val="baseline"/>
+        <w:rPr>
+          <w:sz w:val="32"/>
+        </w:rPr>
+      </w:pPr>
+      <w:proofErr w:type="spellStart"/>
+      <w:r>
+        <w:rPr>
+          <w:sz w:val="32"/>
+        </w:rPr>
+        <w:t>Tuy</w:t>
+      </w:r>
+      <w:proofErr w:type="spellEnd"/>
+      <w:r>
+        <w:rPr>
+          <w:sz w:val="32"/>
+        </w:rPr>
+        <w:t xml:space="preserve"> </w:t>
+      </w:r>
+      <w:proofErr w:type="spellStart"/>
+      <w:r>
+        <w:rPr>
+          <w:sz w:val="32"/>
+        </w:rPr>
+        <w:t>chinh</w:t>
+      </w:r>
+      <w:proofErr w:type="spellEnd"/>
+      <w:r>
+        <w:rPr>
+          <w:sz w:val="32"/>
+        </w:rPr>
+        <w:t xml:space="preserve"> file </w:t>
+      </w:r>
+      <w:proofErr w:type="spellStart"/>
+      <w:r>
+        <w:rPr>
+          <w:sz w:val="32"/>
+        </w:rPr>
+        <w:t>functions.php</w:t>
+      </w:r>
+      <w:proofErr w:type="spellEnd"/>
+    </w:p>
+    <w:p>
+      <w:pPr>
+        <w:pStyle w:val="Heading1"/>
+        <w:shd w:val="clear" w:color="auto" w:fill="FFFFFF"/>
+        <w:spacing w:before="45" w:beforeAutospacing="0" w:after="150" w:afterAutospacing="0" w:line="540" w:lineRule="atLeast"/>
+        <w:rPr>
+          <w:rFonts w:ascii="Helvetica" w:hAnsi="Helvetica" w:cs="Helvetica"/>
+          <w:color w:val="464646"/>
+          <w:sz w:val="28"/>
+          <w:szCs w:val="42"/>
+        </w:rPr>
+      </w:pPr>
+      <w:r>
+        <w:rPr>
+          <w:rFonts w:ascii="Helvetica" w:hAnsi="Helvetica" w:cs="Helvetica"/>
+          <w:color w:val="464646"/>
+          <w:sz w:val="28"/>
+          <w:szCs w:val="42"/>
+        </w:rPr>
+        <w:t>32 Extremely Useful Tricks for the WordPress Functions File</w:t>
+      </w:r>
+    </w:p>
+    <w:p>
+      <w:pPr>
+        <w:pStyle w:val="Heading1"/>
+        <w:shd w:val="clear" w:color="auto" w:fill="FFFFFF"/>
+        <w:spacing w:before="0" w:beforeAutospacing="0" w:after="300" w:afterAutospacing="0"/>
+        <w:textAlignment w:val="baseline"/>
+        <w:rPr>
+          <w:sz w:val="22"/>
+        </w:rPr>
+      </w:pPr>
+      <w:hyperlink r:id="rId7" w:history="1">
+        <w:r>
+          <w:rPr>
+            <w:rStyle w:val="Hyperlink"/>
+            <w:sz w:val="22"/>
+          </w:rPr>
+          <w:t>https://www.wpbeginner.com/wp-tutorials/25-extremely-useful-tricks-for-the-wordpress-functions-file/</w:t>
+        </w:r>
+      </w:hyperlink>
+    </w:p>
+    <w:p>
+      <w:pPr>
+        <w:pStyle w:val="Heading1"/>
+        <w:shd w:val="clear" w:color="auto" w:fill="FFFFFF"/>
+        <w:spacing w:before="0" w:beforeAutospacing="0" w:after="300" w:afterAutospacing="0"/>
+        <w:textAlignment w:val="baseline"/>
+      </w:pPr>
+      <w:r>
+        <w:t xml:space="preserve">----------------------------- </w:t>
+      </w:r>
+    </w:p>
+    <w:p>
+      <w:pPr>
         <w:pStyle w:val="Heading2"/>
         <w:shd w:val="clear" w:color="auto" w:fill="FFFFFF"/>
         <w:spacing w:before="0" w:after="225" w:line="600" w:lineRule="atLeast"/>
@@ -1685,7 +2438,7 @@
           <w:sz w:val="32"/>
         </w:rPr>
       </w:pPr>
-      <w:hyperlink r:id="rId5" w:history="1">
+      <w:hyperlink r:id="rId8" w:history="1">
         <w:r>
           <w:rPr>
             <w:rStyle w:val="Hyperlink"/>
@@ -1805,7 +2558,7 @@
           <w:sz w:val="28"/>
         </w:rPr>
       </w:pPr>
-      <w:hyperlink r:id="rId6" w:history="1">
+      <w:hyperlink r:id="rId9" w:history="1">
         <w:r>
           <w:rPr>
             <w:rStyle w:val="Hyperlink"/>
@@ -1823,6 +2576,7 @@
         <w:textAlignment w:val="baseline"/>
       </w:pPr>
       <w:r>
+        <w:lastRenderedPageBreak/>
         <w:t xml:space="preserve">----------------------------- </w:t>
       </w:r>
     </w:p>
@@ -1848,7 +2602,6 @@
         <w:rPr>
           <w:sz w:val="32"/>
         </w:rPr>
-        <w:lastRenderedPageBreak/>
         <w:t>Meta Box:</w:t>
       </w:r>
     </w:p>
@@ -1862,7 +2615,7 @@
           <w:sz w:val="32"/>
         </w:rPr>
       </w:pPr>
-      <w:hyperlink r:id="rId7" w:history="1">
+      <w:hyperlink r:id="rId10" w:history="1">
         <w:r>
           <w:rPr>
             <w:rStyle w:val="Hyperlink"/>
@@ -1882,7 +2635,7 @@
           <w:sz w:val="32"/>
         </w:rPr>
       </w:pPr>
-      <w:hyperlink r:id="rId8" w:history="1">
+      <w:hyperlink r:id="rId11" w:history="1">
         <w:r>
           <w:rPr>
             <w:rStyle w:val="Hyperlink"/>
@@ -2067,7 +2820,7 @@
           <w:sz w:val="28"/>
         </w:rPr>
       </w:pPr>
-      <w:hyperlink r:id="rId9" w:history="1">
+      <w:hyperlink r:id="rId12" w:history="1">
         <w:r>
           <w:rPr>
             <w:rStyle w:val="Hyperlink"/>
@@ -2107,7 +2860,7 @@
       <w:r>
         <w:br/>
       </w:r>
-      <w:hyperlink r:id="rId10" w:history="1">
+      <w:hyperlink r:id="rId13" w:history="1">
         <w:r>
           <w:rPr>
             <w:rStyle w:val="Hyperlink"/>
@@ -2365,7 +3118,7 @@
           <w:shd w:val="clear" w:color="auto" w:fill="FEFEFE"/>
         </w:rPr>
       </w:pPr>
-      <w:hyperlink r:id="rId11" w:history="1">
+      <w:hyperlink r:id="rId14" w:history="1">
         <w:r>
           <w:rPr>
             <w:rStyle w:val="Hyperlink"/>
@@ -2546,7 +3299,7 @@
       <w:proofErr w:type="spellEnd"/>
     </w:p>
     <w:p>
-      <w:hyperlink r:id="rId12" w:history="1">
+      <w:hyperlink r:id="rId15" w:history="1">
         <w:r>
           <w:rPr>
             <w:rStyle w:val="Hyperlink"/>
@@ -2602,7 +3355,7 @@
           <w:sz w:val="28"/>
         </w:rPr>
       </w:pPr>
-      <w:hyperlink r:id="rId13" w:history="1">
+      <w:hyperlink r:id="rId16" w:history="1">
         <w:r>
           <w:rPr>
             <w:rStyle w:val="Hyperlink"/>
@@ -2658,7 +3411,7 @@
       <w:proofErr w:type="gramEnd"/>
     </w:p>
     <w:p>
-      <w:hyperlink r:id="rId14" w:history="1">
+      <w:hyperlink r:id="rId17" w:history="1">
         <w:r>
           <w:rPr>
             <w:rStyle w:val="Hyperlink"/>
@@ -2703,7 +3456,7 @@
       <w:proofErr w:type="gramEnd"/>
     </w:p>
     <w:p>
-      <w:hyperlink r:id="rId15" w:history="1">
+      <w:hyperlink r:id="rId18" w:history="1">
         <w:r>
           <w:rPr>
             <w:rStyle w:val="Hyperlink"/>
@@ -2733,7 +3486,7 @@
           <w:rStyle w:val="Hyperlink"/>
         </w:rPr>
       </w:pPr>
-      <w:hyperlink r:id="rId16" w:history="1">
+      <w:hyperlink r:id="rId19" w:history="1">
         <w:r>
           <w:rPr>
             <w:rStyle w:val="Hyperlink"/>
@@ -2875,7 +3628,7 @@
       </w:r>
     </w:p>
     <w:p>
-      <w:hyperlink r:id="rId17" w:history="1">
+      <w:hyperlink r:id="rId20" w:history="1">
         <w:r>
           <w:rPr>
             <w:rStyle w:val="Hyperlink"/>
@@ -2886,7 +3639,7 @@
     </w:p>
     <w:p/>
     <w:p>
-      <w:hyperlink r:id="rId18" w:history="1">
+      <w:hyperlink r:id="rId21" w:history="1">
         <w:r>
           <w:rPr>
             <w:rStyle w:val="Hyperlink"/>
@@ -2896,7 +3649,7 @@
       </w:hyperlink>
     </w:p>
     <w:p>
-      <w:hyperlink r:id="rId19" w:history="1">
+      <w:hyperlink r:id="rId22" w:history="1">
         <w:r>
           <w:rPr>
             <w:rStyle w:val="Hyperlink"/>
@@ -2906,7 +3659,7 @@
       </w:hyperlink>
     </w:p>
     <w:p>
-      <w:hyperlink r:id="rId20" w:history="1">
+      <w:hyperlink r:id="rId23" w:history="1">
         <w:r>
           <w:rPr>
             <w:rStyle w:val="Hyperlink"/>
@@ -2926,7 +3679,7 @@
           <w:rStyle w:val="Hyperlink"/>
         </w:rPr>
       </w:pPr>
-      <w:hyperlink r:id="rId21" w:history="1">
+      <w:hyperlink r:id="rId24" w:history="1">
         <w:r>
           <w:rPr>
             <w:rStyle w:val="Hyperlink"/>
@@ -3046,7 +3799,7 @@
       </w:r>
     </w:p>
     <w:p>
-      <w:hyperlink r:id="rId22" w:history="1">
+      <w:hyperlink r:id="rId25" w:history="1">
         <w:r>
           <w:rPr>
             <w:rStyle w:val="Hyperlink"/>
@@ -3057,7 +3810,6 @@
     </w:p>
     <w:p>
       <w:r>
-        <w:lastRenderedPageBreak/>
         <w:t xml:space="preserve">ajax icon loading: </w:t>
       </w:r>
     </w:p>
@@ -3067,7 +3819,7 @@
           <w:rStyle w:val="Hyperlink"/>
         </w:rPr>
       </w:pPr>
-      <w:hyperlink r:id="rId23" w:history="1">
+      <w:hyperlink r:id="rId26" w:history="1">
         <w:r>
           <w:rPr>
             <w:rStyle w:val="Hyperlink"/>
@@ -3101,7 +3853,7 @@
           <w:rStyle w:val="Hyperlink"/>
         </w:rPr>
       </w:pPr>
-      <w:hyperlink r:id="rId24" w:history="1">
+      <w:hyperlink r:id="rId27" w:history="1">
         <w:r>
           <w:rPr>
             <w:rStyle w:val="Hyperlink"/>
@@ -3140,7 +3892,7 @@
           <w:rStyle w:val="Hyperlink"/>
         </w:rPr>
       </w:pPr>
-      <w:hyperlink r:id="rId25" w:history="1">
+      <w:hyperlink r:id="rId28" w:history="1">
         <w:r>
           <w:rPr>
             <w:rStyle w:val="Hyperlink"/>
@@ -3262,7 +4014,7 @@
       </w:r>
     </w:p>
     <w:p>
-      <w:hyperlink r:id="rId26" w:history="1">
+      <w:hyperlink r:id="rId29" w:history="1">
         <w:r>
           <w:rPr>
             <w:rStyle w:val="Hyperlink"/>
@@ -3284,7 +4036,7 @@
           <w:lang w:eastAsia="ja-JP"/>
         </w:rPr>
       </w:pPr>
-      <w:hyperlink r:id="rId27" w:history="1">
+      <w:hyperlink r:id="rId30" w:history="1">
         <w:r>
           <w:rPr>
             <w:rFonts w:ascii="Arial" w:eastAsia="Times New Roman" w:hAnsi="Arial" w:cs="Arial"/>
@@ -3308,7 +4060,7 @@
       </w:r>
     </w:p>
     <w:p>
-      <w:hyperlink r:id="rId28" w:history="1">
+      <w:hyperlink r:id="rId31" w:history="1">
         <w:r>
           <w:rPr>
             <w:rStyle w:val="Hyperlink"/>
@@ -3345,7 +4097,7 @@
       </w:r>
     </w:p>
     <w:p>
-      <w:hyperlink r:id="rId29" w:history="1">
+      <w:hyperlink r:id="rId32" w:history="1">
         <w:r>
           <w:rPr>
             <w:rStyle w:val="Hyperlink"/>
@@ -3361,7 +4113,7 @@
       </w:r>
     </w:p>
     <w:p>
-      <w:hyperlink r:id="rId30" w:history="1">
+      <w:hyperlink r:id="rId33" w:history="1">
         <w:r>
           <w:rPr>
             <w:rStyle w:val="Hyperlink"/>
@@ -3382,7 +4134,7 @@
       </w:r>
     </w:p>
     <w:p>
-      <w:hyperlink r:id="rId31" w:history="1">
+      <w:hyperlink r:id="rId34" w:history="1">
         <w:r>
           <w:rPr>
             <w:rStyle w:val="Hyperlink"/>
@@ -3395,7 +4147,7 @@
       </w:r>
     </w:p>
     <w:p>
-      <w:hyperlink r:id="rId32" w:history="1">
+      <w:hyperlink r:id="rId35" w:history="1">
         <w:r>
           <w:rPr>
             <w:rStyle w:val="Hyperlink"/>
@@ -3431,7 +4183,7 @@
       </w:r>
     </w:p>
     <w:p>
-      <w:hyperlink r:id="rId33" w:history="1">
+      <w:hyperlink r:id="rId36" w:history="1">
         <w:r>
           <w:rPr>
             <w:rStyle w:val="Hyperlink"/>
@@ -3572,7 +4324,7 @@
       </w:r>
     </w:p>
     <w:p>
-      <w:hyperlink r:id="rId34" w:history="1">
+      <w:hyperlink r:id="rId37" w:history="1">
         <w:r>
           <w:rPr>
             <w:rStyle w:val="Hyperlink"/>
@@ -3600,7 +4352,7 @@
       </w:r>
     </w:p>
     <w:p>
-      <w:hyperlink r:id="rId35" w:history="1">
+      <w:hyperlink r:id="rId38" w:history="1">
         <w:r>
           <w:rPr>
             <w:rStyle w:val="Hyperlink"/>
@@ -3610,7 +4362,7 @@
       </w:hyperlink>
     </w:p>
     <w:p>
-      <w:hyperlink r:id="rId36" w:history="1">
+      <w:hyperlink r:id="rId39" w:history="1">
         <w:r>
           <w:rPr>
             <w:rStyle w:val="Hyperlink"/>
@@ -3625,7 +4377,7 @@
           <w:rStyle w:val="Hyperlink"/>
         </w:rPr>
       </w:pPr>
-      <w:hyperlink r:id="rId37" w:history="1">
+      <w:hyperlink r:id="rId40" w:history="1">
         <w:r>
           <w:rPr>
             <w:rStyle w:val="Hyperlink"/>
@@ -3635,7 +4387,7 @@
       </w:hyperlink>
     </w:p>
     <w:p>
-      <w:hyperlink r:id="rId38" w:history="1">
+      <w:hyperlink r:id="rId41" w:history="1">
         <w:r>
           <w:rPr>
             <w:rStyle w:val="Hyperlink"/>
@@ -3664,7 +4416,7 @@
           <w:szCs w:val="33"/>
         </w:rPr>
       </w:pPr>
-      <w:hyperlink r:id="rId39" w:history="1">
+      <w:hyperlink r:id="rId42" w:history="1">
         <w:r>
           <w:rPr>
             <w:rStyle w:val="Hyperlink"/>
@@ -3697,7 +4449,7 @@
       </w:r>
     </w:p>
     <w:p>
-      <w:hyperlink r:id="rId40" w:history="1">
+      <w:hyperlink r:id="rId43" w:history="1">
         <w:r>
           <w:rPr>
             <w:rStyle w:val="Hyperlink"/>
@@ -3707,7 +4459,7 @@
       </w:hyperlink>
     </w:p>
     <w:p>
-      <w:hyperlink r:id="rId41" w:history="1">
+      <w:hyperlink r:id="rId44" w:history="1">
         <w:r>
           <w:rPr>
             <w:rStyle w:val="Hyperlink"/>
@@ -3723,7 +4475,7 @@
       </w:r>
     </w:p>
     <w:p>
-      <w:hyperlink r:id="rId42" w:history="1">
+      <w:hyperlink r:id="rId45" w:history="1">
         <w:r>
           <w:rPr>
             <w:rStyle w:val="Hyperlink"/>
@@ -3929,7 +4681,7 @@
       </w:r>
     </w:p>
     <w:p>
-      <w:hyperlink r:id="rId43" w:history="1">
+      <w:hyperlink r:id="rId46" w:history="1">
         <w:r>
           <w:rPr>
             <w:rStyle w:val="Hyperlink"/>
@@ -3958,7 +4710,7 @@
       </w:r>
     </w:p>
     <w:p>
-      <w:hyperlink r:id="rId44" w:history="1">
+      <w:hyperlink r:id="rId47" w:history="1">
         <w:r>
           <w:rPr>
             <w:rStyle w:val="Hyperlink"/>
@@ -3968,7 +4720,7 @@
       </w:hyperlink>
     </w:p>
     <w:p>
-      <w:hyperlink r:id="rId45" w:history="1">
+      <w:hyperlink r:id="rId48" w:history="1">
         <w:r>
           <w:rPr>
             <w:rStyle w:val="Hyperlink"/>
@@ -3978,7 +4730,7 @@
       </w:hyperlink>
     </w:p>
     <w:p>
-      <w:hyperlink r:id="rId46" w:history="1">
+      <w:hyperlink r:id="rId49" w:history="1">
         <w:r>
           <w:rPr>
             <w:rStyle w:val="Hyperlink"/>
@@ -3988,7 +4740,7 @@
       </w:hyperlink>
     </w:p>
     <w:p>
-      <w:hyperlink r:id="rId47" w:history="1">
+      <w:hyperlink r:id="rId50" w:history="1">
         <w:r>
           <w:rPr>
             <w:rStyle w:val="Hyperlink"/>
@@ -3998,7 +4750,7 @@
       </w:hyperlink>
     </w:p>
     <w:p>
-      <w:hyperlink r:id="rId48" w:history="1">
+      <w:hyperlink r:id="rId51" w:history="1">
         <w:r>
           <w:rPr>
             <w:rStyle w:val="Hyperlink"/>
@@ -4008,7 +4760,7 @@
       </w:hyperlink>
     </w:p>
     <w:p>
-      <w:hyperlink r:id="rId49" w:history="1">
+      <w:hyperlink r:id="rId52" w:history="1">
         <w:r>
           <w:rPr>
             <w:rStyle w:val="Hyperlink"/>
@@ -4018,7 +4770,7 @@
       </w:hyperlink>
     </w:p>
     <w:p>
-      <w:hyperlink r:id="rId50" w:history="1">
+      <w:hyperlink r:id="rId53" w:history="1">
         <w:r>
           <w:rPr>
             <w:rStyle w:val="Hyperlink"/>
@@ -4029,7 +4781,7 @@
     </w:p>
     <w:p/>
     <w:p>
-      <w:hyperlink r:id="rId51" w:history="1">
+      <w:hyperlink r:id="rId54" w:history="1">
         <w:r>
           <w:rPr>
             <w:rStyle w:val="Hyperlink"/>
@@ -4079,7 +4831,7 @@
       </w:r>
     </w:p>
     <w:p>
-      <w:hyperlink r:id="rId52" w:history="1">
+      <w:hyperlink r:id="rId55" w:history="1">
         <w:r>
           <w:rPr>
             <w:rStyle w:val="Hyperlink"/>
@@ -4096,7 +4848,7 @@
       </w:r>
     </w:p>
     <w:p>
-      <w:hyperlink r:id="rId53" w:history="1">
+      <w:hyperlink r:id="rId56" w:history="1">
         <w:r>
           <w:rPr>
             <w:rStyle w:val="Hyperlink"/>
@@ -4136,7 +4888,7 @@
           <w:lang w:eastAsia="ja-JP"/>
         </w:rPr>
       </w:pPr>
-      <w:hyperlink r:id="rId54" w:history="1">
+      <w:hyperlink r:id="rId57" w:history="1">
         <w:r>
           <w:rPr>
             <w:rStyle w:val="Hyperlink"/>
@@ -4182,7 +4934,7 @@
           <w:sz w:val="24"/>
         </w:rPr>
       </w:pPr>
-      <w:hyperlink r:id="rId55" w:history="1">
+      <w:hyperlink r:id="rId58" w:history="1">
         <w:r>
           <w:rPr>
             <w:rStyle w:val="Hyperlink"/>
@@ -4200,7 +4952,7 @@
           <w:lang w:val="vi-VN" w:eastAsia="ja-JP"/>
         </w:rPr>
       </w:pPr>
-      <w:hyperlink r:id="rId56" w:history="1">
+      <w:hyperlink r:id="rId59" w:anchor="gref" w:history="1">
         <w:r>
           <w:rPr>
             <w:rStyle w:val="Hyperlink"/>
@@ -4232,7 +4984,7 @@
           <w:lang w:val="vi-VN" w:eastAsia="ja-JP"/>
         </w:rPr>
       </w:pPr>
-      <w:hyperlink r:id="rId57" w:history="1">
+      <w:hyperlink r:id="rId60" w:history="1">
         <w:r>
           <w:rPr>
             <w:rStyle w:val="Hyperlink"/>
@@ -4252,7 +5004,7 @@
           <w:lang w:val="vi-VN" w:eastAsia="ja-JP"/>
         </w:rPr>
       </w:pPr>
-      <w:hyperlink r:id="rId58" w:history="1">
+      <w:hyperlink r:id="rId61" w:history="1">
         <w:r>
           <w:rPr>
             <w:rStyle w:val="Hyperlink"/>
@@ -4289,7 +5041,7 @@
           <w:lang w:val="vi-VN" w:eastAsia="ja-JP"/>
         </w:rPr>
       </w:pPr>
-      <w:hyperlink r:id="rId59" w:history="1">
+      <w:hyperlink r:id="rId62" w:history="1">
         <w:r>
           <w:rPr>
             <w:rStyle w:val="Hyperlink"/>
@@ -4304,12 +5056,13 @@
     <w:p>
       <w:pPr>
         <w:rPr>
+          <w:rStyle w:val="Hyperlink"/>
           <w:rFonts w:eastAsiaTheme="minorEastAsia"/>
           <w:sz w:val="24"/>
           <w:lang w:val="vi-VN" w:eastAsia="ja-JP"/>
         </w:rPr>
       </w:pPr>
-      <w:hyperlink r:id="rId60" w:history="1">
+      <w:hyperlink r:id="rId63" w:history="1">
         <w:r>
           <w:rPr>
             <w:rStyle w:val="Hyperlink"/>
@@ -4329,8 +5082,306 @@
           <w:lang w:val="vi-VN" w:eastAsia="ja-JP"/>
         </w:rPr>
       </w:pPr>
-      <w:bookmarkStart w:id="0" w:name="_GoBack"/>
-      <w:bookmarkEnd w:id="0"/>
+      <w:hyperlink r:id="rId64" w:history="1">
+        <w:r>
+          <w:rPr>
+            <w:rStyle w:val="Hyperlink"/>
+            <w:rFonts w:eastAsiaTheme="minorEastAsia"/>
+            <w:sz w:val="24"/>
+            <w:lang w:val="vi-VN" w:eastAsia="ja-JP"/>
+          </w:rPr>
+          <w:t>https://wordimpress.com/building-first-custom-functionality-plugin/</w:t>
+        </w:r>
+      </w:hyperlink>
+    </w:p>
+    <w:p>
+      <w:pPr>
+        <w:rPr>
+          <w:rFonts w:eastAsiaTheme="minorEastAsia"/>
+          <w:sz w:val="24"/>
+          <w:lang w:eastAsia="ja-JP"/>
+        </w:rPr>
+      </w:pPr>
+      <w:r>
+        <w:rPr>
+          <w:rFonts w:eastAsiaTheme="minorEastAsia"/>
+          <w:sz w:val="24"/>
+          <w:lang w:eastAsia="ja-JP"/>
+        </w:rPr>
+        <w:t>Create Contact Form Plugin:</w:t>
+      </w:r>
+    </w:p>
+    <w:p>
+      <w:pPr>
+        <w:rPr>
+          <w:rFonts w:eastAsiaTheme="minorEastAsia"/>
+          <w:sz w:val="24"/>
+          <w:lang w:eastAsia="ja-JP"/>
+        </w:rPr>
+      </w:pPr>
+      <w:hyperlink r:id="rId65" w:history="1">
+        <w:r>
+          <w:rPr>
+            <w:rStyle w:val="Hyperlink"/>
+            <w:rFonts w:eastAsiaTheme="minorEastAsia"/>
+            <w:sz w:val="24"/>
+            <w:lang w:eastAsia="ja-JP"/>
+          </w:rPr>
+          <w:t>https://www.sitepoint.com/build-your-own-wordpress-contact-form-plugin-in-5-minutes/</w:t>
+        </w:r>
+      </w:hyperlink>
+    </w:p>
+    <w:p>
+      <w:pPr>
+        <w:shd w:val="clear" w:color="auto" w:fill="FFFFFF"/>
+        <w:spacing w:before="100" w:beforeAutospacing="1" w:after="100" w:afterAutospacing="1" w:line="240" w:lineRule="auto"/>
+        <w:textAlignment w:val="baseline"/>
+        <w:outlineLvl w:val="2"/>
+        <w:rPr>
+          <w:rFonts w:ascii="OpenSansRegular" w:eastAsia="Times New Roman" w:hAnsi="OpenSansRegular" w:cs="Times New Roman"/>
+          <w:color w:val="454545"/>
+          <w:sz w:val="27"/>
+          <w:szCs w:val="27"/>
+          <w:lang w:eastAsia="ja-JP"/>
+        </w:rPr>
+      </w:pPr>
+      <w:r>
+        <w:rPr>
+          <w:rFonts w:ascii="OpenSansRegular" w:eastAsia="Times New Roman" w:hAnsi="OpenSansRegular" w:cs="Times New Roman"/>
+          <w:color w:val="454545"/>
+          <w:sz w:val="27"/>
+          <w:szCs w:val="27"/>
+          <w:lang w:eastAsia="ja-JP"/>
+        </w:rPr>
+        <w:t>put your custom post types in a plugin</w:t>
+      </w:r>
+    </w:p>
+    <w:p>
+      <w:pPr>
+        <w:rPr>
+          <w:rFonts w:eastAsiaTheme="minorEastAsia"/>
+          <w:sz w:val="24"/>
+          <w:lang w:eastAsia="ja-JP"/>
+        </w:rPr>
+      </w:pPr>
+      <w:r>
+        <w:rPr>
+          <w:rFonts w:eastAsiaTheme="minorEastAsia"/>
+          <w:sz w:val="24"/>
+          <w:lang w:eastAsia="ja-JP"/>
+        </w:rPr>
+        <w:t xml:space="preserve">------------------------------------------------ </w:t>
+      </w:r>
+    </w:p>
+    <w:p>
+      <w:pPr>
+        <w:rPr>
+          <w:rFonts w:eastAsiaTheme="minorEastAsia"/>
+          <w:sz w:val="24"/>
+          <w:lang w:eastAsia="ja-JP"/>
+        </w:rPr>
+      </w:pPr>
+      <w:hyperlink r:id="rId66" w:history="1">
+        <w:r>
+          <w:rPr>
+            <w:rStyle w:val="Hyperlink"/>
+            <w:rFonts w:eastAsiaTheme="minorEastAsia"/>
+            <w:sz w:val="24"/>
+            <w:lang w:eastAsia="ja-JP"/>
+          </w:rPr>
+          <w:t>https://bigwing.com/blog/create-wordpress-cpt-archive-content-with-cmb2/</w:t>
+        </w:r>
+      </w:hyperlink>
+    </w:p>
+    <w:p>
+      <w:pPr>
+        <w:rPr>
+          <w:rFonts w:eastAsiaTheme="minorEastAsia"/>
+          <w:sz w:val="24"/>
+          <w:lang w:eastAsia="ja-JP"/>
+        </w:rPr>
+      </w:pPr>
+      <w:hyperlink r:id="rId67" w:history="1">
+        <w:r>
+          <w:rPr>
+            <w:rStyle w:val="Hyperlink"/>
+            <w:rFonts w:eastAsiaTheme="minorEastAsia"/>
+            <w:sz w:val="24"/>
+            <w:lang w:eastAsia="ja-JP"/>
+          </w:rPr>
+          <w:t>https://scotch.io/tutorials/how-to-build-a-wordpress-plugin-part-1</w:t>
+        </w:r>
+      </w:hyperlink>
+    </w:p>
+    <w:p>
+      <w:pPr>
+        <w:rPr>
+          <w:rStyle w:val="Hyperlink"/>
+          <w:rFonts w:eastAsiaTheme="minorEastAsia"/>
+          <w:sz w:val="24"/>
+          <w:lang w:eastAsia="ja-JP"/>
+        </w:rPr>
+      </w:pPr>
+      <w:hyperlink r:id="rId68" w:history="1">
+        <w:r>
+          <w:rPr>
+            <w:rStyle w:val="Hyperlink"/>
+            <w:rFonts w:eastAsiaTheme="minorEastAsia"/>
+            <w:sz w:val="24"/>
+            <w:lang w:eastAsia="ja-JP"/>
+          </w:rPr>
+          <w:t>https://medium.freecodecamp.org/how-to-create-a-wordpress-plugin-for-your-web-app-5c31733f3a9d</w:t>
+        </w:r>
+      </w:hyperlink>
+    </w:p>
+    <w:p>
+      <w:pPr>
+        <w:rPr>
+          <w:rStyle w:val="Hyperlink"/>
+          <w:rFonts w:eastAsiaTheme="minorEastAsia"/>
+          <w:sz w:val="24"/>
+          <w:lang w:eastAsia="ja-JP"/>
+        </w:rPr>
+      </w:pPr>
+      <w:r>
+        <w:rPr>
+          <w:rStyle w:val="Hyperlink"/>
+          <w:rFonts w:eastAsiaTheme="minorEastAsia"/>
+          <w:sz w:val="24"/>
+          <w:lang w:eastAsia="ja-JP"/>
+        </w:rPr>
+        <w:t xml:space="preserve">------------------------------------------------- </w:t>
+      </w:r>
+    </w:p>
+    <w:p>
+      <w:pPr>
+        <w:rPr>
+          <w:rStyle w:val="Hyperlink"/>
+          <w:rFonts w:eastAsiaTheme="minorEastAsia"/>
+          <w:b/>
+          <w:color w:val="FF0000"/>
+          <w:sz w:val="24"/>
+          <w:u w:val="none"/>
+          <w:lang w:eastAsia="ja-JP"/>
+        </w:rPr>
+      </w:pPr>
+      <w:r>
+        <w:rPr>
+          <w:rStyle w:val="Hyperlink"/>
+          <w:rFonts w:eastAsiaTheme="minorEastAsia"/>
+          <w:b/>
+          <w:color w:val="FF0000"/>
+          <w:sz w:val="24"/>
+          <w:u w:val="none"/>
+          <w:lang w:eastAsia="ja-JP"/>
+        </w:rPr>
+        <w:t xml:space="preserve">Plugin </w:t>
+      </w:r>
+      <w:r>
+        <w:rPr>
+          <w:rFonts w:ascii="Century Gothic" w:hAnsi="Century Gothic"/>
+          <w:b/>
+          <w:color w:val="FF0000"/>
+          <w:shd w:val="clear" w:color="auto" w:fill="FFFFFF"/>
+        </w:rPr>
+        <w:t>work independently</w:t>
+      </w:r>
+      <w:r>
+        <w:rPr>
+          <w:rFonts w:ascii="Century Gothic" w:hAnsi="Century Gothic"/>
+          <w:b/>
+          <w:color w:val="FF0000"/>
+          <w:shd w:val="clear" w:color="auto" w:fill="FFFFFF"/>
+        </w:rPr>
+        <w:t xml:space="preserve"> of theme:</w:t>
+      </w:r>
+    </w:p>
+    <w:p>
+      <w:pPr>
+        <w:rPr>
+          <w:rFonts w:eastAsiaTheme="minorEastAsia"/>
+          <w:sz w:val="24"/>
+          <w:lang w:eastAsia="ja-JP"/>
+        </w:rPr>
+      </w:pPr>
+      <w:hyperlink r:id="rId69" w:history="1">
+        <w:r>
+          <w:rPr>
+            <w:rStyle w:val="Hyperlink"/>
+            <w:rFonts w:eastAsiaTheme="minorEastAsia"/>
+            <w:sz w:val="24"/>
+            <w:lang w:eastAsia="ja-JP"/>
+          </w:rPr>
+          <w:t>https://learnwp.ca/change-wordpress-theme/</w:t>
+        </w:r>
+      </w:hyperlink>
+    </w:p>
+    <w:p>
+      <w:pPr>
+        <w:rPr>
+          <w:rFonts w:eastAsiaTheme="minorEastAsia"/>
+          <w:sz w:val="24"/>
+          <w:lang w:eastAsia="ja-JP"/>
+        </w:rPr>
+      </w:pPr>
+      <w:hyperlink r:id="rId70" w:history="1">
+        <w:r>
+          <w:rPr>
+            <w:rStyle w:val="Hyperlink"/>
+            <w:rFonts w:eastAsiaTheme="minorEastAsia"/>
+            <w:sz w:val="24"/>
+            <w:lang w:eastAsia="ja-JP"/>
+          </w:rPr>
+          <w:t>http://alexking.org/blog/2012/07/09/include-plugin-in-wordpress-theme</w:t>
+        </w:r>
+      </w:hyperlink>
+    </w:p>
+    <w:p>
+      <w:pPr>
+        <w:rPr>
+          <w:rFonts w:eastAsiaTheme="minorEastAsia"/>
+          <w:sz w:val="24"/>
+          <w:lang w:eastAsia="ja-JP"/>
+        </w:rPr>
+      </w:pPr>
+      <w:hyperlink r:id="rId71" w:history="1">
+        <w:r>
+          <w:rPr>
+            <w:rStyle w:val="Hyperlink"/>
+            <w:rFonts w:eastAsiaTheme="minorEastAsia"/>
+            <w:sz w:val="24"/>
+            <w:lang w:eastAsia="ja-JP"/>
+          </w:rPr>
+          <w:t>https://1stwebdesigner.com/wordpress-plugin-development/</w:t>
+        </w:r>
+      </w:hyperlink>
+    </w:p>
+    <w:p>
+      <w:pPr>
+        <w:rPr>
+          <w:rFonts w:eastAsiaTheme="minorEastAsia"/>
+          <w:sz w:val="24"/>
+          <w:lang w:eastAsia="ja-JP"/>
+        </w:rPr>
+      </w:pPr>
+    </w:p>
+    <w:p>
+      <w:pPr>
+        <w:rPr>
+          <w:rFonts w:eastAsiaTheme="minorEastAsia"/>
+          <w:sz w:val="24"/>
+          <w:lang w:eastAsia="ja-JP"/>
+        </w:rPr>
+      </w:pPr>
+    </w:p>
+    <w:p>
+      <w:pPr>
+        <w:rPr>
+          <w:rFonts w:eastAsiaTheme="minorEastAsia"/>
+          <w:sz w:val="24"/>
+          <w:lang w:val="vi-VN" w:eastAsia="ja-JP"/>
+        </w:rPr>
+      </w:pPr>
     </w:p>
     <w:p>
       <w:pPr>
@@ -4801,6 +5852,29 @@
       <w:szCs w:val="26"/>
     </w:rPr>
   </w:style>
+  <w:style w:type="paragraph" w:styleId="Heading3">
+    <w:name w:val="heading 3"/>
+    <w:basedOn w:val="Normal"/>
+    <w:next w:val="Normal"/>
+    <w:link w:val="Heading3Char"/>
+    <w:uiPriority w:val="9"/>
+    <w:semiHidden/>
+    <w:unhideWhenUsed/>
+    <w:qFormat/>
+    <w:rsid w:val="006B1EE8"/>
+    <w:pPr>
+      <w:keepNext/>
+      <w:keepLines/>
+      <w:spacing w:before="40" w:after="0"/>
+      <w:outlineLvl w:val="2"/>
+    </w:pPr>
+    <w:rPr>
+      <w:rFonts w:asciiTheme="majorHAnsi" w:eastAsiaTheme="majorEastAsia" w:hAnsiTheme="majorHAnsi" w:cstheme="majorBidi"/>
+      <w:color w:val="1F4D78" w:themeColor="accent1" w:themeShade="7F"/>
+      <w:sz w:val="24"/>
+      <w:szCs w:val="24"/>
+    </w:rPr>
+  </w:style>
   <w:style w:type="character" w:default="1" w:styleId="DefaultParagraphFont">
     <w:name w:val="Default Paragraph Font"/>
     <w:uiPriority w:val="1"/>
@@ -4872,6 +5946,103 @@
     <w:name w:val="hs_cos_wrapper"/>
     <w:basedOn w:val="DefaultParagraphFont"/>
     <w:rsid w:val="00FC247C"/>
+  </w:style>
+  <w:style w:type="character" w:customStyle="1" w:styleId="Heading3Char">
+    <w:name w:val="Heading 3 Char"/>
+    <w:basedOn w:val="DefaultParagraphFont"/>
+    <w:link w:val="Heading3"/>
+    <w:uiPriority w:val="9"/>
+    <w:semiHidden/>
+    <w:rsid w:val="006B1EE8"/>
+    <w:rPr>
+      <w:rFonts w:asciiTheme="majorHAnsi" w:eastAsiaTheme="majorEastAsia" w:hAnsiTheme="majorHAnsi" w:cstheme="majorBidi"/>
+      <w:color w:val="1F4D78" w:themeColor="accent1" w:themeShade="7F"/>
+      <w:sz w:val="24"/>
+      <w:szCs w:val="24"/>
+    </w:rPr>
+  </w:style>
+  <w:style w:type="paragraph" w:styleId="HTMLPreformatted">
+    <w:name w:val="HTML Preformatted"/>
+    <w:basedOn w:val="Normal"/>
+    <w:link w:val="HTMLPreformattedChar"/>
+    <w:uiPriority w:val="99"/>
+    <w:semiHidden/>
+    <w:unhideWhenUsed/>
+    <w:rsid w:val="005671C1"/>
+    <w:pPr>
+      <w:tabs>
+        <w:tab w:val="left" w:pos="916"/>
+        <w:tab w:val="left" w:pos="1832"/>
+        <w:tab w:val="left" w:pos="2748"/>
+        <w:tab w:val="left" w:pos="3664"/>
+        <w:tab w:val="left" w:pos="4580"/>
+        <w:tab w:val="left" w:pos="5496"/>
+        <w:tab w:val="left" w:pos="6412"/>
+        <w:tab w:val="left" w:pos="7328"/>
+        <w:tab w:val="left" w:pos="8244"/>
+        <w:tab w:val="left" w:pos="9160"/>
+        <w:tab w:val="left" w:pos="10076"/>
+        <w:tab w:val="left" w:pos="10992"/>
+        <w:tab w:val="left" w:pos="11908"/>
+        <w:tab w:val="left" w:pos="12824"/>
+        <w:tab w:val="left" w:pos="13740"/>
+        <w:tab w:val="left" w:pos="14656"/>
+      </w:tabs>
+      <w:spacing w:after="0" w:line="240" w:lineRule="auto"/>
+    </w:pPr>
+    <w:rPr>
+      <w:rFonts w:ascii="Courier New" w:eastAsia="Times New Roman" w:hAnsi="Courier New" w:cs="Courier New"/>
+      <w:sz w:val="20"/>
+      <w:szCs w:val="20"/>
+      <w:lang w:eastAsia="ja-JP"/>
+    </w:rPr>
+  </w:style>
+  <w:style w:type="character" w:customStyle="1" w:styleId="HTMLPreformattedChar">
+    <w:name w:val="HTML Preformatted Char"/>
+    <w:basedOn w:val="DefaultParagraphFont"/>
+    <w:link w:val="HTMLPreformatted"/>
+    <w:uiPriority w:val="99"/>
+    <w:semiHidden/>
+    <w:rsid w:val="005671C1"/>
+    <w:rPr>
+      <w:rFonts w:ascii="Courier New" w:eastAsia="Times New Roman" w:hAnsi="Courier New" w:cs="Courier New"/>
+      <w:sz w:val="20"/>
+      <w:szCs w:val="20"/>
+      <w:lang w:eastAsia="ja-JP"/>
+    </w:rPr>
+  </w:style>
+  <w:style w:type="character" w:styleId="HTMLCode">
+    <w:name w:val="HTML Code"/>
+    <w:basedOn w:val="DefaultParagraphFont"/>
+    <w:uiPriority w:val="99"/>
+    <w:semiHidden/>
+    <w:unhideWhenUsed/>
+    <w:rsid w:val="005671C1"/>
+    <w:rPr>
+      <w:rFonts w:ascii="Courier New" w:eastAsia="Times New Roman" w:hAnsi="Courier New" w:cs="Courier New"/>
+      <w:sz w:val="20"/>
+      <w:szCs w:val="20"/>
+    </w:rPr>
+  </w:style>
+  <w:style w:type="character" w:customStyle="1" w:styleId="token">
+    <w:name w:val="token"/>
+    <w:basedOn w:val="DefaultParagraphFont"/>
+    <w:rsid w:val="005671C1"/>
+  </w:style>
+  <w:style w:type="character" w:customStyle="1" w:styleId="pln">
+    <w:name w:val="pln"/>
+    <w:basedOn w:val="DefaultParagraphFont"/>
+    <w:rsid w:val="00372AB1"/>
+  </w:style>
+  <w:style w:type="character" w:customStyle="1" w:styleId="pun">
+    <w:name w:val="pun"/>
+    <w:basedOn w:val="DefaultParagraphFont"/>
+    <w:rsid w:val="00372AB1"/>
+  </w:style>
+  <w:style w:type="character" w:customStyle="1" w:styleId="str">
+    <w:name w:val="str"/>
+    <w:basedOn w:val="DefaultParagraphFont"/>
+    <w:rsid w:val="00372AB1"/>
   </w:style>
 </w:styles>
 </file>

</xml_diff>

<commit_message>
cau hinh SMTP email Wordpress
</commit_message>
<xml_diff>
--- a/Viet theme wordpress.docx
+++ b/Viet theme wordpress.docx
@@ -17,76 +17,33 @@
           <w:sz w:val="24"/>
           <w:szCs w:val="22"/>
         </w:rPr>
-        <w:t xml:space="preserve">+ </w:t>
-      </w:r>
-      <w:r>
-        <w:rPr>
-          <w:b w:val="0"/>
+        <w:t xml:space="preserve">Download free theme – có </w:t>
+      </w:r>
+      <w:proofErr w:type="spellStart"/>
+      <w:r>
+        <w:rPr>
           <w:sz w:val="24"/>
           <w:szCs w:val="22"/>
         </w:rPr>
-        <w:t>Widget</w:t>
-      </w:r>
-      <w:r>
-        <w:rPr>
-          <w:b w:val="0"/>
+        <w:t>thời</w:t>
+      </w:r>
+      <w:proofErr w:type="spellEnd"/>
+      <w:r>
+        <w:rPr>
           <w:sz w:val="24"/>
           <w:szCs w:val="22"/>
         </w:rPr>
-        <w:t xml:space="preserve"> (use in footer</w:t>
-      </w:r>
-      <w:r>
-        <w:rPr>
-          <w:b w:val="0"/>
+        <w:t xml:space="preserve"> </w:t>
+      </w:r>
+      <w:proofErr w:type="spellStart"/>
+      <w:r>
+        <w:rPr>
           <w:sz w:val="24"/>
           <w:szCs w:val="22"/>
         </w:rPr>
-        <w:t xml:space="preserve">, </w:t>
-      </w:r>
-      <w:proofErr w:type="spellStart"/>
-      <w:r>
-        <w:rPr>
-          <w:b w:val="0"/>
-          <w:sz w:val="24"/>
-          <w:szCs w:val="22"/>
-        </w:rPr>
-        <w:t>chọn</w:t>
-      </w:r>
-      <w:proofErr w:type="spellEnd"/>
-      <w:r>
-        <w:rPr>
-          <w:b w:val="0"/>
-          <w:sz w:val="24"/>
-          <w:szCs w:val="22"/>
-        </w:rPr>
-        <w:t xml:space="preserve"> menu </w:t>
-      </w:r>
-      <w:proofErr w:type="spellStart"/>
-      <w:r>
-        <w:rPr>
-          <w:b w:val="0"/>
-          <w:sz w:val="24"/>
-          <w:szCs w:val="22"/>
-        </w:rPr>
-        <w:t>muốn</w:t>
-      </w:r>
-      <w:proofErr w:type="spellEnd"/>
-      <w:r>
-        <w:rPr>
-          <w:b w:val="0"/>
-          <w:sz w:val="24"/>
-          <w:szCs w:val="22"/>
-        </w:rPr>
-        <w:t xml:space="preserve"> show ở footer, …</w:t>
-      </w:r>
-      <w:r>
-        <w:rPr>
-          <w:b w:val="0"/>
-          <w:sz w:val="24"/>
-          <w:szCs w:val="22"/>
-        </w:rPr>
-        <w:t>)</w:t>
-      </w:r>
+        <w:t>hạn</w:t>
+      </w:r>
+      <w:proofErr w:type="spellEnd"/>
     </w:p>
     <w:p>
       <w:pPr>
@@ -94,34 +51,20 @@
         <w:shd w:val="clear" w:color="auto" w:fill="FFFFFF"/>
         <w:spacing w:before="0" w:beforeAutospacing="0" w:after="120" w:afterAutospacing="0"/>
         <w:rPr>
-          <w:b w:val="0"/>
           <w:sz w:val="24"/>
           <w:szCs w:val="22"/>
         </w:rPr>
       </w:pPr>
-      <w:r>
-        <w:rPr>
-          <w:sz w:val="24"/>
-          <w:szCs w:val="22"/>
-        </w:rPr>
-        <w:t>+ Multilingual website</w:t>
-      </w:r>
-      <w:r>
-        <w:rPr>
-          <w:b w:val="0"/>
-          <w:sz w:val="24"/>
-          <w:szCs w:val="22"/>
-        </w:rPr>
-        <w:t xml:space="preserve"> (Multi language)</w:t>
-      </w:r>
-      <w:r>
-        <w:rPr>
-          <w:b w:val="0"/>
-          <w:sz w:val="24"/>
-          <w:szCs w:val="22"/>
-        </w:rPr>
-        <w:t>.</w:t>
-      </w:r>
+      <w:hyperlink r:id="rId4" w:history="1">
+        <w:r>
+          <w:rPr>
+            <w:rStyle w:val="Hyperlink"/>
+            <w:sz w:val="24"/>
+            <w:szCs w:val="22"/>
+          </w:rPr>
+          <w:t>https://canhme.com/wordpress/themeforest-free-wordpress-theme/</w:t>
+        </w:r>
+      </w:hyperlink>
     </w:p>
     <w:p>
       <w:pPr>
@@ -138,6 +81,156 @@
           <w:sz w:val="24"/>
           <w:szCs w:val="22"/>
         </w:rPr>
+        <w:t xml:space="preserve">----------------------------------------------- </w:t>
+      </w:r>
+    </w:p>
+    <w:p>
+      <w:pPr>
+        <w:pStyle w:val="Heading1"/>
+        <w:shd w:val="clear" w:color="auto" w:fill="FFFFFF"/>
+        <w:spacing w:before="0" w:beforeAutospacing="0" w:after="120" w:afterAutospacing="0"/>
+        <w:rPr>
+          <w:sz w:val="24"/>
+          <w:szCs w:val="22"/>
+        </w:rPr>
+      </w:pPr>
+    </w:p>
+    <w:p>
+      <w:pPr>
+        <w:pStyle w:val="Heading1"/>
+        <w:shd w:val="clear" w:color="auto" w:fill="FFFFFF"/>
+        <w:spacing w:before="0" w:beforeAutospacing="0" w:after="120" w:afterAutospacing="0"/>
+        <w:rPr>
+          <w:sz w:val="24"/>
+          <w:szCs w:val="22"/>
+        </w:rPr>
+      </w:pPr>
+      <w:r>
+        <w:rPr>
+          <w:sz w:val="24"/>
+          <w:szCs w:val="22"/>
+        </w:rPr>
+        <w:t xml:space="preserve">+ </w:t>
+      </w:r>
+      <w:r>
+        <w:rPr>
+          <w:b w:val="0"/>
+          <w:sz w:val="24"/>
+          <w:szCs w:val="22"/>
+        </w:rPr>
+        <w:t>Widget</w:t>
+      </w:r>
+      <w:r>
+        <w:rPr>
+          <w:b w:val="0"/>
+          <w:sz w:val="24"/>
+          <w:szCs w:val="22"/>
+        </w:rPr>
+        <w:t xml:space="preserve"> (use in footer</w:t>
+      </w:r>
+      <w:r>
+        <w:rPr>
+          <w:b w:val="0"/>
+          <w:sz w:val="24"/>
+          <w:szCs w:val="22"/>
+        </w:rPr>
+        <w:t xml:space="preserve">, </w:t>
+      </w:r>
+      <w:proofErr w:type="spellStart"/>
+      <w:r>
+        <w:rPr>
+          <w:b w:val="0"/>
+          <w:sz w:val="24"/>
+          <w:szCs w:val="22"/>
+        </w:rPr>
+        <w:t>chọn</w:t>
+      </w:r>
+      <w:proofErr w:type="spellEnd"/>
+      <w:r>
+        <w:rPr>
+          <w:b w:val="0"/>
+          <w:sz w:val="24"/>
+          <w:szCs w:val="22"/>
+        </w:rPr>
+        <w:t xml:space="preserve"> menu </w:t>
+      </w:r>
+      <w:proofErr w:type="spellStart"/>
+      <w:r>
+        <w:rPr>
+          <w:b w:val="0"/>
+          <w:sz w:val="24"/>
+          <w:szCs w:val="22"/>
+        </w:rPr>
+        <w:t>muốn</w:t>
+      </w:r>
+      <w:proofErr w:type="spellEnd"/>
+      <w:r>
+        <w:rPr>
+          <w:b w:val="0"/>
+          <w:sz w:val="24"/>
+          <w:szCs w:val="22"/>
+        </w:rPr>
+        <w:t xml:space="preserve"> show ở footer, …</w:t>
+      </w:r>
+      <w:r>
+        <w:rPr>
+          <w:b w:val="0"/>
+          <w:sz w:val="24"/>
+          <w:szCs w:val="22"/>
+        </w:rPr>
+        <w:t>)</w:t>
+      </w:r>
+    </w:p>
+    <w:p>
+      <w:pPr>
+        <w:pStyle w:val="Heading1"/>
+        <w:shd w:val="clear" w:color="auto" w:fill="FFFFFF"/>
+        <w:spacing w:before="0" w:beforeAutospacing="0" w:after="120" w:afterAutospacing="0"/>
+        <w:rPr>
+          <w:b w:val="0"/>
+          <w:sz w:val="24"/>
+          <w:szCs w:val="22"/>
+        </w:rPr>
+      </w:pPr>
+      <w:r>
+        <w:rPr>
+          <w:sz w:val="24"/>
+          <w:szCs w:val="22"/>
+        </w:rPr>
+        <w:t>+ Multilingual website</w:t>
+      </w:r>
+      <w:r>
+        <w:rPr>
+          <w:b w:val="0"/>
+          <w:sz w:val="24"/>
+          <w:szCs w:val="22"/>
+        </w:rPr>
+        <w:t xml:space="preserve"> (Multi language)</w:t>
+      </w:r>
+      <w:r>
+        <w:rPr>
+          <w:b w:val="0"/>
+          <w:sz w:val="24"/>
+          <w:szCs w:val="22"/>
+        </w:rPr>
+        <w:t>.</w:t>
+      </w:r>
+    </w:p>
+    <w:p>
+      <w:pPr>
+        <w:pStyle w:val="Heading1"/>
+        <w:shd w:val="clear" w:color="auto" w:fill="FFFFFF"/>
+        <w:spacing w:before="0" w:beforeAutospacing="0" w:after="120" w:afterAutospacing="0"/>
+        <w:rPr>
+          <w:sz w:val="24"/>
+          <w:szCs w:val="22"/>
+        </w:rPr>
+      </w:pPr>
+      <w:r>
+        <w:rPr>
+          <w:sz w:val="24"/>
+          <w:szCs w:val="22"/>
+        </w:rPr>
         <w:t>+ Breadcrumb</w:t>
       </w:r>
       <w:r>
@@ -634,7 +727,7 @@
           <w:lang w:eastAsia="ja-JP"/>
         </w:rPr>
       </w:pPr>
-      <w:hyperlink r:id="rId4" w:history="1">
+      <w:hyperlink r:id="rId5" w:history="1">
         <w:r>
           <w:rPr>
             <w:rStyle w:val="Hyperlink"/>
@@ -668,7 +761,9 @@
           <w:lang w:eastAsia="ja-JP"/>
         </w:rPr>
       </w:pPr>
-      <w:r>
+    </w:p>
+    <w:p>
+      <w:pPr>
         <w:rPr>
           <w:b/>
           <w:color w:val="555555"/>
@@ -676,11 +771,8 @@
           <w:szCs w:val="41"/>
           <w:lang w:eastAsia="ja-JP"/>
         </w:rPr>
-        <w:t>404 page:</w:t>
-      </w:r>
-    </w:p>
-    <w:p>
-      <w:pPr>
+      </w:pPr>
+      <w:r>
         <w:rPr>
           <w:b/>
           <w:color w:val="555555"/>
@@ -688,8 +780,43 @@
           <w:szCs w:val="41"/>
           <w:lang w:eastAsia="ja-JP"/>
         </w:rPr>
-      </w:pPr>
-      <w:hyperlink r:id="rId5" w:history="1">
+        <w:lastRenderedPageBreak/>
+        <w:t xml:space="preserve">Create Theme </w:t>
+      </w:r>
+      <w:proofErr w:type="spellStart"/>
+      <w:r>
+        <w:rPr>
+          <w:b/>
+          <w:color w:val="555555"/>
+          <w:sz w:val="24"/>
+          <w:szCs w:val="41"/>
+          <w:lang w:eastAsia="ja-JP"/>
+        </w:rPr>
+        <w:t>form</w:t>
+      </w:r>
+      <w:proofErr w:type="spellEnd"/>
+      <w:r>
+        <w:rPr>
+          <w:b/>
+          <w:color w:val="555555"/>
+          <w:sz w:val="24"/>
+          <w:szCs w:val="41"/>
+          <w:lang w:eastAsia="ja-JP"/>
+        </w:rPr>
+        <w:t xml:space="preserve"> scratch:</w:t>
+      </w:r>
+    </w:p>
+    <w:p>
+      <w:pPr>
+        <w:rPr>
+          <w:b/>
+          <w:color w:val="555555"/>
+          <w:sz w:val="24"/>
+          <w:szCs w:val="41"/>
+          <w:lang w:eastAsia="ja-JP"/>
+        </w:rPr>
+      </w:pPr>
+      <w:hyperlink r:id="rId6" w:history="1">
         <w:r>
           <w:rPr>
             <w:rStyle w:val="Hyperlink"/>
@@ -698,7 +825,7 @@
             <w:szCs w:val="41"/>
             <w:lang w:eastAsia="ja-JP"/>
           </w:rPr>
-          <w:t>https://tamezatu.com/howto-customize-404page/</w:t>
+          <w:t>https://www.wpdevsolutions.com/lets-build-wordpress-theme-scratch-functions-template-file/</w:t>
         </w:r>
       </w:hyperlink>
     </w:p>
@@ -712,7 +839,51 @@
           <w:lang w:eastAsia="ja-JP"/>
         </w:rPr>
       </w:pPr>
-      <w:hyperlink r:id="rId6" w:history="1">
+      <w:r>
+        <w:rPr>
+          <w:b/>
+          <w:color w:val="555555"/>
+          <w:sz w:val="24"/>
+          <w:szCs w:val="41"/>
+          <w:lang w:eastAsia="ja-JP"/>
+        </w:rPr>
+        <w:t xml:space="preserve">------------------------------------------ </w:t>
+      </w:r>
+      <w:bookmarkStart w:id="0" w:name="_GoBack"/>
+      <w:bookmarkEnd w:id="0"/>
+    </w:p>
+    <w:p>
+      <w:pPr>
+        <w:rPr>
+          <w:b/>
+          <w:color w:val="555555"/>
+          <w:sz w:val="24"/>
+          <w:szCs w:val="41"/>
+          <w:lang w:eastAsia="ja-JP"/>
+        </w:rPr>
+      </w:pPr>
+      <w:r>
+        <w:rPr>
+          <w:b/>
+          <w:color w:val="555555"/>
+          <w:sz w:val="24"/>
+          <w:szCs w:val="41"/>
+          <w:lang w:eastAsia="ja-JP"/>
+        </w:rPr>
+        <w:t>404 page:</w:t>
+      </w:r>
+    </w:p>
+    <w:p>
+      <w:pPr>
+        <w:rPr>
+          <w:b/>
+          <w:color w:val="555555"/>
+          <w:sz w:val="24"/>
+          <w:szCs w:val="41"/>
+          <w:lang w:eastAsia="ja-JP"/>
+        </w:rPr>
+      </w:pPr>
+      <w:hyperlink r:id="rId7" w:history="1">
         <w:r>
           <w:rPr>
             <w:rStyle w:val="Hyperlink"/>
@@ -721,6 +892,29 @@
             <w:szCs w:val="41"/>
             <w:lang w:eastAsia="ja-JP"/>
           </w:rPr>
+          <w:t>https://tamezatu.com/howto-customize-404page/</w:t>
+        </w:r>
+      </w:hyperlink>
+    </w:p>
+    <w:p>
+      <w:pPr>
+        <w:rPr>
+          <w:b/>
+          <w:color w:val="555555"/>
+          <w:sz w:val="24"/>
+          <w:szCs w:val="41"/>
+          <w:lang w:eastAsia="ja-JP"/>
+        </w:rPr>
+      </w:pPr>
+      <w:hyperlink r:id="rId8" w:history="1">
+        <w:r>
+          <w:rPr>
+            <w:rStyle w:val="Hyperlink"/>
+            <w:b/>
+            <w:sz w:val="24"/>
+            <w:szCs w:val="41"/>
+            <w:lang w:eastAsia="ja-JP"/>
+          </w:rPr>
           <w:t>https://easyramble.com/wordpress-404-not-found-page.html</w:t>
         </w:r>
       </w:hyperlink>
@@ -758,7 +952,95 @@
           <w:color w:val="FF0000"/>
           <w:sz w:val="24"/>
         </w:rPr>
-        <w:lastRenderedPageBreak/>
+        <w:t xml:space="preserve">Viet theme </w:t>
+      </w:r>
+      <w:proofErr w:type="spellStart"/>
+      <w:r>
+        <w:rPr>
+          <w:b/>
+          <w:color w:val="FF0000"/>
+          <w:sz w:val="24"/>
+        </w:rPr>
+        <w:t>Wordpress</w:t>
+      </w:r>
+      <w:proofErr w:type="spellEnd"/>
+      <w:r>
+        <w:rPr>
+          <w:b/>
+          <w:color w:val="FF0000"/>
+          <w:sz w:val="24"/>
+        </w:rPr>
+        <w:t xml:space="preserve"> </w:t>
+      </w:r>
+      <w:proofErr w:type="spellStart"/>
+      <w:r>
+        <w:rPr>
+          <w:b/>
+          <w:color w:val="FF0000"/>
+          <w:sz w:val="24"/>
+        </w:rPr>
+        <w:t>voi</w:t>
+      </w:r>
+      <w:proofErr w:type="spellEnd"/>
+      <w:r>
+        <w:rPr>
+          <w:b/>
+          <w:color w:val="FF0000"/>
+          <w:sz w:val="24"/>
+        </w:rPr>
+        <w:t xml:space="preserve"> Bootstrap:</w:t>
+      </w:r>
+    </w:p>
+    <w:p>
+      <w:pPr>
+        <w:rPr>
+          <w:b/>
+          <w:color w:val="FF0000"/>
+          <w:sz w:val="24"/>
+        </w:rPr>
+      </w:pPr>
+      <w:hyperlink r:id="rId9" w:history="1">
+        <w:r>
+          <w:rPr>
+            <w:rStyle w:val="Hyperlink"/>
+            <w:b/>
+            <w:sz w:val="24"/>
+          </w:rPr>
+          <w:t>https://blog.teamtreehouse.com/responsive-wordpress-bootstrap-theme-tutorial</w:t>
+        </w:r>
+      </w:hyperlink>
+    </w:p>
+    <w:p>
+      <w:pPr>
+        <w:rPr>
+          <w:b/>
+          <w:color w:val="00B050"/>
+          <w:sz w:val="24"/>
+        </w:rPr>
+      </w:pPr>
+      <w:r>
+        <w:rPr>
+          <w:b/>
+          <w:color w:val="00B050"/>
+          <w:sz w:val="24"/>
+        </w:rPr>
+        <w:t xml:space="preserve">------------------------------------------------------------------------- </w:t>
+      </w:r>
+    </w:p>
+    <w:p>
+      <w:pPr>
+        <w:rPr>
+          <w:b/>
+          <w:color w:val="FF0000"/>
+          <w:sz w:val="24"/>
+        </w:rPr>
+      </w:pPr>
+      <w:r>
+        <w:rPr>
+          <w:b/>
+          <w:color w:val="FF0000"/>
+          <w:sz w:val="24"/>
+        </w:rPr>
         <w:t>Tutorial:</w:t>
       </w:r>
     </w:p>
@@ -770,7 +1052,7 @@
           <w:sz w:val="24"/>
         </w:rPr>
       </w:pPr>
-      <w:hyperlink r:id="rId7" w:history="1">
+      <w:hyperlink r:id="rId10" w:history="1">
         <w:r>
           <w:rPr>
             <w:rStyle w:val="Hyperlink"/>
@@ -1550,6 +1832,7 @@
         <w:spacing w:after="0"/>
       </w:pPr>
       <w:r>
+        <w:lastRenderedPageBreak/>
         <w:t xml:space="preserve">    'id'    =&gt; 'sitemap',</w:t>
       </w:r>
     </w:p>
@@ -1850,7 +2133,6 @@
           <w:sz w:val="30"/>
           <w:szCs w:val="30"/>
         </w:rPr>
-        <w:lastRenderedPageBreak/>
         <w:t>[</w:t>
       </w:r>
       <w:r>
@@ -2035,7 +2317,7 @@
           <w:szCs w:val="45"/>
         </w:rPr>
       </w:pPr>
-      <w:hyperlink r:id="rId8" w:history="1">
+      <w:hyperlink r:id="rId11" w:history="1">
         <w:r>
           <w:rPr>
             <w:rStyle w:val="Hyperlink"/>
@@ -2092,7 +2374,7 @@
       <w:proofErr w:type="spellEnd"/>
     </w:p>
     <w:p>
-      <w:hyperlink r:id="rId9" w:history="1">
+      <w:hyperlink r:id="rId12" w:history="1">
         <w:r>
           <w:rPr>
             <w:rStyle w:val="Hyperlink"/>
@@ -2181,6 +2463,7 @@
           <w:spacing w:val="-8"/>
           <w:sz w:val="32"/>
         </w:rPr>
+        <w:lastRenderedPageBreak/>
         <w:t>Hướng</w:t>
       </w:r>
       <w:proofErr w:type="spellEnd"/>
@@ -2422,7 +2705,7 @@
           <w:sz w:val="44"/>
         </w:rPr>
       </w:pPr>
-      <w:hyperlink r:id="rId10" w:history="1">
+      <w:hyperlink r:id="rId13" w:history="1">
         <w:r>
           <w:rPr>
             <w:rStyle w:val="Hyperlink"/>
@@ -2522,7 +2805,7 @@
           <w:sz w:val="22"/>
         </w:rPr>
       </w:pPr>
-      <w:hyperlink r:id="rId11" w:history="1">
+      <w:hyperlink r:id="rId14" w:history="1">
         <w:r>
           <w:rPr>
             <w:rStyle w:val="Hyperlink"/>
@@ -2565,7 +2848,6 @@
           <w:sz w:val="32"/>
           <w:szCs w:val="45"/>
         </w:rPr>
-        <w:lastRenderedPageBreak/>
         <w:t xml:space="preserve">4 </w:t>
       </w:r>
       <w:proofErr w:type="spellStart"/>
@@ -2795,7 +3077,7 @@
           <w:sz w:val="32"/>
         </w:rPr>
       </w:pPr>
-      <w:hyperlink r:id="rId12" w:history="1">
+      <w:hyperlink r:id="rId15" w:history="1">
         <w:r>
           <w:rPr>
             <w:rStyle w:val="Hyperlink"/>
@@ -2915,7 +3197,7 @@
           <w:sz w:val="28"/>
         </w:rPr>
       </w:pPr>
-      <w:hyperlink r:id="rId13" w:history="1">
+      <w:hyperlink r:id="rId16" w:history="1">
         <w:r>
           <w:rPr>
             <w:rStyle w:val="Hyperlink"/>
@@ -2967,7 +3249,7 @@
           <w:lang w:val="vi-VN"/>
         </w:rPr>
       </w:pPr>
-      <w:hyperlink r:id="rId14" w:history="1">
+      <w:hyperlink r:id="rId17" w:history="1">
         <w:r>
           <w:rPr>
             <w:rStyle w:val="Hyperlink"/>
@@ -3027,7 +3309,7 @@
           <w:sz w:val="32"/>
         </w:rPr>
       </w:pPr>
-      <w:hyperlink r:id="rId15" w:history="1">
+      <w:hyperlink r:id="rId18" w:history="1">
         <w:r>
           <w:rPr>
             <w:rStyle w:val="Hyperlink"/>
@@ -3047,7 +3329,7 @@
           <w:sz w:val="32"/>
         </w:rPr>
       </w:pPr>
-      <w:hyperlink r:id="rId16" w:history="1">
+      <w:hyperlink r:id="rId19" w:history="1">
         <w:r>
           <w:rPr>
             <w:rStyle w:val="Hyperlink"/>
@@ -3099,7 +3381,6 @@
           <w:sz w:val="28"/>
           <w:szCs w:val="41"/>
         </w:rPr>
-        <w:lastRenderedPageBreak/>
         <w:t>Việt</w:t>
       </w:r>
       <w:proofErr w:type="spellEnd"/>
@@ -3233,7 +3514,7 @@
           <w:sz w:val="28"/>
         </w:rPr>
       </w:pPr>
-      <w:hyperlink r:id="rId17" w:history="1">
+      <w:hyperlink r:id="rId20" w:history="1">
         <w:r>
           <w:rPr>
             <w:rStyle w:val="Hyperlink"/>
@@ -3273,7 +3554,7 @@
       <w:r>
         <w:br/>
       </w:r>
-      <w:hyperlink r:id="rId18" w:history="1">
+      <w:hyperlink r:id="rId21" w:history="1">
         <w:r>
           <w:rPr>
             <w:rStyle w:val="Hyperlink"/>
@@ -3531,7 +3812,7 @@
           <w:shd w:val="clear" w:color="auto" w:fill="FEFEFE"/>
         </w:rPr>
       </w:pPr>
-      <w:hyperlink r:id="rId19" w:history="1">
+      <w:hyperlink r:id="rId22" w:history="1">
         <w:r>
           <w:rPr>
             <w:rStyle w:val="Hyperlink"/>
@@ -3564,6 +3845,7 @@
           <w:szCs w:val="74"/>
           <w:shd w:val="clear" w:color="auto" w:fill="FEFEFE"/>
         </w:rPr>
+        <w:lastRenderedPageBreak/>
         <w:t xml:space="preserve">8 </w:t>
       </w:r>
       <w:proofErr w:type="spellStart"/>
@@ -3712,7 +3994,7 @@
       <w:proofErr w:type="spellEnd"/>
     </w:p>
     <w:p>
-      <w:hyperlink r:id="rId20" w:history="1">
+      <w:hyperlink r:id="rId23" w:history="1">
         <w:r>
           <w:rPr>
             <w:rStyle w:val="Hyperlink"/>
@@ -3768,7 +4050,7 @@
           <w:sz w:val="28"/>
         </w:rPr>
       </w:pPr>
-      <w:hyperlink r:id="rId21" w:history="1">
+      <w:hyperlink r:id="rId24" w:history="1">
         <w:r>
           <w:rPr>
             <w:rStyle w:val="Hyperlink"/>
@@ -3824,7 +4106,7 @@
       <w:proofErr w:type="gramEnd"/>
     </w:p>
     <w:p>
-      <w:hyperlink r:id="rId22" w:history="1">
+      <w:hyperlink r:id="rId25" w:history="1">
         <w:r>
           <w:rPr>
             <w:rStyle w:val="Hyperlink"/>
@@ -3835,7 +4117,6 @@
     </w:p>
     <w:p>
       <w:r>
-        <w:lastRenderedPageBreak/>
         <w:t xml:space="preserve">---------------------------------------------------------------------------------------- </w:t>
       </w:r>
     </w:p>
@@ -3870,7 +4151,7 @@
       <w:proofErr w:type="gramEnd"/>
     </w:p>
     <w:p>
-      <w:hyperlink r:id="rId23" w:history="1">
+      <w:hyperlink r:id="rId26" w:history="1">
         <w:r>
           <w:rPr>
             <w:rStyle w:val="Hyperlink"/>
@@ -3900,7 +4181,7 @@
           <w:rStyle w:val="Hyperlink"/>
         </w:rPr>
       </w:pPr>
-      <w:hyperlink r:id="rId24" w:history="1">
+      <w:hyperlink r:id="rId27" w:history="1">
         <w:r>
           <w:rPr>
             <w:rStyle w:val="Hyperlink"/>
@@ -4042,7 +4323,7 @@
       </w:r>
     </w:p>
     <w:p>
-      <w:hyperlink r:id="rId25" w:history="1">
+      <w:hyperlink r:id="rId28" w:history="1">
         <w:r>
           <w:rPr>
             <w:rStyle w:val="Hyperlink"/>
@@ -4053,7 +4334,7 @@
     </w:p>
     <w:p/>
     <w:p>
-      <w:hyperlink r:id="rId26" w:history="1">
+      <w:hyperlink r:id="rId29" w:history="1">
         <w:r>
           <w:rPr>
             <w:rStyle w:val="Hyperlink"/>
@@ -4063,7 +4344,7 @@
       </w:hyperlink>
     </w:p>
     <w:p>
-      <w:hyperlink r:id="rId27" w:history="1">
+      <w:hyperlink r:id="rId30" w:history="1">
         <w:r>
           <w:rPr>
             <w:rStyle w:val="Hyperlink"/>
@@ -4073,7 +4354,7 @@
       </w:hyperlink>
     </w:p>
     <w:p>
-      <w:hyperlink r:id="rId28" w:history="1">
+      <w:hyperlink r:id="rId31" w:history="1">
         <w:r>
           <w:rPr>
             <w:rStyle w:val="Hyperlink"/>
@@ -4093,7 +4374,7 @@
           <w:rStyle w:val="Hyperlink"/>
         </w:rPr>
       </w:pPr>
-      <w:hyperlink r:id="rId29" w:history="1">
+      <w:hyperlink r:id="rId32" w:history="1">
         <w:r>
           <w:rPr>
             <w:rStyle w:val="Hyperlink"/>
@@ -4119,6 +4400,7 @@
         <w:rPr>
           <w:rStyle w:val="Hyperlink"/>
         </w:rPr>
+        <w:lastRenderedPageBreak/>
         <w:t xml:space="preserve">------------------------------------- </w:t>
       </w:r>
     </w:p>
@@ -4213,7 +4495,7 @@
       </w:r>
     </w:p>
     <w:p>
-      <w:hyperlink r:id="rId30" w:history="1">
+      <w:hyperlink r:id="rId33" w:history="1">
         <w:r>
           <w:rPr>
             <w:rStyle w:val="Hyperlink"/>
@@ -4233,7 +4515,7 @@
           <w:rStyle w:val="Hyperlink"/>
         </w:rPr>
       </w:pPr>
-      <w:hyperlink r:id="rId31" w:history="1">
+      <w:hyperlink r:id="rId34" w:history="1">
         <w:r>
           <w:rPr>
             <w:rStyle w:val="Hyperlink"/>
@@ -4267,7 +4549,7 @@
           <w:rStyle w:val="Hyperlink"/>
         </w:rPr>
       </w:pPr>
-      <w:hyperlink r:id="rId32" w:history="1">
+      <w:hyperlink r:id="rId35" w:history="1">
         <w:r>
           <w:rPr>
             <w:rStyle w:val="Hyperlink"/>
@@ -4306,7 +4588,7 @@
           <w:rStyle w:val="Hyperlink"/>
         </w:rPr>
       </w:pPr>
-      <w:hyperlink r:id="rId33" w:history="1">
+      <w:hyperlink r:id="rId36" w:history="1">
         <w:r>
           <w:rPr>
             <w:rStyle w:val="Hyperlink"/>
@@ -4428,7 +4710,7 @@
       </w:r>
     </w:p>
     <w:p>
-      <w:hyperlink r:id="rId34" w:history="1">
+      <w:hyperlink r:id="rId37" w:history="1">
         <w:r>
           <w:rPr>
             <w:rStyle w:val="Hyperlink"/>
@@ -4450,7 +4732,7 @@
           <w:lang w:eastAsia="ja-JP"/>
         </w:rPr>
       </w:pPr>
-      <w:hyperlink r:id="rId35" w:history="1">
+      <w:hyperlink r:id="rId38" w:history="1">
         <w:r>
           <w:rPr>
             <w:rFonts w:ascii="Arial" w:eastAsia="Times New Roman" w:hAnsi="Arial" w:cs="Arial"/>
@@ -4474,7 +4756,7 @@
       </w:r>
     </w:p>
     <w:p>
-      <w:hyperlink r:id="rId36" w:history="1">
+      <w:hyperlink r:id="rId39" w:history="1">
         <w:r>
           <w:rPr>
             <w:rStyle w:val="Hyperlink"/>
@@ -4511,7 +4793,7 @@
       </w:r>
     </w:p>
     <w:p>
-      <w:hyperlink r:id="rId37" w:history="1">
+      <w:hyperlink r:id="rId40" w:history="1">
         <w:r>
           <w:rPr>
             <w:rStyle w:val="Hyperlink"/>
@@ -4527,7 +4809,7 @@
       </w:r>
     </w:p>
     <w:p>
-      <w:hyperlink r:id="rId38" w:history="1">
+      <w:hyperlink r:id="rId41" w:history="1">
         <w:r>
           <w:rPr>
             <w:rStyle w:val="Hyperlink"/>
@@ -4548,7 +4830,7 @@
       </w:r>
     </w:p>
     <w:p>
-      <w:hyperlink r:id="rId39" w:history="1">
+      <w:hyperlink r:id="rId42" w:history="1">
         <w:r>
           <w:rPr>
             <w:rStyle w:val="Hyperlink"/>
@@ -4561,7 +4843,7 @@
       </w:r>
     </w:p>
     <w:p>
-      <w:hyperlink r:id="rId40" w:history="1">
+      <w:hyperlink r:id="rId43" w:history="1">
         <w:r>
           <w:rPr>
             <w:rStyle w:val="Hyperlink"/>
@@ -4597,7 +4879,7 @@
       </w:r>
     </w:p>
     <w:p>
-      <w:hyperlink r:id="rId41" w:history="1">
+      <w:hyperlink r:id="rId44" w:history="1">
         <w:r>
           <w:rPr>
             <w:rStyle w:val="Hyperlink"/>
@@ -4621,7 +4903,6 @@
         </w:rPr>
       </w:pPr>
       <w:r>
-        <w:lastRenderedPageBreak/>
         <w:t xml:space="preserve">-------------------------------------- </w:t>
       </w:r>
       <w:r>
@@ -4739,7 +5020,7 @@
       </w:r>
     </w:p>
     <w:p>
-      <w:hyperlink r:id="rId42" w:history="1">
+      <w:hyperlink r:id="rId45" w:history="1">
         <w:r>
           <w:rPr>
             <w:rStyle w:val="Hyperlink"/>
@@ -4767,7 +5048,7 @@
       </w:r>
     </w:p>
     <w:p>
-      <w:hyperlink r:id="rId43" w:history="1">
+      <w:hyperlink r:id="rId46" w:history="1">
         <w:r>
           <w:rPr>
             <w:rStyle w:val="Hyperlink"/>
@@ -4777,7 +5058,7 @@
       </w:hyperlink>
     </w:p>
     <w:p>
-      <w:hyperlink r:id="rId44" w:history="1">
+      <w:hyperlink r:id="rId47" w:history="1">
         <w:r>
           <w:rPr>
             <w:rStyle w:val="Hyperlink"/>
@@ -4792,7 +5073,7 @@
           <w:rStyle w:val="Hyperlink"/>
         </w:rPr>
       </w:pPr>
-      <w:hyperlink r:id="rId45" w:history="1">
+      <w:hyperlink r:id="rId48" w:history="1">
         <w:r>
           <w:rPr>
             <w:rStyle w:val="Hyperlink"/>
@@ -4802,7 +5083,7 @@
       </w:hyperlink>
     </w:p>
     <w:p>
-      <w:hyperlink r:id="rId46" w:history="1">
+      <w:hyperlink r:id="rId49" w:history="1">
         <w:r>
           <w:rPr>
             <w:rStyle w:val="Hyperlink"/>
@@ -4831,7 +5112,7 @@
           <w:szCs w:val="33"/>
         </w:rPr>
       </w:pPr>
-      <w:hyperlink r:id="rId47" w:history="1">
+      <w:hyperlink r:id="rId50" w:history="1">
         <w:r>
           <w:rPr>
             <w:rStyle w:val="Hyperlink"/>
@@ -4864,7 +5145,7 @@
       </w:r>
     </w:p>
     <w:p>
-      <w:hyperlink r:id="rId48" w:history="1">
+      <w:hyperlink r:id="rId51" w:history="1">
         <w:r>
           <w:rPr>
             <w:rStyle w:val="Hyperlink"/>
@@ -4874,7 +5155,7 @@
       </w:hyperlink>
     </w:p>
     <w:p>
-      <w:hyperlink r:id="rId49" w:history="1">
+      <w:hyperlink r:id="rId52" w:history="1">
         <w:r>
           <w:rPr>
             <w:rStyle w:val="Hyperlink"/>
@@ -4890,7 +5171,7 @@
       </w:r>
     </w:p>
     <w:p>
-      <w:hyperlink r:id="rId50" w:history="1">
+      <w:hyperlink r:id="rId53" w:history="1">
         <w:r>
           <w:rPr>
             <w:rStyle w:val="Hyperlink"/>
@@ -5096,7 +5377,7 @@
       </w:r>
     </w:p>
     <w:p>
-      <w:hyperlink r:id="rId51" w:history="1">
+      <w:hyperlink r:id="rId54" w:history="1">
         <w:r>
           <w:rPr>
             <w:rStyle w:val="Hyperlink"/>
@@ -5160,7 +5441,7 @@
       </w:r>
     </w:p>
     <w:p>
-      <w:hyperlink r:id="rId52" w:history="1">
+      <w:hyperlink r:id="rId55" w:history="1">
         <w:r>
           <w:rPr>
             <w:rStyle w:val="Hyperlink"/>
@@ -5170,7 +5451,7 @@
       </w:hyperlink>
     </w:p>
     <w:p>
-      <w:hyperlink r:id="rId53" w:history="1">
+      <w:hyperlink r:id="rId56" w:history="1">
         <w:r>
           <w:rPr>
             <w:rStyle w:val="Hyperlink"/>
@@ -5180,17 +5461,85 @@
       </w:hyperlink>
     </w:p>
     <w:p>
-      <w:hyperlink r:id="rId54" w:history="1">
-        <w:r>
-          <w:rPr>
-            <w:rStyle w:val="Hyperlink"/>
+      <w:pPr>
+        <w:rPr>
+          <w:rStyle w:val="Hyperlink"/>
+          <w:color w:val="C00000"/>
+        </w:rPr>
+      </w:pPr>
+      <w:hyperlink r:id="rId57" w:history="1">
+        <w:r>
+          <w:rPr>
+            <w:rStyle w:val="Hyperlink"/>
+            <w:color w:val="C00000"/>
           </w:rPr>
           <w:t>https://premium.wpmudev.org/blog/how-to-build-your-own-wordpress-contact-form-and-why/</w:t>
         </w:r>
       </w:hyperlink>
     </w:p>
     <w:p>
-      <w:hyperlink r:id="rId55" w:history="1">
+      <w:pPr>
+        <w:rPr>
+          <w:color w:val="7030A0"/>
+        </w:rPr>
+      </w:pPr>
+      <w:hyperlink r:id="rId58" w:history="1">
+        <w:r>
+          <w:rPr>
+            <w:rStyle w:val="Hyperlink"/>
+            <w:color w:val="C00000"/>
+          </w:rPr>
+          <w:t>https://www.sitepoint.com/build-your-own-wordpress-contact-form-plugin-in-5-minutes/</w:t>
+        </w:r>
+      </w:hyperlink>
+      <w:r>
+        <w:rPr>
+          <w:color w:val="C00000"/>
+        </w:rPr>
+        <w:t xml:space="preserve"> </w:t>
+      </w:r>
+      <w:r>
+        <w:rPr>
+          <w:color w:val="7030A0"/>
+          <w:highlight w:val="yellow"/>
+        </w:rPr>
+        <w:t xml:space="preserve">- </w:t>
+      </w:r>
+      <w:proofErr w:type="spellStart"/>
+      <w:r>
+        <w:rPr>
+          <w:color w:val="7030A0"/>
+          <w:highlight w:val="yellow"/>
+        </w:rPr>
+        <w:t>viet</w:t>
+      </w:r>
+      <w:proofErr w:type="spellEnd"/>
+      <w:r>
+        <w:rPr>
+          <w:color w:val="7030A0"/>
+          <w:highlight w:val="yellow"/>
+        </w:rPr>
+        <w:t xml:space="preserve"> </w:t>
+      </w:r>
+      <w:proofErr w:type="spellStart"/>
+      <w:r>
+        <w:rPr>
+          <w:color w:val="7030A0"/>
+          <w:highlight w:val="yellow"/>
+        </w:rPr>
+        <w:t>tren</w:t>
+      </w:r>
+      <w:proofErr w:type="spellEnd"/>
+      <w:r>
+        <w:rPr>
+          <w:color w:val="7030A0"/>
+          <w:highlight w:val="yellow"/>
+        </w:rPr>
+        <w:t xml:space="preserve"> plugin</w:t>
+      </w:r>
+    </w:p>
+    <w:p>
+      <w:hyperlink r:id="rId59" w:history="1">
         <w:r>
           <w:rPr>
             <w:rStyle w:val="Hyperlink"/>
@@ -5200,7 +5549,7 @@
       </w:hyperlink>
     </w:p>
     <w:p>
-      <w:hyperlink r:id="rId56" w:history="1">
+      <w:hyperlink r:id="rId60" w:history="1">
         <w:r>
           <w:rPr>
             <w:rStyle w:val="Hyperlink"/>
@@ -5210,7 +5559,7 @@
       </w:hyperlink>
     </w:p>
     <w:p>
-      <w:hyperlink r:id="rId57" w:history="1">
+      <w:hyperlink r:id="rId61" w:history="1">
         <w:r>
           <w:rPr>
             <w:rStyle w:val="Hyperlink"/>
@@ -5220,7 +5569,7 @@
       </w:hyperlink>
     </w:p>
     <w:p>
-      <w:hyperlink r:id="rId58" w:history="1">
+      <w:hyperlink r:id="rId62" w:history="1">
         <w:r>
           <w:rPr>
             <w:rStyle w:val="Hyperlink"/>
@@ -5231,7 +5580,7 @@
     </w:p>
     <w:p/>
     <w:p>
-      <w:hyperlink r:id="rId59" w:history="1">
+      <w:hyperlink r:id="rId63" w:history="1">
         <w:r>
           <w:rPr>
             <w:rStyle w:val="Hyperlink"/>
@@ -5281,7 +5630,7 @@
       </w:r>
     </w:p>
     <w:p>
-      <w:hyperlink r:id="rId60" w:history="1">
+      <w:hyperlink r:id="rId64" w:history="1">
         <w:r>
           <w:rPr>
             <w:rStyle w:val="Hyperlink"/>
@@ -5298,7 +5647,12 @@
       </w:r>
     </w:p>
     <w:p>
-      <w:hyperlink r:id="rId61" w:history="1">
+      <w:pPr>
+        <w:rPr>
+          <w:rStyle w:val="Hyperlink"/>
+        </w:rPr>
+      </w:pPr>
+      <w:hyperlink r:id="rId65" w:history="1">
         <w:r>
           <w:rPr>
             <w:rStyle w:val="Hyperlink"/>
@@ -5307,7 +5661,89 @@
         </w:r>
       </w:hyperlink>
     </w:p>
+    <w:p>
+      <w:pPr>
+        <w:rPr>
+          <w:rStyle w:val="Hyperlink"/>
+          <w:color w:val="7030A0"/>
+          <w:u w:val="none"/>
+        </w:rPr>
+      </w:pPr>
+      <w:r>
+        <w:rPr>
+          <w:rStyle w:val="Hyperlink"/>
+          <w:color w:val="7030A0"/>
+          <w:u w:val="none"/>
+        </w:rPr>
+        <w:t xml:space="preserve">Plugin </w:t>
+      </w:r>
+      <w:proofErr w:type="spellStart"/>
+      <w:r>
+        <w:rPr>
+          <w:rStyle w:val="Hyperlink"/>
+          <w:color w:val="7030A0"/>
+          <w:u w:val="none"/>
+        </w:rPr>
+        <w:t>nhận</w:t>
+      </w:r>
+      <w:proofErr w:type="spellEnd"/>
+      <w:r>
+        <w:rPr>
+          <w:rStyle w:val="Hyperlink"/>
+          <w:color w:val="7030A0"/>
+          <w:u w:val="none"/>
+        </w:rPr>
+        <w:t xml:space="preserve"> </w:t>
+      </w:r>
+      <w:proofErr w:type="spellStart"/>
+      <w:r>
+        <w:rPr>
+          <w:rStyle w:val="Hyperlink"/>
+          <w:color w:val="7030A0"/>
+          <w:u w:val="none"/>
+        </w:rPr>
+        <w:t>thông</w:t>
+      </w:r>
+      <w:proofErr w:type="spellEnd"/>
+      <w:r>
+        <w:rPr>
+          <w:rStyle w:val="Hyperlink"/>
+          <w:color w:val="7030A0"/>
+          <w:u w:val="none"/>
+        </w:rPr>
+        <w:t xml:space="preserve"> </w:t>
+      </w:r>
+      <w:proofErr w:type="spellStart"/>
+      <w:r>
+        <w:rPr>
+          <w:rStyle w:val="Hyperlink"/>
+          <w:color w:val="7030A0"/>
+          <w:u w:val="none"/>
+        </w:rPr>
+        <w:t>báo</w:t>
+      </w:r>
+      <w:proofErr w:type="spellEnd"/>
+      <w:r>
+        <w:rPr>
+          <w:rStyle w:val="Hyperlink"/>
+          <w:color w:val="7030A0"/>
+          <w:u w:val="none"/>
+        </w:rPr>
+        <w:t xml:space="preserve"> Email:</w:t>
+      </w:r>
+    </w:p>
+    <w:p>
+      <w:hyperlink r:id="rId66" w:history="1">
+        <w:r>
+          <w:rPr>
+            <w:rStyle w:val="Hyperlink"/>
+          </w:rPr>
+          <w:t>https://wpforms.com/how-to-fix-wordpress-contact-form-not-sending-email-issue/</w:t>
+        </w:r>
+      </w:hyperlink>
+    </w:p>
     <w:p/>
+    <w:p/>
     <w:p>
       <w:r>
         <w:t xml:space="preserve">--------------------------------------------------------------------------- </w:t>
@@ -5337,7 +5773,7 @@
           <w:lang w:eastAsia="ja-JP"/>
         </w:rPr>
       </w:pPr>
-      <w:hyperlink r:id="rId62" w:history="1">
+      <w:hyperlink r:id="rId67" w:history="1">
         <w:r>
           <w:rPr>
             <w:rStyle w:val="Hyperlink"/>
@@ -5383,7 +5819,7 @@
           <w:sz w:val="24"/>
         </w:rPr>
       </w:pPr>
-      <w:hyperlink r:id="rId63" w:history="1">
+      <w:hyperlink r:id="rId68" w:history="1">
         <w:r>
           <w:rPr>
             <w:rStyle w:val="Hyperlink"/>
@@ -5400,7 +5836,7 @@
           <w:lang w:val="vi-VN" w:eastAsia="ja-JP"/>
         </w:rPr>
       </w:pPr>
-      <w:hyperlink r:id="rId64" w:anchor="gref" w:history="1">
+      <w:hyperlink r:id="rId69" w:anchor="gref" w:history="1">
         <w:r>
           <w:rPr>
             <w:rStyle w:val="Hyperlink"/>
@@ -5430,7 +5866,7 @@
           <w:lang w:val="vi-VN" w:eastAsia="ja-JP"/>
         </w:rPr>
       </w:pPr>
-      <w:hyperlink r:id="rId65" w:history="1">
+      <w:hyperlink r:id="rId70" w:history="1">
         <w:r>
           <w:rPr>
             <w:rStyle w:val="Hyperlink"/>
@@ -5448,7 +5884,7 @@
           <w:lang w:val="vi-VN" w:eastAsia="ja-JP"/>
         </w:rPr>
       </w:pPr>
-      <w:hyperlink r:id="rId66" w:history="1">
+      <w:hyperlink r:id="rId71" w:history="1">
         <w:r>
           <w:rPr>
             <w:rStyle w:val="Hyperlink"/>
@@ -5481,7 +5917,7 @@
           <w:lang w:val="vi-VN" w:eastAsia="ja-JP"/>
         </w:rPr>
       </w:pPr>
-      <w:hyperlink r:id="rId67" w:history="1">
+      <w:hyperlink r:id="rId72" w:history="1">
         <w:r>
           <w:rPr>
             <w:rStyle w:val="Hyperlink"/>
@@ -5500,7 +5936,7 @@
           <w:lang w:val="vi-VN" w:eastAsia="ja-JP"/>
         </w:rPr>
       </w:pPr>
-      <w:hyperlink r:id="rId68" w:history="1">
+      <w:hyperlink r:id="rId73" w:history="1">
         <w:r>
           <w:rPr>
             <w:rStyle w:val="Hyperlink"/>
@@ -5518,7 +5954,7 @@
           <w:lang w:val="vi-VN" w:eastAsia="ja-JP"/>
         </w:rPr>
       </w:pPr>
-      <w:hyperlink r:id="rId69" w:history="1">
+      <w:hyperlink r:id="rId74" w:history="1">
         <w:r>
           <w:rPr>
             <w:rStyle w:val="Hyperlink"/>
@@ -5551,7 +5987,7 @@
           <w:lang w:eastAsia="ja-JP"/>
         </w:rPr>
       </w:pPr>
-      <w:hyperlink r:id="rId70" w:history="1">
+      <w:hyperlink r:id="rId75" w:history="1">
         <w:r>
           <w:rPr>
             <w:rStyle w:val="Hyperlink"/>
@@ -5599,6 +6035,7 @@
           <w:sz w:val="24"/>
           <w:lang w:eastAsia="ja-JP"/>
         </w:rPr>
+        <w:lastRenderedPageBreak/>
         <w:t xml:space="preserve">------------------------------------------------ </w:t>
       </w:r>
     </w:p>
@@ -5609,7 +6046,7 @@
           <w:lang w:eastAsia="ja-JP"/>
         </w:rPr>
       </w:pPr>
-      <w:hyperlink r:id="rId71" w:history="1">
+      <w:hyperlink r:id="rId76" w:history="1">
         <w:r>
           <w:rPr>
             <w:rStyle w:val="Hyperlink"/>
@@ -5627,7 +6064,7 @@
           <w:lang w:eastAsia="ja-JP"/>
         </w:rPr>
       </w:pPr>
-      <w:hyperlink r:id="rId72" w:history="1">
+      <w:hyperlink r:id="rId77" w:history="1">
         <w:r>
           <w:rPr>
             <w:rStyle w:val="Hyperlink"/>
@@ -5646,7 +6083,7 @@
           <w:lang w:eastAsia="ja-JP"/>
         </w:rPr>
       </w:pPr>
-      <w:hyperlink r:id="rId73" w:history="1">
+      <w:hyperlink r:id="rId78" w:history="1">
         <w:r>
           <w:rPr>
             <w:rStyle w:val="Hyperlink"/>
@@ -5722,7 +6159,7 @@
           <w:lang w:eastAsia="ja-JP"/>
         </w:rPr>
       </w:pPr>
-      <w:hyperlink r:id="rId74" w:history="1">
+      <w:hyperlink r:id="rId79" w:history="1">
         <w:r>
           <w:rPr>
             <w:rStyle w:val="Hyperlink"/>
@@ -5740,7 +6177,7 @@
           <w:lang w:eastAsia="ja-JP"/>
         </w:rPr>
       </w:pPr>
-      <w:hyperlink r:id="rId75" w:history="1">
+      <w:hyperlink r:id="rId80" w:history="1">
         <w:r>
           <w:rPr>
             <w:rStyle w:val="Hyperlink"/>
@@ -5758,7 +6195,7 @@
           <w:lang w:eastAsia="ja-JP"/>
         </w:rPr>
       </w:pPr>
-      <w:hyperlink r:id="rId76" w:history="1">
+      <w:hyperlink r:id="rId81" w:history="1">
         <w:r>
           <w:rPr>
             <w:rStyle w:val="Hyperlink"/>
@@ -5810,268 +6247,259 @@
           <w:lang w:eastAsia="ja-JP"/>
         </w:rPr>
       </w:pPr>
-      <w:hyperlink r:id="rId77" w:anchor="v=onepage&amp;q=create%20widget%20wordpress&amp;f=false" w:history="1">
+      <w:hyperlink r:id="rId82" w:anchor="v=onepage&amp;q=create%20widget%20wordpress&amp;f=false" w:history="1">
         <w:r>
           <w:rPr>
             <w:rStyle w:val="Hyperlink"/>
             <w:sz w:val="24"/>
             <w:lang w:eastAsia="ja-JP"/>
           </w:rPr>
-          <w:t>https://books.google.com.vn/books?id=wPRFDwAAQBAJ&amp;pg=PA415&amp;lpg=PA415&amp;dq=create+widget+wordpress&amp;source=bl&amp;ots=luh_1RiNCg&amp;sig=QzyxdOoaUQ044S2niyzKHb0OPUU&amp;hl=vi&amp;sa=X&amp;ved=2ahUKEwi-</w:t>
-        </w:r>
+          <w:t>https://books.google.com.vn/books?id=wPRFDwAAQBAJ&amp;pg=PA415&amp;lpg=PA415&amp;dq=create+widget+wordpress&amp;source=bl&amp;ots=luh_1RiNCg&amp;sig=QzyxdOoaUQ044S2niyzKHb0OPUU&amp;hl=vi&amp;sa=X&amp;ved=2ahUKEwi-27LVst_dAhVJpY8KHYJMDcw4bhDoATAMegQIARAB#v=onepage&amp;q=create%20widget%20wordpress&amp;f=false</w:t>
+        </w:r>
+      </w:hyperlink>
+    </w:p>
+    <w:p>
+      <w:pPr>
+        <w:rPr>
+          <w:sz w:val="24"/>
+          <w:lang w:eastAsia="ja-JP"/>
+        </w:rPr>
+      </w:pPr>
+      <w:r>
+        <w:rPr>
+          <w:rFonts w:hint="eastAsia"/>
+          <w:sz w:val="24"/>
+          <w:lang w:eastAsia="ja-JP"/>
+        </w:rPr>
+        <w:t>(</w:t>
+      </w:r>
+      <w:r>
+        <w:rPr>
+          <w:sz w:val="24"/>
+          <w:lang w:eastAsia="ja-JP"/>
+        </w:rPr>
+        <w:t>e-book</w:t>
+      </w:r>
+      <w:r>
+        <w:rPr>
+          <w:rFonts w:hint="eastAsia"/>
+          <w:sz w:val="24"/>
+          <w:lang w:eastAsia="ja-JP"/>
+        </w:rPr>
+        <w:t>)</w:t>
+      </w:r>
+    </w:p>
+    <w:p>
+      <w:pPr>
+        <w:rPr>
+          <w:sz w:val="24"/>
+          <w:lang w:eastAsia="ja-JP"/>
+        </w:rPr>
+      </w:pPr>
+    </w:p>
+    <w:p>
+      <w:pPr>
+        <w:rPr>
+          <w:sz w:val="24"/>
+          <w:lang w:eastAsia="ja-JP"/>
+        </w:rPr>
+      </w:pPr>
+      <w:r>
+        <w:rPr>
+          <w:sz w:val="24"/>
+          <w:lang w:eastAsia="ja-JP"/>
+        </w:rPr>
+        <w:t xml:space="preserve">----------------------------- </w:t>
+      </w:r>
+    </w:p>
+    <w:p>
+      <w:pPr>
+        <w:spacing w:after="0"/>
+        <w:rPr>
+          <w:b/>
+          <w:color w:val="171717" w:themeColor="background2" w:themeShade="1A"/>
+          <w:sz w:val="32"/>
+          <w:lang w:eastAsia="ja-JP"/>
+        </w:rPr>
+      </w:pPr>
+      <w:r>
+        <w:rPr>
+          <w:b/>
+          <w:color w:val="FF0000"/>
+          <w:sz w:val="32"/>
+          <w:lang w:eastAsia="ja-JP"/>
+        </w:rPr>
+        <w:t>POP UP image with Button:</w:t>
+      </w:r>
+      <w:r>
+        <w:rPr>
+          <w:b/>
+          <w:color w:val="FF0000"/>
+          <w:sz w:val="32"/>
+          <w:lang w:eastAsia="ja-JP"/>
+        </w:rPr>
+        <w:t xml:space="preserve"> </w:t>
+      </w:r>
+      <w:r>
+        <w:rPr>
+          <w:b/>
+          <w:color w:val="171717" w:themeColor="background2" w:themeShade="1A"/>
+          <w:sz w:val="32"/>
+          <w:lang w:eastAsia="ja-JP"/>
+        </w:rPr>
+        <w:t>(.</w:t>
+      </w:r>
+      <w:proofErr w:type="spellStart"/>
+      <w:r>
+        <w:rPr>
+          <w:b/>
+          <w:color w:val="171717" w:themeColor="background2" w:themeShade="1A"/>
+          <w:sz w:val="32"/>
+          <w:lang w:eastAsia="ja-JP"/>
+        </w:rPr>
+        <w:t>png</w:t>
+      </w:r>
+      <w:proofErr w:type="spellEnd"/>
+      <w:proofErr w:type="gramStart"/>
+      <w:r>
+        <w:rPr>
+          <w:b/>
+          <w:color w:val="171717" w:themeColor="background2" w:themeShade="1A"/>
+          <w:sz w:val="32"/>
+          <w:lang w:eastAsia="ja-JP"/>
+        </w:rPr>
+        <w:t>, ,jpg</w:t>
+      </w:r>
+      <w:proofErr w:type="gramEnd"/>
+      <w:r>
+        <w:rPr>
+          <w:b/>
+          <w:color w:val="171717" w:themeColor="background2" w:themeShade="1A"/>
+          <w:sz w:val="32"/>
+          <w:lang w:eastAsia="ja-JP"/>
+        </w:rPr>
+        <w:t>, .gif)</w:t>
+      </w:r>
+    </w:p>
+    <w:p>
+      <w:pPr>
+        <w:spacing w:after="0"/>
+        <w:rPr>
+          <w:b/>
+          <w:color w:val="A6A6A6" w:themeColor="background1" w:themeShade="A6"/>
+          <w:sz w:val="20"/>
+          <w:lang w:eastAsia="ja-JP"/>
+        </w:rPr>
+      </w:pPr>
+      <w:r>
+        <w:rPr>
+          <w:b/>
+          <w:color w:val="A6A6A6" w:themeColor="background1" w:themeShade="A6"/>
+          <w:sz w:val="20"/>
+          <w:lang w:eastAsia="ja-JP"/>
+        </w:rPr>
+        <w:t>06/10/2018</w:t>
+      </w:r>
+    </w:p>
+    <w:p>
+      <w:pPr>
+        <w:spacing w:after="0"/>
+        <w:rPr>
+          <w:sz w:val="24"/>
+          <w:lang w:eastAsia="ja-JP"/>
+        </w:rPr>
+      </w:pPr>
+      <w:hyperlink r:id="rId83" w:history="1">
         <w:r>
           <w:rPr>
             <w:rStyle w:val="Hyperlink"/>
             <w:sz w:val="24"/>
             <w:lang w:eastAsia="ja-JP"/>
           </w:rPr>
-          <w:lastRenderedPageBreak/>
-          <w:t>27LVst_dAhVJpY8KHYJMDcw4bhDoATAMegQIARAB#v=onepage&amp;q=create%20widget%20wordpress&amp;f=false</w:t>
-        </w:r>
-      </w:hyperlink>
-    </w:p>
-    <w:p>
-      <w:pPr>
-        <w:rPr>
-          <w:sz w:val="24"/>
-          <w:lang w:eastAsia="ja-JP"/>
-        </w:rPr>
-      </w:pPr>
-      <w:r>
-        <w:rPr>
-          <w:rFonts w:hint="eastAsia"/>
-          <w:sz w:val="24"/>
+          <w:t>https://superdevresources.com/open-links-popup/</w:t>
+        </w:r>
+      </w:hyperlink>
+    </w:p>
+    <w:p>
+      <w:pPr>
+        <w:rPr>
+          <w:lang w:eastAsia="ja-JP"/>
+        </w:rPr>
+      </w:pPr>
+      <w:r>
+        <w:rPr>
+          <w:lang w:eastAsia="ja-JP"/>
+        </w:rPr>
+        <w:t xml:space="preserve">&lt;a target="popup" </w:t>
+      </w:r>
+      <w:proofErr w:type="spellStart"/>
+      <w:r>
+        <w:rPr>
+          <w:lang w:eastAsia="ja-JP"/>
+        </w:rPr>
+        <w:t>href</w:t>
+      </w:r>
+      <w:proofErr w:type="spellEnd"/>
+      <w:r>
+        <w:rPr>
+          <w:lang w:eastAsia="ja-JP"/>
+        </w:rPr>
+        <w:t>="https://</w:t>
+      </w:r>
+      <w:r>
+        <w:rPr>
+          <w:lang w:eastAsia="ja-JP"/>
+        </w:rPr>
+        <w:t>something</w:t>
+      </w:r>
+      <w:r>
+        <w:rPr>
+          <w:lang w:eastAsia="ja-JP"/>
+        </w:rPr>
+        <w:t>.com/</w:t>
+      </w:r>
+      <w:proofErr w:type="spellStart"/>
+      <w:r>
+        <w:rPr>
+          <w:lang w:eastAsia="ja-JP"/>
+        </w:rPr>
+        <w:t>wp</w:t>
+      </w:r>
+      <w:proofErr w:type="spellEnd"/>
+      <w:r>
+        <w:rPr>
+          <w:lang w:eastAsia="ja-JP"/>
+        </w:rPr>
+        <w:t>-content/uploads/</w:t>
+      </w:r>
+      <w:r>
+        <w:rPr>
+          <w:lang w:eastAsia="ja-JP"/>
+        </w:rPr>
+        <w:t>yellow-none.gif" onc</w:t>
+      </w:r>
+      <w:r>
+        <w:rPr>
+          <w:lang w:eastAsia="ja-JP"/>
+        </w:rPr>
+        <w:t>lick="</w:t>
+      </w:r>
+      <w:proofErr w:type="gramStart"/>
+      <w:r>
+        <w:rPr>
+          <w:lang w:eastAsia="ja-JP"/>
+        </w:rPr>
+        <w:t>window.open</w:t>
+      </w:r>
+      <w:proofErr w:type="gramEnd"/>
+      <w:r>
+        <w:rPr>
           <w:lang w:eastAsia="ja-JP"/>
         </w:rPr>
         <w:t>(</w:t>
       </w:r>
       <w:r>
         <w:rPr>
-          <w:sz w:val="24"/>
-          <w:lang w:eastAsia="ja-JP"/>
-        </w:rPr>
-        <w:t>e-book</w:t>
-      </w:r>
-      <w:r>
-        <w:rPr>
-          <w:rFonts w:hint="eastAsia"/>
-          <w:sz w:val="24"/>
-          <w:lang w:eastAsia="ja-JP"/>
-        </w:rPr>
-        <w:t>)</w:t>
-      </w:r>
-    </w:p>
-    <w:p>
-      <w:pPr>
-        <w:rPr>
-          <w:sz w:val="24"/>
-          <w:lang w:eastAsia="ja-JP"/>
-        </w:rPr>
-      </w:pPr>
-    </w:p>
-    <w:p>
-      <w:pPr>
-        <w:rPr>
-          <w:sz w:val="24"/>
-          <w:lang w:eastAsia="ja-JP"/>
-        </w:rPr>
-      </w:pPr>
-      <w:r>
-        <w:rPr>
-          <w:sz w:val="24"/>
-          <w:lang w:eastAsia="ja-JP"/>
-        </w:rPr>
-        <w:t xml:space="preserve">----------------------------- </w:t>
-      </w:r>
-    </w:p>
-    <w:p>
-      <w:pPr>
-        <w:spacing w:after="0"/>
-        <w:rPr>
-          <w:b/>
-          <w:color w:val="171717" w:themeColor="background2" w:themeShade="1A"/>
-          <w:sz w:val="32"/>
-          <w:lang w:eastAsia="ja-JP"/>
-        </w:rPr>
-      </w:pPr>
-      <w:r>
-        <w:rPr>
-          <w:b/>
-          <w:color w:val="FF0000"/>
-          <w:sz w:val="32"/>
-          <w:lang w:eastAsia="ja-JP"/>
-        </w:rPr>
-        <w:t>POP UP image with Button:</w:t>
-      </w:r>
-      <w:r>
-        <w:rPr>
-          <w:b/>
-          <w:color w:val="FF0000"/>
-          <w:sz w:val="32"/>
-          <w:lang w:eastAsia="ja-JP"/>
-        </w:rPr>
-        <w:t xml:space="preserve"> </w:t>
-      </w:r>
-      <w:r>
-        <w:rPr>
-          <w:b/>
-          <w:color w:val="171717" w:themeColor="background2" w:themeShade="1A"/>
-          <w:sz w:val="32"/>
-          <w:lang w:eastAsia="ja-JP"/>
-        </w:rPr>
-        <w:t>(.</w:t>
-      </w:r>
-      <w:proofErr w:type="spellStart"/>
-      <w:r>
-        <w:rPr>
-          <w:b/>
-          <w:color w:val="171717" w:themeColor="background2" w:themeShade="1A"/>
-          <w:sz w:val="32"/>
-          <w:lang w:eastAsia="ja-JP"/>
-        </w:rPr>
-        <w:t>png</w:t>
-      </w:r>
-      <w:proofErr w:type="spellEnd"/>
-      <w:proofErr w:type="gramStart"/>
-      <w:r>
-        <w:rPr>
-          <w:b/>
-          <w:color w:val="171717" w:themeColor="background2" w:themeShade="1A"/>
-          <w:sz w:val="32"/>
-          <w:lang w:eastAsia="ja-JP"/>
-        </w:rPr>
-        <w:t>, ,jpg</w:t>
-      </w:r>
-      <w:proofErr w:type="gramEnd"/>
-      <w:r>
-        <w:rPr>
-          <w:b/>
-          <w:color w:val="171717" w:themeColor="background2" w:themeShade="1A"/>
-          <w:sz w:val="32"/>
-          <w:lang w:eastAsia="ja-JP"/>
-        </w:rPr>
-        <w:t>, .gif)</w:t>
-      </w:r>
-    </w:p>
-    <w:p>
-      <w:pPr>
-        <w:spacing w:after="0"/>
-        <w:rPr>
-          <w:b/>
-          <w:color w:val="A6A6A6" w:themeColor="background1" w:themeShade="A6"/>
-          <w:sz w:val="20"/>
-          <w:lang w:eastAsia="ja-JP"/>
-        </w:rPr>
-      </w:pPr>
-      <w:r>
-        <w:rPr>
-          <w:b/>
-          <w:color w:val="A6A6A6" w:themeColor="background1" w:themeShade="A6"/>
-          <w:sz w:val="20"/>
-          <w:lang w:eastAsia="ja-JP"/>
-        </w:rPr>
-        <w:t>06/10/2018</w:t>
-      </w:r>
-    </w:p>
-    <w:p>
-      <w:pPr>
-        <w:spacing w:after="0"/>
-        <w:rPr>
-          <w:sz w:val="24"/>
-          <w:lang w:eastAsia="ja-JP"/>
-        </w:rPr>
-      </w:pPr>
-      <w:hyperlink r:id="rId78" w:history="1">
-        <w:r>
-          <w:rPr>
-            <w:rStyle w:val="Hyperlink"/>
-            <w:sz w:val="24"/>
-            <w:lang w:eastAsia="ja-JP"/>
-          </w:rPr>
-          <w:t>https://superdevresources.com/open-links-popup/</w:t>
-        </w:r>
-      </w:hyperlink>
-    </w:p>
-    <w:p>
-      <w:pPr>
-        <w:rPr>
-          <w:lang w:eastAsia="ja-JP"/>
-        </w:rPr>
-      </w:pPr>
-      <w:r>
-        <w:rPr>
-          <w:lang w:eastAsia="ja-JP"/>
-        </w:rPr>
-        <w:t xml:space="preserve">&lt;a target="popup" </w:t>
-      </w:r>
-      <w:proofErr w:type="spellStart"/>
-      <w:r>
-        <w:rPr>
-          <w:lang w:eastAsia="ja-JP"/>
-        </w:rPr>
-        <w:t>href</w:t>
-      </w:r>
-      <w:proofErr w:type="spellEnd"/>
-      <w:r>
-        <w:rPr>
-          <w:lang w:eastAsia="ja-JP"/>
-        </w:rPr>
-        <w:t>="https://</w:t>
-      </w:r>
-      <w:r>
-        <w:rPr>
-          <w:lang w:eastAsia="ja-JP"/>
-        </w:rPr>
-        <w:t>something</w:t>
-      </w:r>
-      <w:r>
-        <w:rPr>
-          <w:lang w:eastAsia="ja-JP"/>
-        </w:rPr>
-        <w:t>.com/</w:t>
-      </w:r>
-      <w:proofErr w:type="spellStart"/>
-      <w:r>
-        <w:rPr>
-          <w:lang w:eastAsia="ja-JP"/>
-        </w:rPr>
-        <w:t>wp</w:t>
-      </w:r>
-      <w:proofErr w:type="spellEnd"/>
-      <w:r>
-        <w:rPr>
-          <w:lang w:eastAsia="ja-JP"/>
-        </w:rPr>
-        <w:t>-content/uploads/</w:t>
-      </w:r>
-      <w:r>
-        <w:rPr>
-          <w:lang w:eastAsia="ja-JP"/>
-        </w:rPr>
-        <w:t>yellow-none.gif" onc</w:t>
-      </w:r>
-      <w:r>
-        <w:rPr>
-          <w:lang w:eastAsia="ja-JP"/>
-        </w:rPr>
-        <w:t>lick="</w:t>
-      </w:r>
-      <w:proofErr w:type="gramStart"/>
-      <w:r>
-        <w:rPr>
-          <w:lang w:eastAsia="ja-JP"/>
-        </w:rPr>
-        <w:t>window.open</w:t>
-      </w:r>
-      <w:proofErr w:type="gramEnd"/>
-      <w:r>
-        <w:rPr>
-          <w:lang w:eastAsia="ja-JP"/>
-        </w:rPr>
-        <w:t>(</w:t>
-      </w:r>
-      <w:r>
-        <w:rPr>
           <w:lang w:eastAsia="ja-JP"/>
         </w:rPr>
         <w:t>‘</w:t>
@@ -6080,13 +6508,7 @@
         <w:rPr>
           <w:lang w:eastAsia="ja-JP"/>
         </w:rPr>
-        <w:t>https://something.com/wp-content/uploads/yellow-none.gif</w:t>
-      </w:r>
-      <w:r>
-        <w:rPr>
-          <w:lang w:eastAsia="ja-JP"/>
-        </w:rPr>
-        <w:t xml:space="preserve"> </w:t>
+        <w:t xml:space="preserve">https://something.com/wp-content/uploads/yellow-none.gif </w:t>
       </w:r>
       <w:r>
         <w:rPr>
@@ -6285,20 +6707,25 @@
         </w:rPr>
         <w:t>EX:</w:t>
       </w:r>
-      <w:bookmarkStart w:id="0" w:name="_GoBack"/>
-      <w:bookmarkEnd w:id="0"/>
-    </w:p>
-    <w:p>
-      <w:pPr>
-        <w:rPr>
-          <w:lang w:eastAsia="ja-JP"/>
-        </w:rPr>
-      </w:pPr>
-      <w:r>
-        <w:rPr>
-          <w:lang w:eastAsia="ja-JP"/>
-        </w:rPr>
-        <w:t>&lt;a href="https://ktgindustrial.com/wp-content/uploads/2018/10/DA-YÊN-PHONG-yellow-none.gif" target="popup" onclick="window.open('https://ktgindustrial.com/wp-content/uploads/2018/10/DA-YÊN-PHONG-yellow-none.gif','popup','width=1340,height=947'); return false;"  id="</w:t>
+    </w:p>
+    <w:p>
+      <w:pPr>
+        <w:rPr>
+          <w:lang w:eastAsia="ja-JP"/>
+        </w:rPr>
+      </w:pPr>
+      <w:r>
+        <w:rPr>
+          <w:lang w:eastAsia="ja-JP"/>
+        </w:rPr>
+        <w:t>&lt;a href="https://ktgindustrial.com/wp-content/uploads/2018/10/DA-YÊN-PHONG-yellow-none.gif" target="popup" onclick="window.open('https://ktgindustrial.com/wp-content/uploads/2018/10/DA-</w:t>
+      </w:r>
+      <w:r>
+        <w:rPr>
+          <w:lang w:eastAsia="ja-JP"/>
+        </w:rPr>
+        <w:lastRenderedPageBreak/>
+        <w:t>YÊN-PHONG-yellow-none.gif','popup','width=1340,height=947'); return false;"  id="</w:t>
       </w:r>
       <w:proofErr w:type="spellStart"/>
       <w:r>

</xml_diff>